<commit_message>
Home button goes back
</commit_message>
<xml_diff>
--- a/Test_Cases.docx
+++ b/Test_Cases.docx
@@ -150,8 +150,9 @@
             <w:tcW w:w="2126" w:type="dxa"/>
           </w:tcPr>
           <w:p>
-            <w:bookmarkStart w:id="0" w:name="_GoBack"/>
-            <w:bookmarkEnd w:id="0"/>
+            <w:r>
+              <w:t>…</w:t>
+            </w:r>
           </w:p>
         </w:tc>
         <w:tc>
@@ -194,7 +195,11 @@
           <w:tcPr>
             <w:tcW w:w="2126" w:type="dxa"/>
           </w:tcPr>
-          <w:p/>
+          <w:p>
+            <w:r>
+              <w:t>…</w:t>
+            </w:r>
+          </w:p>
         </w:tc>
         <w:tc>
           <w:tcPr>
@@ -295,6 +300,199 @@
           <w:p/>
         </w:tc>
       </w:tr>
+      <w:tr>
+        <w:tc>
+          <w:tcPr>
+            <w:tcW w:w="1241" w:type="dxa"/>
+          </w:tcPr>
+          <w:p/>
+        </w:tc>
+        <w:tc>
+          <w:tcPr>
+            <w:tcW w:w="2582" w:type="dxa"/>
+          </w:tcPr>
+          <w:p/>
+        </w:tc>
+        <w:tc>
+          <w:tcPr>
+            <w:tcW w:w="2126" w:type="dxa"/>
+          </w:tcPr>
+          <w:p/>
+        </w:tc>
+        <w:tc>
+          <w:tcPr>
+            <w:tcW w:w="2260" w:type="dxa"/>
+          </w:tcPr>
+          <w:p/>
+        </w:tc>
+        <w:tc>
+          <w:tcPr>
+            <w:tcW w:w="1000" w:type="dxa"/>
+          </w:tcPr>
+          <w:p/>
+        </w:tc>
+        <w:tc>
+          <w:tcPr>
+            <w:tcW w:w="1701" w:type="dxa"/>
+          </w:tcPr>
+          <w:p/>
+        </w:tc>
+      </w:tr>
+      <w:tr>
+        <w:tc>
+          <w:tcPr>
+            <w:tcW w:w="1241" w:type="dxa"/>
+          </w:tcPr>
+          <w:p/>
+        </w:tc>
+        <w:tc>
+          <w:tcPr>
+            <w:tcW w:w="2582" w:type="dxa"/>
+          </w:tcPr>
+          <w:p/>
+        </w:tc>
+        <w:tc>
+          <w:tcPr>
+            <w:tcW w:w="2126" w:type="dxa"/>
+          </w:tcPr>
+          <w:p/>
+        </w:tc>
+        <w:tc>
+          <w:tcPr>
+            <w:tcW w:w="2260" w:type="dxa"/>
+          </w:tcPr>
+          <w:p/>
+        </w:tc>
+        <w:tc>
+          <w:tcPr>
+            <w:tcW w:w="1000" w:type="dxa"/>
+          </w:tcPr>
+          <w:p/>
+        </w:tc>
+        <w:tc>
+          <w:tcPr>
+            <w:tcW w:w="1701" w:type="dxa"/>
+          </w:tcPr>
+          <w:p/>
+        </w:tc>
+      </w:tr>
+      <w:tr>
+        <w:tc>
+          <w:tcPr>
+            <w:tcW w:w="1241" w:type="dxa"/>
+          </w:tcPr>
+          <w:p/>
+        </w:tc>
+        <w:tc>
+          <w:tcPr>
+            <w:tcW w:w="2582" w:type="dxa"/>
+          </w:tcPr>
+          <w:p/>
+        </w:tc>
+        <w:tc>
+          <w:tcPr>
+            <w:tcW w:w="2126" w:type="dxa"/>
+          </w:tcPr>
+          <w:p/>
+        </w:tc>
+        <w:tc>
+          <w:tcPr>
+            <w:tcW w:w="2260" w:type="dxa"/>
+          </w:tcPr>
+          <w:p/>
+        </w:tc>
+        <w:tc>
+          <w:tcPr>
+            <w:tcW w:w="1000" w:type="dxa"/>
+          </w:tcPr>
+          <w:p/>
+        </w:tc>
+        <w:tc>
+          <w:tcPr>
+            <w:tcW w:w="1701" w:type="dxa"/>
+          </w:tcPr>
+          <w:p/>
+        </w:tc>
+      </w:tr>
+      <w:tr>
+        <w:tc>
+          <w:tcPr>
+            <w:tcW w:w="1241" w:type="dxa"/>
+          </w:tcPr>
+          <w:p/>
+        </w:tc>
+        <w:tc>
+          <w:tcPr>
+            <w:tcW w:w="2582" w:type="dxa"/>
+          </w:tcPr>
+          <w:p/>
+        </w:tc>
+        <w:tc>
+          <w:tcPr>
+            <w:tcW w:w="2126" w:type="dxa"/>
+          </w:tcPr>
+          <w:p/>
+        </w:tc>
+        <w:tc>
+          <w:tcPr>
+            <w:tcW w:w="2260" w:type="dxa"/>
+          </w:tcPr>
+          <w:p/>
+        </w:tc>
+        <w:tc>
+          <w:tcPr>
+            <w:tcW w:w="1000" w:type="dxa"/>
+          </w:tcPr>
+          <w:p/>
+        </w:tc>
+        <w:tc>
+          <w:tcPr>
+            <w:tcW w:w="1701" w:type="dxa"/>
+          </w:tcPr>
+          <w:p/>
+        </w:tc>
+      </w:tr>
+      <w:tr>
+        <w:tc>
+          <w:tcPr>
+            <w:tcW w:w="1241" w:type="dxa"/>
+          </w:tcPr>
+          <w:p>
+            <w:bookmarkStart w:id="0" w:name="_GoBack"/>
+          </w:p>
+        </w:tc>
+        <w:tc>
+          <w:tcPr>
+            <w:tcW w:w="2582" w:type="dxa"/>
+          </w:tcPr>
+          <w:p/>
+        </w:tc>
+        <w:tc>
+          <w:tcPr>
+            <w:tcW w:w="2126" w:type="dxa"/>
+          </w:tcPr>
+          <w:p/>
+        </w:tc>
+        <w:tc>
+          <w:tcPr>
+            <w:tcW w:w="2260" w:type="dxa"/>
+          </w:tcPr>
+          <w:p/>
+        </w:tc>
+        <w:tc>
+          <w:tcPr>
+            <w:tcW w:w="1000" w:type="dxa"/>
+          </w:tcPr>
+          <w:p/>
+        </w:tc>
+        <w:tc>
+          <w:tcPr>
+            <w:tcW w:w="1701" w:type="dxa"/>
+          </w:tcPr>
+          <w:p/>
+        </w:tc>
+      </w:tr>
+      <w:bookmarkEnd w:id="0"/>
       <w:tr>
         <w:tc>
           <w:tcPr>

</xml_diff>

<commit_message>
Addes more tests and updated test case documentation
</commit_message>
<xml_diff>
--- a/Test_Cases.docx
+++ b/Test_Cases.docx
@@ -9,17 +9,17 @@
         <w:tblLook w:val="04A0" w:firstRow="1" w:lastRow="0" w:firstColumn="1" w:lastColumn="0" w:noHBand="0" w:noVBand="1"/>
       </w:tblPr>
       <w:tblGrid>
-        <w:gridCol w:w="1241"/>
-        <w:gridCol w:w="2582"/>
-        <w:gridCol w:w="2126"/>
-        <w:gridCol w:w="2260"/>
+        <w:gridCol w:w="2328"/>
+        <w:gridCol w:w="1920"/>
+        <w:gridCol w:w="2410"/>
+        <w:gridCol w:w="1747"/>
         <w:gridCol w:w="1000"/>
-        <w:gridCol w:w="1701"/>
+        <w:gridCol w:w="1505"/>
       </w:tblGrid>
       <w:tr>
         <w:tc>
           <w:tcPr>
-            <w:tcW w:w="1241" w:type="dxa"/>
+            <w:tcW w:w="2328" w:type="dxa"/>
           </w:tcPr>
           <w:p>
             <w:r>
@@ -29,7 +29,7 @@
         </w:tc>
         <w:tc>
           <w:tcPr>
-            <w:tcW w:w="2582" w:type="dxa"/>
+            <w:tcW w:w="1920" w:type="dxa"/>
           </w:tcPr>
           <w:p>
             <w:r>
@@ -39,7 +39,7 @@
         </w:tc>
         <w:tc>
           <w:tcPr>
-            <w:tcW w:w="2126" w:type="dxa"/>
+            <w:tcW w:w="2410" w:type="dxa"/>
           </w:tcPr>
           <w:p>
             <w:r>
@@ -49,7 +49,7 @@
         </w:tc>
         <w:tc>
           <w:tcPr>
-            <w:tcW w:w="2260" w:type="dxa"/>
+            <w:tcW w:w="1747" w:type="dxa"/>
           </w:tcPr>
           <w:p>
             <w:r>
@@ -69,7 +69,7 @@
         </w:tc>
         <w:tc>
           <w:tcPr>
-            <w:tcW w:w="1701" w:type="dxa"/>
+            <w:tcW w:w="1505" w:type="dxa"/>
           </w:tcPr>
           <w:p>
             <w:r>
@@ -81,17 +81,26 @@
       <w:tr>
         <w:tc>
           <w:tcPr>
-            <w:tcW w:w="1241" w:type="dxa"/>
-          </w:tcPr>
-          <w:p>
-            <w:r>
-              <w:t>1</w:t>
-            </w:r>
-          </w:p>
-        </w:tc>
-        <w:tc>
-          <w:tcPr>
-            <w:tcW w:w="2582" w:type="dxa"/>
+            <w:tcW w:w="2328" w:type="dxa"/>
+          </w:tcPr>
+          <w:p>
+            <w:pPr>
+              <w:pStyle w:val="ListParagraph"/>
+              <w:numPr>
+                <w:ilvl w:val="0"/>
+                <w:numId w:val="5"/>
+              </w:numPr>
+            </w:pPr>
+            <w:proofErr w:type="spellStart"/>
+            <w:r>
+              <w:t>testDBinsertion</w:t>
+            </w:r>
+            <w:proofErr w:type="spellEnd"/>
+          </w:p>
+        </w:tc>
+        <w:tc>
+          <w:tcPr>
+            <w:tcW w:w="1920" w:type="dxa"/>
           </w:tcPr>
           <w:p>
             <w:r>
@@ -101,43 +110,55 @@
         </w:tc>
         <w:tc>
           <w:tcPr>
-            <w:tcW w:w="2126" w:type="dxa"/>
-          </w:tcPr>
-          <w:p>
-            <w:r>
-              <w:t>‘activities’ table is updated</w:t>
-            </w:r>
-          </w:p>
-        </w:tc>
-        <w:tc>
-          <w:tcPr>
-            <w:tcW w:w="2260" w:type="dxa"/>
-          </w:tcPr>
-          <w:p/>
+            <w:tcW w:w="2410" w:type="dxa"/>
+          </w:tcPr>
+          <w:p>
+            <w:r>
+              <w:t>Object is inserted in to the database</w:t>
+            </w:r>
+          </w:p>
+        </w:tc>
+        <w:tc>
+          <w:tcPr>
+            <w:tcW w:w="1747" w:type="dxa"/>
+          </w:tcPr>
+          <w:p>
+            <w:r>
+              <w:t>Object is inserted in to the database</w:t>
+            </w:r>
+          </w:p>
         </w:tc>
         <w:tc>
           <w:tcPr>
             <w:tcW w:w="1000" w:type="dxa"/>
-          </w:tcPr>
-          <w:p/>
-        </w:tc>
-        <w:tc>
-          <w:tcPr>
-            <w:tcW w:w="1701" w:type="dxa"/>
-          </w:tcPr>
-          <w:p/>
+            <w:shd w:val="clear" w:color="auto" w:fill="70AD47" w:themeFill="accent6"/>
+          </w:tcPr>
+          <w:p>
+            <w:r>
+              <w:t>Pass</w:t>
+            </w:r>
+          </w:p>
+        </w:tc>
+        <w:tc>
+          <w:tcPr>
+            <w:tcW w:w="1505" w:type="dxa"/>
+          </w:tcPr>
+          <w:p>
+            <w:bookmarkStart w:id="0" w:name="_GoBack"/>
+            <w:bookmarkEnd w:id="0"/>
+          </w:p>
         </w:tc>
       </w:tr>
       <w:tr>
         <w:tc>
           <w:tcPr>
-            <w:tcW w:w="1241" w:type="dxa"/>
-          </w:tcPr>
-          <w:p/>
-        </w:tc>
-        <w:tc>
-          <w:tcPr>
-            <w:tcW w:w="2582" w:type="dxa"/>
+            <w:tcW w:w="2328" w:type="dxa"/>
+          </w:tcPr>
+          <w:p/>
+        </w:tc>
+        <w:tc>
+          <w:tcPr>
+            <w:tcW w:w="1920" w:type="dxa"/>
           </w:tcPr>
           <w:p>
             <w:r>
@@ -147,28 +168,38 @@
         </w:tc>
         <w:tc>
           <w:tcPr>
-            <w:tcW w:w="2126" w:type="dxa"/>
-          </w:tcPr>
-          <w:p>
-            <w:bookmarkStart w:id="0" w:name="_GoBack"/>
-            <w:bookmarkEnd w:id="0"/>
-          </w:p>
-        </w:tc>
-        <w:tc>
-          <w:tcPr>
-            <w:tcW w:w="2260" w:type="dxa"/>
-          </w:tcPr>
-          <w:p/>
+            <w:tcW w:w="2410" w:type="dxa"/>
+          </w:tcPr>
+          <w:p>
+            <w:r>
+              <w:t>The newest activity in the table is the one which we inserted</w:t>
+            </w:r>
+          </w:p>
+        </w:tc>
+        <w:tc>
+          <w:tcPr>
+            <w:tcW w:w="1747" w:type="dxa"/>
+          </w:tcPr>
+          <w:p>
+            <w:r>
+              <w:t>The newest activity in the table is the one which we inserted</w:t>
+            </w:r>
+          </w:p>
         </w:tc>
         <w:tc>
           <w:tcPr>
             <w:tcW w:w="1000" w:type="dxa"/>
-          </w:tcPr>
-          <w:p/>
-        </w:tc>
-        <w:tc>
-          <w:tcPr>
-            <w:tcW w:w="1701" w:type="dxa"/>
+            <w:shd w:val="clear" w:color="auto" w:fill="70AD47" w:themeFill="accent6"/>
+          </w:tcPr>
+          <w:p>
+            <w:r>
+              <w:t>Pass</w:t>
+            </w:r>
+          </w:p>
+        </w:tc>
+        <w:tc>
+          <w:tcPr>
+            <w:tcW w:w="1505" w:type="dxa"/>
           </w:tcPr>
           <w:p/>
         </w:tc>
@@ -176,41 +207,73 @@
       <w:tr>
         <w:tc>
           <w:tcPr>
-            <w:tcW w:w="1241" w:type="dxa"/>
-          </w:tcPr>
-          <w:p/>
-        </w:tc>
-        <w:tc>
-          <w:tcPr>
-            <w:tcW w:w="2582" w:type="dxa"/>
-          </w:tcPr>
-          <w:p>
-            <w:r>
-              <w:t>Delete the inserted object</w:t>
-            </w:r>
-          </w:p>
-        </w:tc>
-        <w:tc>
-          <w:tcPr>
-            <w:tcW w:w="2126" w:type="dxa"/>
-          </w:tcPr>
-          <w:p/>
-        </w:tc>
-        <w:tc>
-          <w:tcPr>
-            <w:tcW w:w="2260" w:type="dxa"/>
-          </w:tcPr>
-          <w:p/>
+            <w:tcW w:w="2328" w:type="dxa"/>
+          </w:tcPr>
+          <w:p>
+            <w:pPr>
+              <w:pStyle w:val="ListParagraph"/>
+              <w:numPr>
+                <w:ilvl w:val="0"/>
+                <w:numId w:val="5"/>
+              </w:numPr>
+            </w:pPr>
+            <w:r>
+              <w:t xml:space="preserve"> </w:t>
+            </w:r>
+            <w:proofErr w:type="spellStart"/>
+            <w:r>
+              <w:t>testDBupdate</w:t>
+            </w:r>
+            <w:proofErr w:type="spellEnd"/>
+          </w:p>
+        </w:tc>
+        <w:tc>
+          <w:tcPr>
+            <w:tcW w:w="1920" w:type="dxa"/>
+          </w:tcPr>
+          <w:p>
+            <w:r>
+              <w:t>Update an ‘activity’ in the database</w:t>
+            </w:r>
+          </w:p>
+        </w:tc>
+        <w:tc>
+          <w:tcPr>
+            <w:tcW w:w="2410" w:type="dxa"/>
+          </w:tcPr>
+          <w:p>
+            <w:r>
+              <w:t xml:space="preserve">Verify that the </w:t>
+            </w:r>
+            <w:r>
+              <w:t>activity is updated</w:t>
+            </w:r>
+          </w:p>
+        </w:tc>
+        <w:tc>
+          <w:tcPr>
+            <w:tcW w:w="1747" w:type="dxa"/>
+          </w:tcPr>
+          <w:p>
+            <w:r>
+              <w:t>The activity is updated</w:t>
+            </w:r>
+          </w:p>
         </w:tc>
         <w:tc>
           <w:tcPr>
             <w:tcW w:w="1000" w:type="dxa"/>
-          </w:tcPr>
-          <w:p/>
-        </w:tc>
-        <w:tc>
-          <w:tcPr>
-            <w:tcW w:w="1701" w:type="dxa"/>
+            <w:shd w:val="clear" w:color="auto" w:fill="70AD47" w:themeFill="accent6"/>
+          </w:tcPr>
+          <w:p>
+            <w:r>
+              <w:t>Pass</w:t>
+            </w:r>
+          </w:p>
+        </w:tc>
+        <w:tc>
+          <w:tcPr>
+            <w:tcW w:w="1505" w:type="dxa"/>
           </w:tcPr>
           <w:p/>
         </w:tc>
@@ -218,41 +281,70 @@
       <w:tr>
         <w:tc>
           <w:tcPr>
-            <w:tcW w:w="1241" w:type="dxa"/>
-          </w:tcPr>
-          <w:p>
-            <w:r>
-              <w:t>2</w:t>
-            </w:r>
-          </w:p>
-        </w:tc>
-        <w:tc>
-          <w:tcPr>
-            <w:tcW w:w="2582" w:type="dxa"/>
-          </w:tcPr>
-          <w:p/>
-        </w:tc>
-        <w:tc>
-          <w:tcPr>
-            <w:tcW w:w="2126" w:type="dxa"/>
-          </w:tcPr>
-          <w:p/>
-        </w:tc>
-        <w:tc>
-          <w:tcPr>
-            <w:tcW w:w="2260" w:type="dxa"/>
-          </w:tcPr>
-          <w:p/>
+            <w:tcW w:w="2328" w:type="dxa"/>
+          </w:tcPr>
+          <w:p>
+            <w:pPr>
+              <w:pStyle w:val="ListParagraph"/>
+              <w:numPr>
+                <w:ilvl w:val="0"/>
+                <w:numId w:val="5"/>
+              </w:numPr>
+            </w:pPr>
+            <w:proofErr w:type="spellStart"/>
+            <w:r>
+              <w:t>testDBretrieve</w:t>
+            </w:r>
+            <w:proofErr w:type="spellEnd"/>
+          </w:p>
+        </w:tc>
+        <w:tc>
+          <w:tcPr>
+            <w:tcW w:w="1920" w:type="dxa"/>
+          </w:tcPr>
+          <w:p>
+            <w:r>
+              <w:t>Get an activity from the database</w:t>
+            </w:r>
+          </w:p>
+        </w:tc>
+        <w:tc>
+          <w:tcPr>
+            <w:tcW w:w="2410" w:type="dxa"/>
+          </w:tcPr>
+          <w:p>
+            <w:r>
+              <w:t>Verify that the activity has the information that’s expected</w:t>
+            </w:r>
+          </w:p>
+        </w:tc>
+        <w:tc>
+          <w:tcPr>
+            <w:tcW w:w="1747" w:type="dxa"/>
+          </w:tcPr>
+          <w:p>
+            <w:r>
+              <w:t>T</w:t>
+            </w:r>
+            <w:r>
+              <w:t>he activity has the information that’s expected</w:t>
+            </w:r>
+          </w:p>
         </w:tc>
         <w:tc>
           <w:tcPr>
             <w:tcW w:w="1000" w:type="dxa"/>
-          </w:tcPr>
-          <w:p/>
-        </w:tc>
-        <w:tc>
-          <w:tcPr>
-            <w:tcW w:w="1701" w:type="dxa"/>
+            <w:shd w:val="clear" w:color="auto" w:fill="70AD47" w:themeFill="accent6"/>
+          </w:tcPr>
+          <w:p>
+            <w:r>
+              <w:t>Pass</w:t>
+            </w:r>
+          </w:p>
+        </w:tc>
+        <w:tc>
+          <w:tcPr>
+            <w:tcW w:w="1505" w:type="dxa"/>
           </w:tcPr>
           <w:p/>
         </w:tc>
@@ -260,37 +352,70 @@
       <w:tr>
         <w:tc>
           <w:tcPr>
-            <w:tcW w:w="1241" w:type="dxa"/>
-          </w:tcPr>
-          <w:p/>
-        </w:tc>
-        <w:tc>
-          <w:tcPr>
-            <w:tcW w:w="2582" w:type="dxa"/>
-          </w:tcPr>
-          <w:p/>
-        </w:tc>
-        <w:tc>
-          <w:tcPr>
-            <w:tcW w:w="2126" w:type="dxa"/>
-          </w:tcPr>
-          <w:p/>
-        </w:tc>
-        <w:tc>
-          <w:tcPr>
-            <w:tcW w:w="2260" w:type="dxa"/>
-          </w:tcPr>
-          <w:p/>
+            <w:tcW w:w="2328" w:type="dxa"/>
+          </w:tcPr>
+          <w:p>
+            <w:pPr>
+              <w:pStyle w:val="ListParagraph"/>
+              <w:numPr>
+                <w:ilvl w:val="0"/>
+                <w:numId w:val="5"/>
+              </w:numPr>
+            </w:pPr>
+            <w:proofErr w:type="spellStart"/>
+            <w:r>
+              <w:t>testDBdelete</w:t>
+            </w:r>
+            <w:proofErr w:type="spellEnd"/>
+          </w:p>
+        </w:tc>
+        <w:tc>
+          <w:tcPr>
+            <w:tcW w:w="1920" w:type="dxa"/>
+          </w:tcPr>
+          <w:p>
+            <w:r>
+              <w:t>Delete an activity</w:t>
+            </w:r>
+          </w:p>
+        </w:tc>
+        <w:tc>
+          <w:tcPr>
+            <w:tcW w:w="2410" w:type="dxa"/>
+          </w:tcPr>
+          <w:p>
+            <w:r>
+              <w:t>Verify that the total amount of activities has decreased by one</w:t>
+            </w:r>
+          </w:p>
+        </w:tc>
+        <w:tc>
+          <w:tcPr>
+            <w:tcW w:w="1747" w:type="dxa"/>
+          </w:tcPr>
+          <w:p>
+            <w:r>
+              <w:t>T</w:t>
+            </w:r>
+            <w:r>
+              <w:t>he total amount of activities has decreased by one</w:t>
+            </w:r>
+          </w:p>
         </w:tc>
         <w:tc>
           <w:tcPr>
             <w:tcW w:w="1000" w:type="dxa"/>
-          </w:tcPr>
-          <w:p/>
-        </w:tc>
-        <w:tc>
-          <w:tcPr>
-            <w:tcW w:w="1701" w:type="dxa"/>
+            <w:shd w:val="clear" w:color="auto" w:fill="70AD47" w:themeFill="accent6"/>
+          </w:tcPr>
+          <w:p>
+            <w:r>
+              <w:t>Pass</w:t>
+            </w:r>
+          </w:p>
+        </w:tc>
+        <w:tc>
+          <w:tcPr>
+            <w:tcW w:w="1505" w:type="dxa"/>
           </w:tcPr>
           <w:p/>
         </w:tc>
@@ -298,25 +423,25 @@
       <w:tr>
         <w:tc>
           <w:tcPr>
-            <w:tcW w:w="1241" w:type="dxa"/>
-          </w:tcPr>
-          <w:p/>
-        </w:tc>
-        <w:tc>
-          <w:tcPr>
-            <w:tcW w:w="2582" w:type="dxa"/>
-          </w:tcPr>
-          <w:p/>
-        </w:tc>
-        <w:tc>
-          <w:tcPr>
-            <w:tcW w:w="2126" w:type="dxa"/>
-          </w:tcPr>
-          <w:p/>
-        </w:tc>
-        <w:tc>
-          <w:tcPr>
-            <w:tcW w:w="2260" w:type="dxa"/>
+            <w:tcW w:w="2328" w:type="dxa"/>
+          </w:tcPr>
+          <w:p/>
+        </w:tc>
+        <w:tc>
+          <w:tcPr>
+            <w:tcW w:w="1920" w:type="dxa"/>
+          </w:tcPr>
+          <w:p/>
+        </w:tc>
+        <w:tc>
+          <w:tcPr>
+            <w:tcW w:w="2410" w:type="dxa"/>
+          </w:tcPr>
+          <w:p/>
+        </w:tc>
+        <w:tc>
+          <w:tcPr>
+            <w:tcW w:w="1747" w:type="dxa"/>
           </w:tcPr>
           <w:p/>
         </w:tc>
@@ -328,12 +453,205 @@
         </w:tc>
         <w:tc>
           <w:tcPr>
-            <w:tcW w:w="1701" w:type="dxa"/>
+            <w:tcW w:w="1505" w:type="dxa"/>
+          </w:tcPr>
+          <w:p/>
+        </w:tc>
+      </w:tr>
+      <w:tr>
+        <w:tc>
+          <w:tcPr>
+            <w:tcW w:w="2328" w:type="dxa"/>
+          </w:tcPr>
+          <w:p/>
+        </w:tc>
+        <w:tc>
+          <w:tcPr>
+            <w:tcW w:w="1920" w:type="dxa"/>
+          </w:tcPr>
+          <w:p/>
+        </w:tc>
+        <w:tc>
+          <w:tcPr>
+            <w:tcW w:w="2410" w:type="dxa"/>
+          </w:tcPr>
+          <w:p/>
+        </w:tc>
+        <w:tc>
+          <w:tcPr>
+            <w:tcW w:w="1747" w:type="dxa"/>
+          </w:tcPr>
+          <w:p/>
+        </w:tc>
+        <w:tc>
+          <w:tcPr>
+            <w:tcW w:w="1000" w:type="dxa"/>
+          </w:tcPr>
+          <w:p/>
+        </w:tc>
+        <w:tc>
+          <w:tcPr>
+            <w:tcW w:w="1505" w:type="dxa"/>
+          </w:tcPr>
+          <w:p/>
+        </w:tc>
+      </w:tr>
+      <w:tr>
+        <w:tc>
+          <w:tcPr>
+            <w:tcW w:w="2328" w:type="dxa"/>
+          </w:tcPr>
+          <w:p/>
+        </w:tc>
+        <w:tc>
+          <w:tcPr>
+            <w:tcW w:w="1920" w:type="dxa"/>
+          </w:tcPr>
+          <w:p/>
+        </w:tc>
+        <w:tc>
+          <w:tcPr>
+            <w:tcW w:w="2410" w:type="dxa"/>
+          </w:tcPr>
+          <w:p/>
+        </w:tc>
+        <w:tc>
+          <w:tcPr>
+            <w:tcW w:w="1747" w:type="dxa"/>
+          </w:tcPr>
+          <w:p/>
+        </w:tc>
+        <w:tc>
+          <w:tcPr>
+            <w:tcW w:w="1000" w:type="dxa"/>
+          </w:tcPr>
+          <w:p/>
+        </w:tc>
+        <w:tc>
+          <w:tcPr>
+            <w:tcW w:w="1505" w:type="dxa"/>
+          </w:tcPr>
+          <w:p/>
+        </w:tc>
+      </w:tr>
+      <w:tr>
+        <w:tc>
+          <w:tcPr>
+            <w:tcW w:w="2328" w:type="dxa"/>
+          </w:tcPr>
+          <w:p/>
+        </w:tc>
+        <w:tc>
+          <w:tcPr>
+            <w:tcW w:w="1920" w:type="dxa"/>
+          </w:tcPr>
+          <w:p/>
+        </w:tc>
+        <w:tc>
+          <w:tcPr>
+            <w:tcW w:w="2410" w:type="dxa"/>
+          </w:tcPr>
+          <w:p/>
+        </w:tc>
+        <w:tc>
+          <w:tcPr>
+            <w:tcW w:w="1747" w:type="dxa"/>
+          </w:tcPr>
+          <w:p/>
+        </w:tc>
+        <w:tc>
+          <w:tcPr>
+            <w:tcW w:w="1000" w:type="dxa"/>
+          </w:tcPr>
+          <w:p/>
+        </w:tc>
+        <w:tc>
+          <w:tcPr>
+            <w:tcW w:w="1505" w:type="dxa"/>
+          </w:tcPr>
+          <w:p/>
+        </w:tc>
+      </w:tr>
+      <w:tr>
+        <w:tc>
+          <w:tcPr>
+            <w:tcW w:w="2328" w:type="dxa"/>
+          </w:tcPr>
+          <w:p/>
+        </w:tc>
+        <w:tc>
+          <w:tcPr>
+            <w:tcW w:w="1920" w:type="dxa"/>
+          </w:tcPr>
+          <w:p/>
+        </w:tc>
+        <w:tc>
+          <w:tcPr>
+            <w:tcW w:w="2410" w:type="dxa"/>
+          </w:tcPr>
+          <w:p/>
+        </w:tc>
+        <w:tc>
+          <w:tcPr>
+            <w:tcW w:w="1747" w:type="dxa"/>
+          </w:tcPr>
+          <w:p/>
+        </w:tc>
+        <w:tc>
+          <w:tcPr>
+            <w:tcW w:w="1000" w:type="dxa"/>
+          </w:tcPr>
+          <w:p/>
+        </w:tc>
+        <w:tc>
+          <w:tcPr>
+            <w:tcW w:w="1505" w:type="dxa"/>
+          </w:tcPr>
+          <w:p/>
+        </w:tc>
+      </w:tr>
+      <w:tr>
+        <w:tc>
+          <w:tcPr>
+            <w:tcW w:w="2328" w:type="dxa"/>
+          </w:tcPr>
+          <w:p/>
+        </w:tc>
+        <w:tc>
+          <w:tcPr>
+            <w:tcW w:w="1920" w:type="dxa"/>
+          </w:tcPr>
+          <w:p/>
+        </w:tc>
+        <w:tc>
+          <w:tcPr>
+            <w:tcW w:w="2410" w:type="dxa"/>
+          </w:tcPr>
+          <w:p/>
+        </w:tc>
+        <w:tc>
+          <w:tcPr>
+            <w:tcW w:w="1747" w:type="dxa"/>
+          </w:tcPr>
+          <w:p/>
+        </w:tc>
+        <w:tc>
+          <w:tcPr>
+            <w:tcW w:w="1000" w:type="dxa"/>
+          </w:tcPr>
+          <w:p/>
+        </w:tc>
+        <w:tc>
+          <w:tcPr>
+            <w:tcW w:w="1505" w:type="dxa"/>
           </w:tcPr>
           <w:p/>
         </w:tc>
       </w:tr>
     </w:tbl>
+    <w:p/>
+    <w:p/>
+    <w:p/>
     <w:p/>
     <w:sectPr>
       <w:pgSz w:w="11906" w:h="16838"/>
@@ -343,6 +661,471 @@
     </w:sectPr>
   </w:body>
 </w:document>
+</file>
+
+<file path=word/numbering.xml><?xml version="1.0" encoding="utf-8"?>
+<w:numbering xmlns:wpc="http://schemas.microsoft.com/office/word/2010/wordprocessingCanvas" xmlns:mc="http://schemas.openxmlformats.org/markup-compatibility/2006" xmlns:o="urn:schemas-microsoft-com:office:office" xmlns:r="http://schemas.openxmlformats.org/officeDocument/2006/relationships" xmlns:m="http://schemas.openxmlformats.org/officeDocument/2006/math" xmlns:v="urn:schemas-microsoft-com:vml" xmlns:wp14="http://schemas.microsoft.com/office/word/2010/wordprocessingDrawing" xmlns:wp="http://schemas.openxmlformats.org/drawingml/2006/wordprocessingDrawing" xmlns:w10="urn:schemas-microsoft-com:office:word" xmlns:w="http://schemas.openxmlformats.org/wordprocessingml/2006/main" xmlns:w14="http://schemas.microsoft.com/office/word/2010/wordml" xmlns:w15="http://schemas.microsoft.com/office/word/2012/wordml" xmlns:wpg="http://schemas.microsoft.com/office/word/2010/wordprocessingGroup" xmlns:wpi="http://schemas.microsoft.com/office/word/2010/wordprocessingInk" xmlns:wne="http://schemas.microsoft.com/office/word/2006/wordml" xmlns:wps="http://schemas.microsoft.com/office/word/2010/wordprocessingShape" mc:Ignorable="w14 w15 wp14">
+  <w:abstractNum w:abstractNumId="0">
+    <w:nsid w:val="0F1A13C1"/>
+    <w:multiLevelType w:val="hybridMultilevel"/>
+    <w:tmpl w:val="051EB07E"/>
+    <w:lvl w:ilvl="0" w:tplc="0809000F">
+      <w:start w:val="1"/>
+      <w:numFmt w:val="decimal"/>
+      <w:lvlText w:val="%1."/>
+      <w:lvlJc w:val="left"/>
+      <w:pPr>
+        <w:ind w:left="720" w:hanging="360"/>
+      </w:pPr>
+      <w:rPr>
+        <w:rFonts w:hint="default"/>
+      </w:rPr>
+    </w:lvl>
+    <w:lvl w:ilvl="1" w:tplc="08090019" w:tentative="1">
+      <w:start w:val="1"/>
+      <w:numFmt w:val="lowerLetter"/>
+      <w:lvlText w:val="%2."/>
+      <w:lvlJc w:val="left"/>
+      <w:pPr>
+        <w:ind w:left="1440" w:hanging="360"/>
+      </w:pPr>
+    </w:lvl>
+    <w:lvl w:ilvl="2" w:tplc="0809001B" w:tentative="1">
+      <w:start w:val="1"/>
+      <w:numFmt w:val="lowerRoman"/>
+      <w:lvlText w:val="%3."/>
+      <w:lvlJc w:val="right"/>
+      <w:pPr>
+        <w:ind w:left="2160" w:hanging="180"/>
+      </w:pPr>
+    </w:lvl>
+    <w:lvl w:ilvl="3" w:tplc="0809000F" w:tentative="1">
+      <w:start w:val="1"/>
+      <w:numFmt w:val="decimal"/>
+      <w:lvlText w:val="%4."/>
+      <w:lvlJc w:val="left"/>
+      <w:pPr>
+        <w:ind w:left="2880" w:hanging="360"/>
+      </w:pPr>
+    </w:lvl>
+    <w:lvl w:ilvl="4" w:tplc="08090019" w:tentative="1">
+      <w:start w:val="1"/>
+      <w:numFmt w:val="lowerLetter"/>
+      <w:lvlText w:val="%5."/>
+      <w:lvlJc w:val="left"/>
+      <w:pPr>
+        <w:ind w:left="3600" w:hanging="360"/>
+      </w:pPr>
+    </w:lvl>
+    <w:lvl w:ilvl="5" w:tplc="0809001B" w:tentative="1">
+      <w:start w:val="1"/>
+      <w:numFmt w:val="lowerRoman"/>
+      <w:lvlText w:val="%6."/>
+      <w:lvlJc w:val="right"/>
+      <w:pPr>
+        <w:ind w:left="4320" w:hanging="180"/>
+      </w:pPr>
+    </w:lvl>
+    <w:lvl w:ilvl="6" w:tplc="0809000F" w:tentative="1">
+      <w:start w:val="1"/>
+      <w:numFmt w:val="decimal"/>
+      <w:lvlText w:val="%7."/>
+      <w:lvlJc w:val="left"/>
+      <w:pPr>
+        <w:ind w:left="5040" w:hanging="360"/>
+      </w:pPr>
+    </w:lvl>
+    <w:lvl w:ilvl="7" w:tplc="08090019" w:tentative="1">
+      <w:start w:val="1"/>
+      <w:numFmt w:val="lowerLetter"/>
+      <w:lvlText w:val="%8."/>
+      <w:lvlJc w:val="left"/>
+      <w:pPr>
+        <w:ind w:left="5760" w:hanging="360"/>
+      </w:pPr>
+    </w:lvl>
+    <w:lvl w:ilvl="8" w:tplc="0809001B" w:tentative="1">
+      <w:start w:val="1"/>
+      <w:numFmt w:val="lowerRoman"/>
+      <w:lvlText w:val="%9."/>
+      <w:lvlJc w:val="right"/>
+      <w:pPr>
+        <w:ind w:left="6480" w:hanging="180"/>
+      </w:pPr>
+    </w:lvl>
+  </w:abstractNum>
+  <w:abstractNum w:abstractNumId="1">
+    <w:nsid w:val="327B563A"/>
+    <w:multiLevelType w:val="hybridMultilevel"/>
+    <w:tmpl w:val="522E2D2A"/>
+    <w:lvl w:ilvl="0" w:tplc="0809000F">
+      <w:start w:val="1"/>
+      <w:numFmt w:val="decimal"/>
+      <w:lvlText w:val="%1."/>
+      <w:lvlJc w:val="left"/>
+      <w:pPr>
+        <w:ind w:left="720" w:hanging="360"/>
+      </w:pPr>
+      <w:rPr>
+        <w:rFonts w:hint="default"/>
+      </w:rPr>
+    </w:lvl>
+    <w:lvl w:ilvl="1" w:tplc="08090019" w:tentative="1">
+      <w:start w:val="1"/>
+      <w:numFmt w:val="lowerLetter"/>
+      <w:lvlText w:val="%2."/>
+      <w:lvlJc w:val="left"/>
+      <w:pPr>
+        <w:ind w:left="1440" w:hanging="360"/>
+      </w:pPr>
+    </w:lvl>
+    <w:lvl w:ilvl="2" w:tplc="0809001B" w:tentative="1">
+      <w:start w:val="1"/>
+      <w:numFmt w:val="lowerRoman"/>
+      <w:lvlText w:val="%3."/>
+      <w:lvlJc w:val="right"/>
+      <w:pPr>
+        <w:ind w:left="2160" w:hanging="180"/>
+      </w:pPr>
+    </w:lvl>
+    <w:lvl w:ilvl="3" w:tplc="0809000F" w:tentative="1">
+      <w:start w:val="1"/>
+      <w:numFmt w:val="decimal"/>
+      <w:lvlText w:val="%4."/>
+      <w:lvlJc w:val="left"/>
+      <w:pPr>
+        <w:ind w:left="2880" w:hanging="360"/>
+      </w:pPr>
+    </w:lvl>
+    <w:lvl w:ilvl="4" w:tplc="08090019" w:tentative="1">
+      <w:start w:val="1"/>
+      <w:numFmt w:val="lowerLetter"/>
+      <w:lvlText w:val="%5."/>
+      <w:lvlJc w:val="left"/>
+      <w:pPr>
+        <w:ind w:left="3600" w:hanging="360"/>
+      </w:pPr>
+    </w:lvl>
+    <w:lvl w:ilvl="5" w:tplc="0809001B" w:tentative="1">
+      <w:start w:val="1"/>
+      <w:numFmt w:val="lowerRoman"/>
+      <w:lvlText w:val="%6."/>
+      <w:lvlJc w:val="right"/>
+      <w:pPr>
+        <w:ind w:left="4320" w:hanging="180"/>
+      </w:pPr>
+    </w:lvl>
+    <w:lvl w:ilvl="6" w:tplc="0809000F" w:tentative="1">
+      <w:start w:val="1"/>
+      <w:numFmt w:val="decimal"/>
+      <w:lvlText w:val="%7."/>
+      <w:lvlJc w:val="left"/>
+      <w:pPr>
+        <w:ind w:left="5040" w:hanging="360"/>
+      </w:pPr>
+    </w:lvl>
+    <w:lvl w:ilvl="7" w:tplc="08090019" w:tentative="1">
+      <w:start w:val="1"/>
+      <w:numFmt w:val="lowerLetter"/>
+      <w:lvlText w:val="%8."/>
+      <w:lvlJc w:val="left"/>
+      <w:pPr>
+        <w:ind w:left="5760" w:hanging="360"/>
+      </w:pPr>
+    </w:lvl>
+    <w:lvl w:ilvl="8" w:tplc="0809001B" w:tentative="1">
+      <w:start w:val="1"/>
+      <w:numFmt w:val="lowerRoman"/>
+      <w:lvlText w:val="%9."/>
+      <w:lvlJc w:val="right"/>
+      <w:pPr>
+        <w:ind w:left="6480" w:hanging="180"/>
+      </w:pPr>
+    </w:lvl>
+  </w:abstractNum>
+  <w:abstractNum w:abstractNumId="2">
+    <w:nsid w:val="36E47727"/>
+    <w:multiLevelType w:val="hybridMultilevel"/>
+    <w:tmpl w:val="D22200CC"/>
+    <w:lvl w:ilvl="0" w:tplc="B81C8B3A">
+      <w:start w:val="1"/>
+      <w:numFmt w:val="decimal"/>
+      <w:lvlText w:val="%1"/>
+      <w:lvlJc w:val="left"/>
+      <w:pPr>
+        <w:ind w:left="720" w:hanging="360"/>
+      </w:pPr>
+      <w:rPr>
+        <w:rFonts w:hint="default"/>
+      </w:rPr>
+    </w:lvl>
+    <w:lvl w:ilvl="1" w:tplc="08090019" w:tentative="1">
+      <w:start w:val="1"/>
+      <w:numFmt w:val="lowerLetter"/>
+      <w:lvlText w:val="%2."/>
+      <w:lvlJc w:val="left"/>
+      <w:pPr>
+        <w:ind w:left="1440" w:hanging="360"/>
+      </w:pPr>
+    </w:lvl>
+    <w:lvl w:ilvl="2" w:tplc="0809001B" w:tentative="1">
+      <w:start w:val="1"/>
+      <w:numFmt w:val="lowerRoman"/>
+      <w:lvlText w:val="%3."/>
+      <w:lvlJc w:val="right"/>
+      <w:pPr>
+        <w:ind w:left="2160" w:hanging="180"/>
+      </w:pPr>
+    </w:lvl>
+    <w:lvl w:ilvl="3" w:tplc="0809000F" w:tentative="1">
+      <w:start w:val="1"/>
+      <w:numFmt w:val="decimal"/>
+      <w:lvlText w:val="%4."/>
+      <w:lvlJc w:val="left"/>
+      <w:pPr>
+        <w:ind w:left="2880" w:hanging="360"/>
+      </w:pPr>
+    </w:lvl>
+    <w:lvl w:ilvl="4" w:tplc="08090019" w:tentative="1">
+      <w:start w:val="1"/>
+      <w:numFmt w:val="lowerLetter"/>
+      <w:lvlText w:val="%5."/>
+      <w:lvlJc w:val="left"/>
+      <w:pPr>
+        <w:ind w:left="3600" w:hanging="360"/>
+      </w:pPr>
+    </w:lvl>
+    <w:lvl w:ilvl="5" w:tplc="0809001B" w:tentative="1">
+      <w:start w:val="1"/>
+      <w:numFmt w:val="lowerRoman"/>
+      <w:lvlText w:val="%6."/>
+      <w:lvlJc w:val="right"/>
+      <w:pPr>
+        <w:ind w:left="4320" w:hanging="180"/>
+      </w:pPr>
+    </w:lvl>
+    <w:lvl w:ilvl="6" w:tplc="0809000F" w:tentative="1">
+      <w:start w:val="1"/>
+      <w:numFmt w:val="decimal"/>
+      <w:lvlText w:val="%7."/>
+      <w:lvlJc w:val="left"/>
+      <w:pPr>
+        <w:ind w:left="5040" w:hanging="360"/>
+      </w:pPr>
+    </w:lvl>
+    <w:lvl w:ilvl="7" w:tplc="08090019" w:tentative="1">
+      <w:start w:val="1"/>
+      <w:numFmt w:val="lowerLetter"/>
+      <w:lvlText w:val="%8."/>
+      <w:lvlJc w:val="left"/>
+      <w:pPr>
+        <w:ind w:left="5760" w:hanging="360"/>
+      </w:pPr>
+    </w:lvl>
+    <w:lvl w:ilvl="8" w:tplc="0809001B" w:tentative="1">
+      <w:start w:val="1"/>
+      <w:numFmt w:val="lowerRoman"/>
+      <w:lvlText w:val="%9."/>
+      <w:lvlJc w:val="right"/>
+      <w:pPr>
+        <w:ind w:left="6480" w:hanging="180"/>
+      </w:pPr>
+    </w:lvl>
+  </w:abstractNum>
+  <w:abstractNum w:abstractNumId="3">
+    <w:nsid w:val="53E8426A"/>
+    <w:multiLevelType w:val="hybridMultilevel"/>
+    <w:tmpl w:val="448ABE42"/>
+    <w:lvl w:ilvl="0" w:tplc="0846D0B4">
+      <w:start w:val="1"/>
+      <w:numFmt w:val="decimal"/>
+      <w:lvlText w:val="%1"/>
+      <w:lvlJc w:val="left"/>
+      <w:pPr>
+        <w:ind w:left="720" w:hanging="360"/>
+      </w:pPr>
+      <w:rPr>
+        <w:rFonts w:hint="default"/>
+      </w:rPr>
+    </w:lvl>
+    <w:lvl w:ilvl="1" w:tplc="08090019" w:tentative="1">
+      <w:start w:val="1"/>
+      <w:numFmt w:val="lowerLetter"/>
+      <w:lvlText w:val="%2."/>
+      <w:lvlJc w:val="left"/>
+      <w:pPr>
+        <w:ind w:left="1440" w:hanging="360"/>
+      </w:pPr>
+    </w:lvl>
+    <w:lvl w:ilvl="2" w:tplc="0809001B" w:tentative="1">
+      <w:start w:val="1"/>
+      <w:numFmt w:val="lowerRoman"/>
+      <w:lvlText w:val="%3."/>
+      <w:lvlJc w:val="right"/>
+      <w:pPr>
+        <w:ind w:left="2160" w:hanging="180"/>
+      </w:pPr>
+    </w:lvl>
+    <w:lvl w:ilvl="3" w:tplc="0809000F" w:tentative="1">
+      <w:start w:val="1"/>
+      <w:numFmt w:val="decimal"/>
+      <w:lvlText w:val="%4."/>
+      <w:lvlJc w:val="left"/>
+      <w:pPr>
+        <w:ind w:left="2880" w:hanging="360"/>
+      </w:pPr>
+    </w:lvl>
+    <w:lvl w:ilvl="4" w:tplc="08090019" w:tentative="1">
+      <w:start w:val="1"/>
+      <w:numFmt w:val="lowerLetter"/>
+      <w:lvlText w:val="%5."/>
+      <w:lvlJc w:val="left"/>
+      <w:pPr>
+        <w:ind w:left="3600" w:hanging="360"/>
+      </w:pPr>
+    </w:lvl>
+    <w:lvl w:ilvl="5" w:tplc="0809001B" w:tentative="1">
+      <w:start w:val="1"/>
+      <w:numFmt w:val="lowerRoman"/>
+      <w:lvlText w:val="%6."/>
+      <w:lvlJc w:val="right"/>
+      <w:pPr>
+        <w:ind w:left="4320" w:hanging="180"/>
+      </w:pPr>
+    </w:lvl>
+    <w:lvl w:ilvl="6" w:tplc="0809000F" w:tentative="1">
+      <w:start w:val="1"/>
+      <w:numFmt w:val="decimal"/>
+      <w:lvlText w:val="%7."/>
+      <w:lvlJc w:val="left"/>
+      <w:pPr>
+        <w:ind w:left="5040" w:hanging="360"/>
+      </w:pPr>
+    </w:lvl>
+    <w:lvl w:ilvl="7" w:tplc="08090019" w:tentative="1">
+      <w:start w:val="1"/>
+      <w:numFmt w:val="lowerLetter"/>
+      <w:lvlText w:val="%8."/>
+      <w:lvlJc w:val="left"/>
+      <w:pPr>
+        <w:ind w:left="5760" w:hanging="360"/>
+      </w:pPr>
+    </w:lvl>
+    <w:lvl w:ilvl="8" w:tplc="0809001B" w:tentative="1">
+      <w:start w:val="1"/>
+      <w:numFmt w:val="lowerRoman"/>
+      <w:lvlText w:val="%9."/>
+      <w:lvlJc w:val="right"/>
+      <w:pPr>
+        <w:ind w:left="6480" w:hanging="180"/>
+      </w:pPr>
+    </w:lvl>
+  </w:abstractNum>
+  <w:abstractNum w:abstractNumId="4">
+    <w:nsid w:val="5EEB30BE"/>
+    <w:multiLevelType w:val="hybridMultilevel"/>
+    <w:tmpl w:val="8720499C"/>
+    <w:lvl w:ilvl="0" w:tplc="209AF640">
+      <w:start w:val="1"/>
+      <w:numFmt w:val="decimal"/>
+      <w:lvlText w:val="%1-"/>
+      <w:lvlJc w:val="left"/>
+      <w:pPr>
+        <w:ind w:left="720" w:hanging="360"/>
+      </w:pPr>
+      <w:rPr>
+        <w:rFonts w:hint="default"/>
+      </w:rPr>
+    </w:lvl>
+    <w:lvl w:ilvl="1" w:tplc="08090019" w:tentative="1">
+      <w:start w:val="1"/>
+      <w:numFmt w:val="lowerLetter"/>
+      <w:lvlText w:val="%2."/>
+      <w:lvlJc w:val="left"/>
+      <w:pPr>
+        <w:ind w:left="1440" w:hanging="360"/>
+      </w:pPr>
+    </w:lvl>
+    <w:lvl w:ilvl="2" w:tplc="0809001B" w:tentative="1">
+      <w:start w:val="1"/>
+      <w:numFmt w:val="lowerRoman"/>
+      <w:lvlText w:val="%3."/>
+      <w:lvlJc w:val="right"/>
+      <w:pPr>
+        <w:ind w:left="2160" w:hanging="180"/>
+      </w:pPr>
+    </w:lvl>
+    <w:lvl w:ilvl="3" w:tplc="0809000F" w:tentative="1">
+      <w:start w:val="1"/>
+      <w:numFmt w:val="decimal"/>
+      <w:lvlText w:val="%4."/>
+      <w:lvlJc w:val="left"/>
+      <w:pPr>
+        <w:ind w:left="2880" w:hanging="360"/>
+      </w:pPr>
+    </w:lvl>
+    <w:lvl w:ilvl="4" w:tplc="08090019" w:tentative="1">
+      <w:start w:val="1"/>
+      <w:numFmt w:val="lowerLetter"/>
+      <w:lvlText w:val="%5."/>
+      <w:lvlJc w:val="left"/>
+      <w:pPr>
+        <w:ind w:left="3600" w:hanging="360"/>
+      </w:pPr>
+    </w:lvl>
+    <w:lvl w:ilvl="5" w:tplc="0809001B" w:tentative="1">
+      <w:start w:val="1"/>
+      <w:numFmt w:val="lowerRoman"/>
+      <w:lvlText w:val="%6."/>
+      <w:lvlJc w:val="right"/>
+      <w:pPr>
+        <w:ind w:left="4320" w:hanging="180"/>
+      </w:pPr>
+    </w:lvl>
+    <w:lvl w:ilvl="6" w:tplc="0809000F" w:tentative="1">
+      <w:start w:val="1"/>
+      <w:numFmt w:val="decimal"/>
+      <w:lvlText w:val="%7."/>
+      <w:lvlJc w:val="left"/>
+      <w:pPr>
+        <w:ind w:left="5040" w:hanging="360"/>
+      </w:pPr>
+    </w:lvl>
+    <w:lvl w:ilvl="7" w:tplc="08090019" w:tentative="1">
+      <w:start w:val="1"/>
+      <w:numFmt w:val="lowerLetter"/>
+      <w:lvlText w:val="%8."/>
+      <w:lvlJc w:val="left"/>
+      <w:pPr>
+        <w:ind w:left="5760" w:hanging="360"/>
+      </w:pPr>
+    </w:lvl>
+    <w:lvl w:ilvl="8" w:tplc="0809001B" w:tentative="1">
+      <w:start w:val="1"/>
+      <w:numFmt w:val="lowerRoman"/>
+      <w:lvlText w:val="%9."/>
+      <w:lvlJc w:val="right"/>
+      <w:pPr>
+        <w:ind w:left="6480" w:hanging="180"/>
+      </w:pPr>
+    </w:lvl>
+  </w:abstractNum>
+  <w:num w:numId="1">
+    <w:abstractNumId w:val="4"/>
+  </w:num>
+  <w:num w:numId="2">
+    <w:abstractNumId w:val="0"/>
+  </w:num>
+  <w:num w:numId="3">
+    <w:abstractNumId w:val="2"/>
+  </w:num>
+  <w:num w:numId="4">
+    <w:abstractNumId w:val="3"/>
+  </w:num>
+  <w:num w:numId="5">
+    <w:abstractNumId w:val="1"/>
+  </w:num>
+</w:numbering>
 </file>
 
 <file path=word/styles.xml><?xml version="1.0" encoding="utf-8"?>
@@ -742,7 +1525,6 @@
   <w:style w:type="character" w:default="1" w:styleId="DefaultParagraphFont">
     <w:name w:val="Default Paragraph Font"/>
     <w:uiPriority w:val="1"/>
-    <w:semiHidden/>
     <w:unhideWhenUsed/>
   </w:style>
   <w:style w:type="table" w:default="1" w:styleId="TableNormal">
@@ -791,6 +1573,67 @@
         <w:right w:w="108" w:type="dxa"/>
       </w:tblCellMar>
     </w:tblPr>
+  </w:style>
+  <w:style w:type="paragraph" w:styleId="HTMLPreformatted">
+    <w:name w:val="HTML Preformatted"/>
+    <w:basedOn w:val="Normal"/>
+    <w:link w:val="HTMLPreformattedChar"/>
+    <w:uiPriority w:val="99"/>
+    <w:semiHidden/>
+    <w:unhideWhenUsed/>
+    <w:rsid w:val="00921382"/>
+    <w:pPr>
+      <w:tabs>
+        <w:tab w:val="left" w:pos="916"/>
+        <w:tab w:val="left" w:pos="1832"/>
+        <w:tab w:val="left" w:pos="2748"/>
+        <w:tab w:val="left" w:pos="3664"/>
+        <w:tab w:val="left" w:pos="4580"/>
+        <w:tab w:val="left" w:pos="5496"/>
+        <w:tab w:val="left" w:pos="6412"/>
+        <w:tab w:val="left" w:pos="7328"/>
+        <w:tab w:val="left" w:pos="8244"/>
+        <w:tab w:val="left" w:pos="9160"/>
+        <w:tab w:val="left" w:pos="10076"/>
+        <w:tab w:val="left" w:pos="10992"/>
+        <w:tab w:val="left" w:pos="11908"/>
+        <w:tab w:val="left" w:pos="12824"/>
+        <w:tab w:val="left" w:pos="13740"/>
+        <w:tab w:val="left" w:pos="14656"/>
+      </w:tabs>
+      <w:spacing w:after="0" w:line="240" w:lineRule="auto"/>
+    </w:pPr>
+    <w:rPr>
+      <w:rFonts w:ascii="Courier New" w:eastAsia="Times New Roman" w:hAnsi="Courier New" w:cs="Courier New"/>
+      <w:sz w:val="20"/>
+      <w:szCs w:val="20"/>
+      <w:lang w:eastAsia="en-GB"/>
+    </w:rPr>
+  </w:style>
+  <w:style w:type="character" w:customStyle="1" w:styleId="HTMLPreformattedChar">
+    <w:name w:val="HTML Preformatted Char"/>
+    <w:basedOn w:val="DefaultParagraphFont"/>
+    <w:link w:val="HTMLPreformatted"/>
+    <w:uiPriority w:val="99"/>
+    <w:semiHidden/>
+    <w:rsid w:val="00921382"/>
+    <w:rPr>
+      <w:rFonts w:ascii="Courier New" w:eastAsia="Times New Roman" w:hAnsi="Courier New" w:cs="Courier New"/>
+      <w:sz w:val="20"/>
+      <w:szCs w:val="20"/>
+      <w:lang w:eastAsia="en-GB"/>
+    </w:rPr>
+  </w:style>
+  <w:style w:type="paragraph" w:styleId="ListParagraph">
+    <w:name w:val="List Paragraph"/>
+    <w:basedOn w:val="Normal"/>
+    <w:uiPriority w:val="34"/>
+    <w:qFormat/>
+    <w:rsid w:val="00921382"/>
+    <w:pPr>
+      <w:ind w:left="720"/>
+      <w:contextualSpacing/>
+    </w:pPr>
   </w:style>
 </w:styles>
 </file>

</xml_diff>

<commit_message>
Tests in word file
</commit_message>
<xml_diff>
--- a/Test_Cases.docx
+++ b/Test_Cases.docx
@@ -483,6 +483,7 @@
         <w:tc>
           <w:tcPr>
             <w:tcW w:w="1000" w:type="dxa"/>
+            <w:shd w:val="clear" w:color="auto" w:fill="70AD47" w:themeFill="accent6"/>
           </w:tcPr>
           <w:p>
             <w:r>
@@ -550,6 +551,7 @@
         <w:tc>
           <w:tcPr>
             <w:tcW w:w="1000" w:type="dxa"/>
+            <w:shd w:val="clear" w:color="auto" w:fill="70AD47" w:themeFill="accent6"/>
           </w:tcPr>
           <w:p>
             <w:r>
@@ -577,7 +579,6 @@
                 <w:numId w:val="5"/>
               </w:numPr>
             </w:pPr>
-            <w:bookmarkStart w:id="0" w:name="_GoBack" w:colFirst="3" w:colLast="3"/>
             <w:proofErr w:type="spellStart"/>
             <w:r>
               <w:t>testDeleteButton</w:t>
@@ -618,11 +619,14 @@
         <w:tc>
           <w:tcPr>
             <w:tcW w:w="1000" w:type="dxa"/>
+            <w:shd w:val="clear" w:color="auto" w:fill="70AD47" w:themeFill="accent6"/>
           </w:tcPr>
           <w:p>
             <w:r>
               <w:t>Pass</w:t>
             </w:r>
+            <w:bookmarkStart w:id="0" w:name="_GoBack"/>
+            <w:bookmarkEnd w:id="0"/>
           </w:p>
         </w:tc>
         <w:tc>
@@ -632,7 +636,6 @@
           <w:p/>
         </w:tc>
       </w:tr>
-      <w:bookmarkEnd w:id="0"/>
       <w:tr>
         <w:tc>
           <w:tcPr>

</xml_diff>

<commit_message>
Updated some database stuff, everything is broken now
</commit_message>
<xml_diff>
--- a/Test_Cases.docx
+++ b/Test_Cases.docx
@@ -1,25 +1,25 @@
 
 <file path=word/document.xml><?xml version="1.0" encoding="utf-8"?>
-<w:document xmlns:wpc="http://schemas.microsoft.com/office/word/2010/wordprocessingCanvas" xmlns:cx="http://schemas.microsoft.com/office/drawing/2014/chartex" xmlns:cx1="http://schemas.microsoft.com/office/drawing/2015/9/8/chartex" xmlns:cx2="http://schemas.microsoft.com/office/drawing/2015/10/21/chartex" xmlns:mc="http://schemas.openxmlformats.org/markup-compatibility/2006" xmlns:o="urn:schemas-microsoft-com:office:office" xmlns:r="http://schemas.openxmlformats.org/officeDocument/2006/relationships" xmlns:m="http://schemas.openxmlformats.org/officeDocument/2006/math" xmlns:v="urn:schemas-microsoft-com:vml" xmlns:wp14="http://schemas.microsoft.com/office/word/2010/wordprocessingDrawing" xmlns:wp="http://schemas.openxmlformats.org/drawingml/2006/wordprocessingDrawing" xmlns:w10="urn:schemas-microsoft-com:office:word" xmlns:w="http://schemas.openxmlformats.org/wordprocessingml/2006/main" xmlns:w14="http://schemas.microsoft.com/office/word/2010/wordml" xmlns:w15="http://schemas.microsoft.com/office/word/2012/wordml" xmlns:w16se="http://schemas.microsoft.com/office/word/2015/wordml/symex" xmlns:wpg="http://schemas.microsoft.com/office/word/2010/wordprocessingGroup" xmlns:wpi="http://schemas.microsoft.com/office/word/2010/wordprocessingInk" xmlns:wne="http://schemas.microsoft.com/office/word/2006/wordml" xmlns:wps="http://schemas.microsoft.com/office/word/2010/wordprocessingShape" mc:Ignorable="w14 w15 w16se wp14">
+<w:document xmlns:wpc="http://schemas.microsoft.com/office/word/2010/wordprocessingCanvas" xmlns:mc="http://schemas.openxmlformats.org/markup-compatibility/2006" xmlns:o="urn:schemas-microsoft-com:office:office" xmlns:r="http://schemas.openxmlformats.org/officeDocument/2006/relationships" xmlns:m="http://schemas.openxmlformats.org/officeDocument/2006/math" xmlns:v="urn:schemas-microsoft-com:vml" xmlns:wp14="http://schemas.microsoft.com/office/word/2010/wordprocessingDrawing" xmlns:wp="http://schemas.openxmlformats.org/drawingml/2006/wordprocessingDrawing" xmlns:w10="urn:schemas-microsoft-com:office:word" xmlns:w="http://schemas.openxmlformats.org/wordprocessingml/2006/main" xmlns:w14="http://schemas.microsoft.com/office/word/2010/wordml" xmlns:w15="http://schemas.microsoft.com/office/word/2012/wordml" xmlns:wpg="http://schemas.microsoft.com/office/word/2010/wordprocessingGroup" xmlns:wpi="http://schemas.microsoft.com/office/word/2010/wordprocessingInk" xmlns:wne="http://schemas.microsoft.com/office/word/2006/wordml" xmlns:wps="http://schemas.microsoft.com/office/word/2010/wordprocessingShape" mc:Ignorable="w14 w15 wp14">
   <w:body>
     <w:tbl>
       <w:tblPr>
-        <w:tblStyle w:val="Tabela-Siatka"/>
+        <w:tblStyle w:val="TableGrid"/>
         <w:tblW w:w="10910" w:type="dxa"/>
         <w:tblLook w:val="04A0" w:firstRow="1" w:lastRow="0" w:firstColumn="1" w:lastColumn="0" w:noHBand="0" w:noVBand="1"/>
       </w:tblPr>
       <w:tblGrid>
-        <w:gridCol w:w="2483"/>
-        <w:gridCol w:w="1914"/>
-        <w:gridCol w:w="2332"/>
-        <w:gridCol w:w="1713"/>
+        <w:gridCol w:w="2328"/>
+        <w:gridCol w:w="1920"/>
+        <w:gridCol w:w="2410"/>
+        <w:gridCol w:w="1747"/>
         <w:gridCol w:w="1000"/>
-        <w:gridCol w:w="1468"/>
+        <w:gridCol w:w="1505"/>
       </w:tblGrid>
       <w:tr>
         <w:tc>
           <w:tcPr>
-            <w:tcW w:w="2483" w:type="dxa"/>
+            <w:tcW w:w="2328" w:type="dxa"/>
           </w:tcPr>
           <w:p>
             <w:r>
@@ -29,7 +29,7 @@
         </w:tc>
         <w:tc>
           <w:tcPr>
-            <w:tcW w:w="1914" w:type="dxa"/>
+            <w:tcW w:w="1920" w:type="dxa"/>
           </w:tcPr>
           <w:p>
             <w:r>
@@ -39,7 +39,7 @@
         </w:tc>
         <w:tc>
           <w:tcPr>
-            <w:tcW w:w="2332" w:type="dxa"/>
+            <w:tcW w:w="2410" w:type="dxa"/>
           </w:tcPr>
           <w:p>
             <w:r>
@@ -49,7 +49,7 @@
         </w:tc>
         <w:tc>
           <w:tcPr>
-            <w:tcW w:w="1713" w:type="dxa"/>
+            <w:tcW w:w="1747" w:type="dxa"/>
           </w:tcPr>
           <w:p>
             <w:r>
@@ -69,7 +69,7 @@
         </w:tc>
         <w:tc>
           <w:tcPr>
-            <w:tcW w:w="1468" w:type="dxa"/>
+            <w:tcW w:w="1505" w:type="dxa"/>
           </w:tcPr>
           <w:p>
             <w:r>
@@ -81,11 +81,11 @@
       <w:tr>
         <w:tc>
           <w:tcPr>
-            <w:tcW w:w="2483" w:type="dxa"/>
+            <w:tcW w:w="2328" w:type="dxa"/>
           </w:tcPr>
           <w:p>
             <w:pPr>
-              <w:pStyle w:val="Akapitzlist"/>
+              <w:pStyle w:val="ListParagraph"/>
               <w:numPr>
                 <w:ilvl w:val="0"/>
                 <w:numId w:val="5"/>
@@ -100,7 +100,7 @@
         </w:tc>
         <w:tc>
           <w:tcPr>
-            <w:tcW w:w="1914" w:type="dxa"/>
+            <w:tcW w:w="1920" w:type="dxa"/>
           </w:tcPr>
           <w:p>
             <w:r>
@@ -110,7 +110,7 @@
         </w:tc>
         <w:tc>
           <w:tcPr>
-            <w:tcW w:w="2332" w:type="dxa"/>
+            <w:tcW w:w="2410" w:type="dxa"/>
           </w:tcPr>
           <w:p>
             <w:r>
@@ -120,7 +120,7 @@
         </w:tc>
         <w:tc>
           <w:tcPr>
-            <w:tcW w:w="1713" w:type="dxa"/>
+            <w:tcW w:w="1747" w:type="dxa"/>
           </w:tcPr>
           <w:p>
             <w:r>
@@ -141,7 +141,7 @@
         </w:tc>
         <w:tc>
           <w:tcPr>
-            <w:tcW w:w="1468" w:type="dxa"/>
+            <w:tcW w:w="1505" w:type="dxa"/>
           </w:tcPr>
           <w:p/>
         </w:tc>
@@ -149,13 +149,13 @@
       <w:tr>
         <w:tc>
           <w:tcPr>
-            <w:tcW w:w="2483" w:type="dxa"/>
-          </w:tcPr>
-          <w:p/>
-        </w:tc>
-        <w:tc>
-          <w:tcPr>
-            <w:tcW w:w="1914" w:type="dxa"/>
+            <w:tcW w:w="2328" w:type="dxa"/>
+          </w:tcPr>
+          <w:p/>
+        </w:tc>
+        <w:tc>
+          <w:tcPr>
+            <w:tcW w:w="1920" w:type="dxa"/>
           </w:tcPr>
           <w:p>
             <w:r>
@@ -165,7 +165,7 @@
         </w:tc>
         <w:tc>
           <w:tcPr>
-            <w:tcW w:w="2332" w:type="dxa"/>
+            <w:tcW w:w="2410" w:type="dxa"/>
           </w:tcPr>
           <w:p>
             <w:r>
@@ -175,7 +175,7 @@
         </w:tc>
         <w:tc>
           <w:tcPr>
-            <w:tcW w:w="1713" w:type="dxa"/>
+            <w:tcW w:w="1747" w:type="dxa"/>
           </w:tcPr>
           <w:p>
             <w:r>
@@ -196,7 +196,7 @@
         </w:tc>
         <w:tc>
           <w:tcPr>
-            <w:tcW w:w="1468" w:type="dxa"/>
+            <w:tcW w:w="1505" w:type="dxa"/>
           </w:tcPr>
           <w:p/>
         </w:tc>
@@ -204,11 +204,11 @@
       <w:tr>
         <w:tc>
           <w:tcPr>
-            <w:tcW w:w="2483" w:type="dxa"/>
+            <w:tcW w:w="2328" w:type="dxa"/>
           </w:tcPr>
           <w:p>
             <w:pPr>
-              <w:pStyle w:val="Akapitzlist"/>
+              <w:pStyle w:val="ListParagraph"/>
               <w:numPr>
                 <w:ilvl w:val="0"/>
                 <w:numId w:val="5"/>
@@ -226,7 +226,7 @@
         </w:tc>
         <w:tc>
           <w:tcPr>
-            <w:tcW w:w="1914" w:type="dxa"/>
+            <w:tcW w:w="1920" w:type="dxa"/>
           </w:tcPr>
           <w:p>
             <w:r>
@@ -236,7 +236,7 @@
         </w:tc>
         <w:tc>
           <w:tcPr>
-            <w:tcW w:w="2332" w:type="dxa"/>
+            <w:tcW w:w="2410" w:type="dxa"/>
           </w:tcPr>
           <w:p>
             <w:r>
@@ -249,7 +249,7 @@
         </w:tc>
         <w:tc>
           <w:tcPr>
-            <w:tcW w:w="1713" w:type="dxa"/>
+            <w:tcW w:w="1747" w:type="dxa"/>
           </w:tcPr>
           <w:p>
             <w:r>
@@ -270,7 +270,7 @@
         </w:tc>
         <w:tc>
           <w:tcPr>
-            <w:tcW w:w="1468" w:type="dxa"/>
+            <w:tcW w:w="1505" w:type="dxa"/>
           </w:tcPr>
           <w:p/>
         </w:tc>
@@ -278,11 +278,11 @@
       <w:tr>
         <w:tc>
           <w:tcPr>
-            <w:tcW w:w="2483" w:type="dxa"/>
+            <w:tcW w:w="2328" w:type="dxa"/>
           </w:tcPr>
           <w:p>
             <w:pPr>
-              <w:pStyle w:val="Akapitzlist"/>
+              <w:pStyle w:val="ListParagraph"/>
               <w:numPr>
                 <w:ilvl w:val="0"/>
                 <w:numId w:val="5"/>
@@ -297,7 +297,7 @@
         </w:tc>
         <w:tc>
           <w:tcPr>
-            <w:tcW w:w="1914" w:type="dxa"/>
+            <w:tcW w:w="1920" w:type="dxa"/>
           </w:tcPr>
           <w:p>
             <w:r>
@@ -307,7 +307,7 @@
         </w:tc>
         <w:tc>
           <w:tcPr>
-            <w:tcW w:w="2332" w:type="dxa"/>
+            <w:tcW w:w="2410" w:type="dxa"/>
           </w:tcPr>
           <w:p>
             <w:r>
@@ -317,7 +317,7 @@
         </w:tc>
         <w:tc>
           <w:tcPr>
-            <w:tcW w:w="1713" w:type="dxa"/>
+            <w:tcW w:w="1747" w:type="dxa"/>
           </w:tcPr>
           <w:p>
             <w:r>
@@ -338,7 +338,7 @@
         </w:tc>
         <w:tc>
           <w:tcPr>
-            <w:tcW w:w="1468" w:type="dxa"/>
+            <w:tcW w:w="1505" w:type="dxa"/>
           </w:tcPr>
           <w:p/>
         </w:tc>
@@ -346,11 +346,11 @@
       <w:tr>
         <w:tc>
           <w:tcPr>
-            <w:tcW w:w="2483" w:type="dxa"/>
+            <w:tcW w:w="2328" w:type="dxa"/>
           </w:tcPr>
           <w:p>
             <w:pPr>
-              <w:pStyle w:val="Akapitzlist"/>
+              <w:pStyle w:val="ListParagraph"/>
               <w:numPr>
                 <w:ilvl w:val="0"/>
                 <w:numId w:val="5"/>
@@ -365,7 +365,7 @@
         </w:tc>
         <w:tc>
           <w:tcPr>
-            <w:tcW w:w="1914" w:type="dxa"/>
+            <w:tcW w:w="1920" w:type="dxa"/>
           </w:tcPr>
           <w:p>
             <w:r>
@@ -375,7 +375,7 @@
         </w:tc>
         <w:tc>
           <w:tcPr>
-            <w:tcW w:w="2332" w:type="dxa"/>
+            <w:tcW w:w="2410" w:type="dxa"/>
           </w:tcPr>
           <w:p>
             <w:r>
@@ -385,7 +385,7 @@
         </w:tc>
         <w:tc>
           <w:tcPr>
-            <w:tcW w:w="1713" w:type="dxa"/>
+            <w:tcW w:w="1747" w:type="dxa"/>
           </w:tcPr>
           <w:p>
             <w:r>
@@ -406,7 +406,7 @@
         </w:tc>
         <w:tc>
           <w:tcPr>
-            <w:tcW w:w="1468" w:type="dxa"/>
+            <w:tcW w:w="1505" w:type="dxa"/>
           </w:tcPr>
           <w:p/>
         </w:tc>
@@ -414,86 +414,37 @@
       <w:tr>
         <w:tc>
           <w:tcPr>
-            <w:tcW w:w="2483" w:type="dxa"/>
-          </w:tcPr>
-          <w:p>
-            <w:pPr>
-              <w:pStyle w:val="Akapitzlist"/>
-              <w:numPr>
-                <w:ilvl w:val="0"/>
-                <w:numId w:val="5"/>
-              </w:numPr>
-              <w:shd w:val="clear" w:color="auto" w:fill="FFFFFF"/>
-              <w:tabs>
-                <w:tab w:val="left" w:pos="916"/>
-                <w:tab w:val="left" w:pos="1832"/>
-                <w:tab w:val="left" w:pos="2748"/>
-                <w:tab w:val="left" w:pos="3664"/>
-                <w:tab w:val="left" w:pos="4580"/>
-                <w:tab w:val="left" w:pos="5496"/>
-                <w:tab w:val="left" w:pos="6412"/>
-                <w:tab w:val="left" w:pos="7328"/>
-                <w:tab w:val="left" w:pos="8244"/>
-                <w:tab w:val="left" w:pos="9160"/>
-                <w:tab w:val="left" w:pos="10076"/>
-                <w:tab w:val="left" w:pos="10992"/>
-                <w:tab w:val="left" w:pos="11908"/>
-                <w:tab w:val="left" w:pos="12824"/>
-                <w:tab w:val="left" w:pos="13740"/>
-                <w:tab w:val="left" w:pos="14656"/>
-              </w:tabs>
-            </w:pPr>
-            <w:proofErr w:type="spellStart"/>
-            <w:r>
-              <w:t>testNewButton</w:t>
-            </w:r>
-            <w:proofErr w:type="spellEnd"/>
-          </w:p>
-        </w:tc>
-        <w:tc>
-          <w:tcPr>
-            <w:tcW w:w="1914" w:type="dxa"/>
-          </w:tcPr>
-          <w:p>
-            <w:r>
-              <w:t>Change name of label</w:t>
-            </w:r>
-          </w:p>
-        </w:tc>
-        <w:tc>
-          <w:tcPr>
-            <w:tcW w:w="2332" w:type="dxa"/>
-          </w:tcPr>
-          <w:p>
-            <w:r>
-              <w:t>Name of label changed successful</w:t>
-            </w:r>
-          </w:p>
-        </w:tc>
-        <w:tc>
-          <w:tcPr>
-            <w:tcW w:w="1713" w:type="dxa"/>
-          </w:tcPr>
-          <w:p>
-            <w:r>
-              <w:t>Name of label changed successful</w:t>
-            </w:r>
-          </w:p>
+            <w:tcW w:w="2328" w:type="dxa"/>
+          </w:tcPr>
+          <w:p/>
+        </w:tc>
+        <w:tc>
+          <w:tcPr>
+            <w:tcW w:w="1920" w:type="dxa"/>
+          </w:tcPr>
+          <w:p/>
+        </w:tc>
+        <w:tc>
+          <w:tcPr>
+            <w:tcW w:w="2410" w:type="dxa"/>
+          </w:tcPr>
+          <w:p/>
+        </w:tc>
+        <w:tc>
+          <w:tcPr>
+            <w:tcW w:w="1747" w:type="dxa"/>
+          </w:tcPr>
+          <w:p/>
         </w:tc>
         <w:tc>
           <w:tcPr>
             <w:tcW w:w="1000" w:type="dxa"/>
-            <w:shd w:val="clear" w:color="auto" w:fill="70AD47" w:themeFill="accent6"/>
-          </w:tcPr>
-          <w:p>
-            <w:r>
-              <w:t>Pass</w:t>
-            </w:r>
-          </w:p>
-        </w:tc>
-        <w:tc>
-          <w:tcPr>
-            <w:tcW w:w="1468" w:type="dxa"/>
+          </w:tcPr>
+          <w:p/>
+        </w:tc>
+        <w:tc>
+          <w:tcPr>
+            <w:tcW w:w="1505" w:type="dxa"/>
           </w:tcPr>
           <w:p/>
         </w:tc>
@@ -501,67 +452,37 @@
       <w:tr>
         <w:tc>
           <w:tcPr>
-            <w:tcW w:w="2483" w:type="dxa"/>
-          </w:tcPr>
-          <w:p>
-            <w:pPr>
-              <w:pStyle w:val="Akapitzlist"/>
-              <w:numPr>
-                <w:ilvl w:val="0"/>
-                <w:numId w:val="5"/>
-              </w:numPr>
-            </w:pPr>
-            <w:proofErr w:type="spellStart"/>
-            <w:r>
-              <w:t>testSaveButton</w:t>
-            </w:r>
-            <w:proofErr w:type="spellEnd"/>
-          </w:p>
-        </w:tc>
-        <w:tc>
-          <w:tcPr>
-            <w:tcW w:w="1914" w:type="dxa"/>
-          </w:tcPr>
-          <w:p>
-            <w:r>
-              <w:t>Activity saved, getting notification.</w:t>
-            </w:r>
-          </w:p>
-        </w:tc>
-        <w:tc>
-          <w:tcPr>
-            <w:tcW w:w="2332" w:type="dxa"/>
-          </w:tcPr>
-          <w:p>
-            <w:r>
-              <w:t>Activity saved successful. We get Notification.</w:t>
-            </w:r>
-          </w:p>
-        </w:tc>
-        <w:tc>
-          <w:tcPr>
-            <w:tcW w:w="1713" w:type="dxa"/>
-          </w:tcPr>
-          <w:p>
-            <w:r>
-              <w:t>Activity saved successful. We get Notification.</w:t>
-            </w:r>
-          </w:p>
+            <w:tcW w:w="2328" w:type="dxa"/>
+          </w:tcPr>
+          <w:p/>
+        </w:tc>
+        <w:tc>
+          <w:tcPr>
+            <w:tcW w:w="1920" w:type="dxa"/>
+          </w:tcPr>
+          <w:p/>
+        </w:tc>
+        <w:tc>
+          <w:tcPr>
+            <w:tcW w:w="2410" w:type="dxa"/>
+          </w:tcPr>
+          <w:p/>
+        </w:tc>
+        <w:tc>
+          <w:tcPr>
+            <w:tcW w:w="1747" w:type="dxa"/>
+          </w:tcPr>
+          <w:p/>
         </w:tc>
         <w:tc>
           <w:tcPr>
             <w:tcW w:w="1000" w:type="dxa"/>
-            <w:shd w:val="clear" w:color="auto" w:fill="70AD47" w:themeFill="accent6"/>
-          </w:tcPr>
-          <w:p>
-            <w:r>
-              <w:t>Pass</w:t>
-            </w:r>
-          </w:p>
-        </w:tc>
-        <w:tc>
-          <w:tcPr>
-            <w:tcW w:w="1468" w:type="dxa"/>
+          </w:tcPr>
+          <w:p/>
+        </w:tc>
+        <w:tc>
+          <w:tcPr>
+            <w:tcW w:w="1505" w:type="dxa"/>
           </w:tcPr>
           <w:p/>
         </w:tc>
@@ -569,69 +490,37 @@
       <w:tr>
         <w:tc>
           <w:tcPr>
-            <w:tcW w:w="2483" w:type="dxa"/>
-          </w:tcPr>
-          <w:p>
-            <w:pPr>
-              <w:pStyle w:val="Akapitzlist"/>
-              <w:numPr>
-                <w:ilvl w:val="0"/>
-                <w:numId w:val="5"/>
-              </w:numPr>
-            </w:pPr>
-            <w:proofErr w:type="spellStart"/>
-            <w:r>
-              <w:t>testDeleteButton</w:t>
-            </w:r>
-            <w:proofErr w:type="spellEnd"/>
-          </w:p>
-        </w:tc>
-        <w:tc>
-          <w:tcPr>
-            <w:tcW w:w="1914" w:type="dxa"/>
-          </w:tcPr>
-          <w:p>
-            <w:r>
-              <w:t>Activity deleted, getting notification.</w:t>
-            </w:r>
-          </w:p>
-        </w:tc>
-        <w:tc>
-          <w:tcPr>
-            <w:tcW w:w="2332" w:type="dxa"/>
-          </w:tcPr>
-          <w:p>
-            <w:r>
-              <w:t>Activity delete successful. We get Notification.</w:t>
-            </w:r>
-          </w:p>
-        </w:tc>
-        <w:tc>
-          <w:tcPr>
-            <w:tcW w:w="1713" w:type="dxa"/>
-          </w:tcPr>
-          <w:p>
-            <w:r>
-              <w:t>Activity delete successful. We get Notification.</w:t>
-            </w:r>
-          </w:p>
+            <w:tcW w:w="2328" w:type="dxa"/>
+          </w:tcPr>
+          <w:p/>
+        </w:tc>
+        <w:tc>
+          <w:tcPr>
+            <w:tcW w:w="1920" w:type="dxa"/>
+          </w:tcPr>
+          <w:p/>
+        </w:tc>
+        <w:tc>
+          <w:tcPr>
+            <w:tcW w:w="2410" w:type="dxa"/>
+          </w:tcPr>
+          <w:p/>
+        </w:tc>
+        <w:tc>
+          <w:tcPr>
+            <w:tcW w:w="1747" w:type="dxa"/>
+          </w:tcPr>
+          <w:p/>
         </w:tc>
         <w:tc>
           <w:tcPr>
             <w:tcW w:w="1000" w:type="dxa"/>
-            <w:shd w:val="clear" w:color="auto" w:fill="70AD47" w:themeFill="accent6"/>
-          </w:tcPr>
-          <w:p>
-            <w:r>
-              <w:t>Pass</w:t>
-            </w:r>
-            <w:bookmarkStart w:id="0" w:name="_GoBack"/>
-            <w:bookmarkEnd w:id="0"/>
-          </w:p>
-        </w:tc>
-        <w:tc>
-          <w:tcPr>
-            <w:tcW w:w="1468" w:type="dxa"/>
+          </w:tcPr>
+          <w:p/>
+        </w:tc>
+        <w:tc>
+          <w:tcPr>
+            <w:tcW w:w="1505" w:type="dxa"/>
           </w:tcPr>
           <w:p/>
         </w:tc>
@@ -639,25 +528,25 @@
       <w:tr>
         <w:tc>
           <w:tcPr>
-            <w:tcW w:w="2483" w:type="dxa"/>
-          </w:tcPr>
-          <w:p/>
-        </w:tc>
-        <w:tc>
-          <w:tcPr>
-            <w:tcW w:w="1914" w:type="dxa"/>
-          </w:tcPr>
-          <w:p/>
-        </w:tc>
-        <w:tc>
-          <w:tcPr>
-            <w:tcW w:w="2332" w:type="dxa"/>
-          </w:tcPr>
-          <w:p/>
-        </w:tc>
-        <w:tc>
-          <w:tcPr>
-            <w:tcW w:w="1713" w:type="dxa"/>
+            <w:tcW w:w="2328" w:type="dxa"/>
+          </w:tcPr>
+          <w:p/>
+        </w:tc>
+        <w:tc>
+          <w:tcPr>
+            <w:tcW w:w="1920" w:type="dxa"/>
+          </w:tcPr>
+          <w:p/>
+        </w:tc>
+        <w:tc>
+          <w:tcPr>
+            <w:tcW w:w="2410" w:type="dxa"/>
+          </w:tcPr>
+          <w:p/>
+        </w:tc>
+        <w:tc>
+          <w:tcPr>
+            <w:tcW w:w="1747" w:type="dxa"/>
           </w:tcPr>
           <w:p/>
         </w:tc>
@@ -669,7 +558,7 @@
         </w:tc>
         <w:tc>
           <w:tcPr>
-            <w:tcW w:w="1468" w:type="dxa"/>
+            <w:tcW w:w="1505" w:type="dxa"/>
           </w:tcPr>
           <w:p/>
         </w:tc>
@@ -677,25 +566,25 @@
       <w:tr>
         <w:tc>
           <w:tcPr>
-            <w:tcW w:w="2483" w:type="dxa"/>
-          </w:tcPr>
-          <w:p/>
-        </w:tc>
-        <w:tc>
-          <w:tcPr>
-            <w:tcW w:w="1914" w:type="dxa"/>
-          </w:tcPr>
-          <w:p/>
-        </w:tc>
-        <w:tc>
-          <w:tcPr>
-            <w:tcW w:w="2332" w:type="dxa"/>
-          </w:tcPr>
-          <w:p/>
-        </w:tc>
-        <w:tc>
-          <w:tcPr>
-            <w:tcW w:w="1713" w:type="dxa"/>
+            <w:tcW w:w="2328" w:type="dxa"/>
+          </w:tcPr>
+          <w:p/>
+        </w:tc>
+        <w:tc>
+          <w:tcPr>
+            <w:tcW w:w="1920" w:type="dxa"/>
+          </w:tcPr>
+          <w:p/>
+        </w:tc>
+        <w:tc>
+          <w:tcPr>
+            <w:tcW w:w="2410" w:type="dxa"/>
+          </w:tcPr>
+          <w:p/>
+        </w:tc>
+        <w:tc>
+          <w:tcPr>
+            <w:tcW w:w="1747" w:type="dxa"/>
           </w:tcPr>
           <w:p/>
         </w:tc>
@@ -707,7 +596,7 @@
         </w:tc>
         <w:tc>
           <w:tcPr>
-            <w:tcW w:w="1468" w:type="dxa"/>
+            <w:tcW w:w="1505" w:type="dxa"/>
           </w:tcPr>
           <w:p/>
         </w:tc>
@@ -715,25 +604,25 @@
       <w:tr>
         <w:tc>
           <w:tcPr>
-            <w:tcW w:w="2483" w:type="dxa"/>
-          </w:tcPr>
-          <w:p/>
-        </w:tc>
-        <w:tc>
-          <w:tcPr>
-            <w:tcW w:w="1914" w:type="dxa"/>
-          </w:tcPr>
-          <w:p/>
-        </w:tc>
-        <w:tc>
-          <w:tcPr>
-            <w:tcW w:w="2332" w:type="dxa"/>
-          </w:tcPr>
-          <w:p/>
-        </w:tc>
-        <w:tc>
-          <w:tcPr>
-            <w:tcW w:w="1713" w:type="dxa"/>
+            <w:tcW w:w="2328" w:type="dxa"/>
+          </w:tcPr>
+          <w:p/>
+        </w:tc>
+        <w:tc>
+          <w:tcPr>
+            <w:tcW w:w="1920" w:type="dxa"/>
+          </w:tcPr>
+          <w:p/>
+        </w:tc>
+        <w:tc>
+          <w:tcPr>
+            <w:tcW w:w="2410" w:type="dxa"/>
+          </w:tcPr>
+          <w:p/>
+        </w:tc>
+        <w:tc>
+          <w:tcPr>
+            <w:tcW w:w="1747" w:type="dxa"/>
           </w:tcPr>
           <w:p/>
         </w:tc>
@@ -745,7 +634,7 @@
         </w:tc>
         <w:tc>
           <w:tcPr>
-            <w:tcW w:w="1468" w:type="dxa"/>
+            <w:tcW w:w="1505" w:type="dxa"/>
           </w:tcPr>
           <w:p/>
         </w:tc>
@@ -797,10 +686,12 @@
     </w:p>
     <w:p>
       <w:proofErr w:type="spellStart"/>
+      <w:proofErr w:type="gramStart"/>
       <w:r>
         <w:t>idReservation</w:t>
       </w:r>
       <w:proofErr w:type="spellEnd"/>
+      <w:proofErr w:type="gramEnd"/>
       <w:r>
         <w:t xml:space="preserve"> – </w:t>
       </w:r>
@@ -815,10 +706,12 @@
     </w:p>
     <w:p>
       <w:proofErr w:type="spellStart"/>
+      <w:proofErr w:type="gramStart"/>
       <w:r>
         <w:t>idActivity</w:t>
       </w:r>
       <w:proofErr w:type="spellEnd"/>
+      <w:proofErr w:type="gramEnd"/>
       <w:r>
         <w:t xml:space="preserve"> </w:t>
       </w:r>
@@ -833,17 +726,27 @@
     </w:p>
     <w:p>
       <w:proofErr w:type="spellStart"/>
+      <w:proofErr w:type="gramStart"/>
       <w:r>
         <w:t>idInstructor</w:t>
       </w:r>
       <w:proofErr w:type="spellEnd"/>
       <w:r>
-        <w:t>(11) – Foreign key</w:t>
+        <w:t>(</w:t>
+      </w:r>
+      <w:proofErr w:type="gramEnd"/>
+      <w:r>
+        <w:t>11) – Foreign key</w:t>
       </w:r>
     </w:p>
     <w:p>
-      <w:r>
-        <w:t xml:space="preserve">time - </w:t>
+      <w:proofErr w:type="gramStart"/>
+      <w:r>
+        <w:t>time</w:t>
+      </w:r>
+      <w:proofErr w:type="gramEnd"/>
+      <w:r>
+        <w:t xml:space="preserve"> - </w:t>
       </w:r>
       <w:proofErr w:type="spellStart"/>
       <w:r>
@@ -858,36 +761,74 @@
       </w:r>
     </w:p>
     <w:p>
-      <w:r>
-        <w:t>date – varchar(12)</w:t>
+      <w:proofErr w:type="gramStart"/>
+      <w:r>
+        <w:t>date</w:t>
+      </w:r>
+      <w:proofErr w:type="gramEnd"/>
+      <w:r>
+        <w:t xml:space="preserve"> – </w:t>
+      </w:r>
+      <w:proofErr w:type="spellStart"/>
+      <w:r>
+        <w:t>varchar</w:t>
+      </w:r>
+      <w:proofErr w:type="spellEnd"/>
+      <w:r>
+        <w:t>(12)</w:t>
       </w:r>
     </w:p>
     <w:p>
       <w:proofErr w:type="spellStart"/>
+      <w:proofErr w:type="gramStart"/>
       <w:r>
         <w:t>customerName</w:t>
       </w:r>
       <w:proofErr w:type="spellEnd"/>
-      <w:r>
-        <w:t xml:space="preserve"> – varchar(25)</w:t>
+      <w:proofErr w:type="gramEnd"/>
+      <w:r>
+        <w:t xml:space="preserve"> – </w:t>
+      </w:r>
+      <w:proofErr w:type="spellStart"/>
+      <w:r>
+        <w:t>varchar</w:t>
+      </w:r>
+      <w:proofErr w:type="spellEnd"/>
+      <w:r>
+        <w:t>(25)</w:t>
       </w:r>
     </w:p>
     <w:p>
       <w:proofErr w:type="spellStart"/>
+      <w:proofErr w:type="gramStart"/>
       <w:r>
         <w:t>customerMobilePhone</w:t>
       </w:r>
       <w:proofErr w:type="spellEnd"/>
       <w:r>
-        <w:t>- varchar(10)</w:t>
+        <w:t>-</w:t>
+      </w:r>
+      <w:proofErr w:type="gramEnd"/>
+      <w:r>
+        <w:t xml:space="preserve"> </w:t>
+      </w:r>
+      <w:proofErr w:type="spellStart"/>
+      <w:r>
+        <w:t>varchar</w:t>
+      </w:r>
+      <w:proofErr w:type="spellEnd"/>
+      <w:r>
+        <w:t>(10)</w:t>
       </w:r>
     </w:p>
     <w:p>
       <w:proofErr w:type="spellStart"/>
+      <w:proofErr w:type="gramStart"/>
       <w:r>
         <w:t>numberOfPeople</w:t>
       </w:r>
       <w:proofErr w:type="spellEnd"/>
+      <w:proofErr w:type="gramEnd"/>
       <w:r>
         <w:t xml:space="preserve"> –</w:t>
       </w:r>
@@ -901,11 +842,16 @@
       </w:r>
     </w:p>
     <w:p>
+      <w:proofErr w:type="gramStart"/>
       <w:r>
         <w:t>comment</w:t>
       </w:r>
       <w:r>
-        <w:t>- Long Text</w:t>
+        <w:t>-</w:t>
+      </w:r>
+      <w:proofErr w:type="gramEnd"/>
+      <w:r>
+        <w:t xml:space="preserve"> Long Text</w:t>
       </w:r>
     </w:p>
     <w:p/>
@@ -916,10 +862,12 @@
     </w:p>
     <w:p>
       <w:proofErr w:type="spellStart"/>
+      <w:proofErr w:type="gramStart"/>
       <w:r>
         <w:t>idInstructor</w:t>
       </w:r>
       <w:proofErr w:type="spellEnd"/>
+      <w:proofErr w:type="gramEnd"/>
       <w:r>
         <w:t xml:space="preserve"> (</w:t>
       </w:r>
@@ -933,14 +881,18 @@
       </w:r>
     </w:p>
     <w:p>
+      <w:bookmarkStart w:id="0" w:name="_GoBack"/>
       <w:proofErr w:type="spellStart"/>
+      <w:proofErr w:type="gramStart"/>
       <w:r>
         <w:t>idActivity</w:t>
       </w:r>
       <w:proofErr w:type="spellEnd"/>
+      <w:proofErr w:type="gramEnd"/>
       <w:r>
         <w:t xml:space="preserve"> </w:t>
       </w:r>
+      <w:bookmarkEnd w:id="0"/>
       <w:proofErr w:type="spellStart"/>
       <w:r>
         <w:t>int</w:t>
@@ -951,8 +903,21 @@
       </w:r>
     </w:p>
     <w:p>
-      <w:r>
-        <w:t>name varchar(25)</w:t>
+      <w:proofErr w:type="gramStart"/>
+      <w:r>
+        <w:t>name</w:t>
+      </w:r>
+      <w:proofErr w:type="gramEnd"/>
+      <w:r>
+        <w:t xml:space="preserve"> </w:t>
+      </w:r>
+      <w:proofErr w:type="spellStart"/>
+      <w:r>
+        <w:t>varchar</w:t>
+      </w:r>
+      <w:proofErr w:type="spellEnd"/>
+      <w:r>
+        <w:t>(25)</w:t>
       </w:r>
     </w:p>
     <w:p/>
@@ -969,8 +934,8 @@
 </file>
 
 <file path=word/numbering.xml><?xml version="1.0" encoding="utf-8"?>
-<w:numbering xmlns:wpc="http://schemas.microsoft.com/office/word/2010/wordprocessingCanvas" xmlns:cx="http://schemas.microsoft.com/office/drawing/2014/chartex" xmlns:cx1="http://schemas.microsoft.com/office/drawing/2015/9/8/chartex" xmlns:cx2="http://schemas.microsoft.com/office/drawing/2015/10/21/chartex" xmlns:mc="http://schemas.openxmlformats.org/markup-compatibility/2006" xmlns:o="urn:schemas-microsoft-com:office:office" xmlns:r="http://schemas.openxmlformats.org/officeDocument/2006/relationships" xmlns:m="http://schemas.openxmlformats.org/officeDocument/2006/math" xmlns:v="urn:schemas-microsoft-com:vml" xmlns:wp14="http://schemas.microsoft.com/office/word/2010/wordprocessingDrawing" xmlns:wp="http://schemas.openxmlformats.org/drawingml/2006/wordprocessingDrawing" xmlns:w10="urn:schemas-microsoft-com:office:word" xmlns:w="http://schemas.openxmlformats.org/wordprocessingml/2006/main" xmlns:w14="http://schemas.microsoft.com/office/word/2010/wordml" xmlns:w15="http://schemas.microsoft.com/office/word/2012/wordml" xmlns:w16se="http://schemas.microsoft.com/office/word/2015/wordml/symex" xmlns:wpg="http://schemas.microsoft.com/office/word/2010/wordprocessingGroup" xmlns:wpi="http://schemas.microsoft.com/office/word/2010/wordprocessingInk" xmlns:wne="http://schemas.microsoft.com/office/word/2006/wordml" xmlns:wps="http://schemas.microsoft.com/office/word/2010/wordprocessingShape" mc:Ignorable="w14 w15 w16se wp14">
-  <w:abstractNum w:abstractNumId="0" w15:restartNumberingAfterBreak="0">
+<w:numbering xmlns:wpc="http://schemas.microsoft.com/office/word/2010/wordprocessingCanvas" xmlns:mc="http://schemas.openxmlformats.org/markup-compatibility/2006" xmlns:o="urn:schemas-microsoft-com:office:office" xmlns:r="http://schemas.openxmlformats.org/officeDocument/2006/relationships" xmlns:m="http://schemas.openxmlformats.org/officeDocument/2006/math" xmlns:v="urn:schemas-microsoft-com:vml" xmlns:wp14="http://schemas.microsoft.com/office/word/2010/wordprocessingDrawing" xmlns:wp="http://schemas.openxmlformats.org/drawingml/2006/wordprocessingDrawing" xmlns:w10="urn:schemas-microsoft-com:office:word" xmlns:w="http://schemas.openxmlformats.org/wordprocessingml/2006/main" xmlns:w14="http://schemas.microsoft.com/office/word/2010/wordml" xmlns:w15="http://schemas.microsoft.com/office/word/2012/wordml" xmlns:wpg="http://schemas.microsoft.com/office/word/2010/wordprocessingGroup" xmlns:wpi="http://schemas.microsoft.com/office/word/2010/wordprocessingInk" xmlns:wne="http://schemas.microsoft.com/office/word/2006/wordml" xmlns:wps="http://schemas.microsoft.com/office/word/2010/wordprocessingShape" mc:Ignorable="w14 w15 wp14">
+  <w:abstractNum w:abstractNumId="0">
     <w:nsid w:val="0F1A13C1"/>
     <w:multiLevelType w:val="hybridMultilevel"/>
     <w:tmpl w:val="051EB07E"/>
@@ -1059,7 +1024,7 @@
       </w:pPr>
     </w:lvl>
   </w:abstractNum>
-  <w:abstractNum w:abstractNumId="1" w15:restartNumberingAfterBreak="0">
+  <w:abstractNum w:abstractNumId="1">
     <w:nsid w:val="327B563A"/>
     <w:multiLevelType w:val="hybridMultilevel"/>
     <w:tmpl w:val="522E2D2A"/>
@@ -1148,7 +1113,7 @@
       </w:pPr>
     </w:lvl>
   </w:abstractNum>
-  <w:abstractNum w:abstractNumId="2" w15:restartNumberingAfterBreak="0">
+  <w:abstractNum w:abstractNumId="2">
     <w:nsid w:val="36E47727"/>
     <w:multiLevelType w:val="hybridMultilevel"/>
     <w:tmpl w:val="D22200CC"/>
@@ -1237,7 +1202,7 @@
       </w:pPr>
     </w:lvl>
   </w:abstractNum>
-  <w:abstractNum w:abstractNumId="3" w15:restartNumberingAfterBreak="0">
+  <w:abstractNum w:abstractNumId="3">
     <w:nsid w:val="53E8426A"/>
     <w:multiLevelType w:val="hybridMultilevel"/>
     <w:tmpl w:val="448ABE42"/>
@@ -1326,7 +1291,7 @@
       </w:pPr>
     </w:lvl>
   </w:abstractNum>
-  <w:abstractNum w:abstractNumId="4" w15:restartNumberingAfterBreak="0">
+  <w:abstractNum w:abstractNumId="4">
     <w:nsid w:val="5EEB30BE"/>
     <w:multiLevelType w:val="hybridMultilevel"/>
     <w:tmpl w:val="8720499C"/>
@@ -1434,7 +1399,7 @@
 </file>
 
 <file path=word/styles.xml><?xml version="1.0" encoding="utf-8"?>
-<w:styles xmlns:mc="http://schemas.openxmlformats.org/markup-compatibility/2006" xmlns:r="http://schemas.openxmlformats.org/officeDocument/2006/relationships" xmlns:w="http://schemas.openxmlformats.org/wordprocessingml/2006/main" xmlns:w14="http://schemas.microsoft.com/office/word/2010/wordml" xmlns:w15="http://schemas.microsoft.com/office/word/2012/wordml" xmlns:w16se="http://schemas.microsoft.com/office/word/2015/wordml/symex" mc:Ignorable="w14 w15 w16se">
+<w:styles xmlns:mc="http://schemas.openxmlformats.org/markup-compatibility/2006" xmlns:r="http://schemas.openxmlformats.org/officeDocument/2006/relationships" xmlns:w="http://schemas.openxmlformats.org/wordprocessingml/2006/main" xmlns:w14="http://schemas.microsoft.com/office/word/2010/wordml" xmlns:w15="http://schemas.microsoft.com/office/word/2012/wordml" mc:Ignorable="w14 w15">
   <w:docDefaults>
     <w:rPrDefault>
       <w:rPr>
@@ -1450,7 +1415,7 @@
       </w:pPr>
     </w:pPrDefault>
   </w:docDefaults>
-  <w:latentStyles w:defLockedState="0" w:defUIPriority="99" w:defSemiHidden="0" w:defUnhideWhenUsed="0" w:defQFormat="0" w:count="372">
+  <w:latentStyles w:defLockedState="0" w:defUIPriority="99" w:defSemiHidden="0" w:defUnhideWhenUsed="0" w:defQFormat="0" w:count="371">
     <w:lsdException w:name="Normal" w:uiPriority="0" w:qFormat="1"/>
     <w:lsdException w:name="heading 1" w:uiPriority="9" w:qFormat="1"/>
     <w:lsdException w:name="heading 2" w:semiHidden="1" w:uiPriority="9" w:unhideWhenUsed="1" w:qFormat="1"/>
@@ -1822,19 +1787,18 @@
     <w:lsdException w:name="List Table 5 Dark Accent 6" w:uiPriority="50"/>
     <w:lsdException w:name="List Table 6 Colorful Accent 6" w:uiPriority="51"/>
     <w:lsdException w:name="List Table 7 Colorful Accent 6" w:uiPriority="52"/>
-    <w:lsdException w:name="Mention" w:semiHidden="1" w:unhideWhenUsed="1"/>
   </w:latentStyles>
-  <w:style w:type="paragraph" w:default="1" w:styleId="Normalny">
+  <w:style w:type="paragraph" w:default="1" w:styleId="Normal">
     <w:name w:val="Normal"/>
     <w:qFormat/>
   </w:style>
-  <w:style w:type="character" w:default="1" w:styleId="Domylnaczcionkaakapitu">
+  <w:style w:type="character" w:default="1" w:styleId="DefaultParagraphFont">
     <w:name w:val="Default Paragraph Font"/>
     <w:uiPriority w:val="1"/>
     <w:semiHidden/>
     <w:unhideWhenUsed/>
   </w:style>
-  <w:style w:type="table" w:default="1" w:styleId="Standardowy">
+  <w:style w:type="table" w:default="1" w:styleId="TableNormal">
     <w:name w:val="Normal Table"/>
     <w:uiPriority w:val="99"/>
     <w:semiHidden/>
@@ -1849,21 +1813,22 @@
       </w:tblCellMar>
     </w:tblPr>
   </w:style>
-  <w:style w:type="numbering" w:default="1" w:styleId="Bezlisty">
+  <w:style w:type="numbering" w:default="1" w:styleId="NoList">
     <w:name w:val="No List"/>
     <w:uiPriority w:val="99"/>
     <w:semiHidden/>
     <w:unhideWhenUsed/>
   </w:style>
-  <w:style w:type="table" w:styleId="Tabela-Siatka">
+  <w:style w:type="table" w:styleId="TableGrid">
     <w:name w:val="Table Grid"/>
-    <w:basedOn w:val="Standardowy"/>
+    <w:basedOn w:val="TableNormal"/>
     <w:uiPriority w:val="39"/>
     <w:rsid w:val="00BE4EC8"/>
     <w:pPr>
       <w:spacing w:after="0" w:line="240" w:lineRule="auto"/>
     </w:pPr>
     <w:tblPr>
+      <w:tblInd w:w="0" w:type="dxa"/>
       <w:tblBorders>
         <w:top w:val="single" w:sz="4" w:space="0" w:color="auto"/>
         <w:left w:val="single" w:sz="4" w:space="0" w:color="auto"/>
@@ -1872,12 +1837,18 @@
         <w:insideH w:val="single" w:sz="4" w:space="0" w:color="auto"/>
         <w:insideV w:val="single" w:sz="4" w:space="0" w:color="auto"/>
       </w:tblBorders>
+      <w:tblCellMar>
+        <w:top w:w="0" w:type="dxa"/>
+        <w:left w:w="108" w:type="dxa"/>
+        <w:bottom w:w="0" w:type="dxa"/>
+        <w:right w:w="108" w:type="dxa"/>
+      </w:tblCellMar>
     </w:tblPr>
   </w:style>
-  <w:style w:type="paragraph" w:styleId="HTML-wstpniesformatowany">
+  <w:style w:type="paragraph" w:styleId="HTMLPreformatted">
     <w:name w:val="HTML Preformatted"/>
-    <w:basedOn w:val="Normalny"/>
-    <w:link w:val="HTML-wstpniesformatowanyZnak"/>
+    <w:basedOn w:val="Normal"/>
+    <w:link w:val="HTMLPreformattedChar"/>
     <w:uiPriority w:val="99"/>
     <w:semiHidden/>
     <w:unhideWhenUsed/>
@@ -1910,10 +1881,10 @@
       <w:lang w:eastAsia="en-GB"/>
     </w:rPr>
   </w:style>
-  <w:style w:type="character" w:customStyle="1" w:styleId="HTML-wstpniesformatowanyZnak">
-    <w:name w:val="HTML - wstępnie sformatowany Znak"/>
-    <w:basedOn w:val="Domylnaczcionkaakapitu"/>
-    <w:link w:val="HTML-wstpniesformatowany"/>
+  <w:style w:type="character" w:customStyle="1" w:styleId="HTMLPreformattedChar">
+    <w:name w:val="HTML Preformatted Char"/>
+    <w:basedOn w:val="DefaultParagraphFont"/>
+    <w:link w:val="HTMLPreformatted"/>
     <w:uiPriority w:val="99"/>
     <w:semiHidden/>
     <w:rsid w:val="00921382"/>
@@ -1924,9 +1895,9 @@
       <w:lang w:eastAsia="en-GB"/>
     </w:rPr>
   </w:style>
-  <w:style w:type="paragraph" w:styleId="Akapitzlist">
+  <w:style w:type="paragraph" w:styleId="ListParagraph">
     <w:name w:val="List Paragraph"/>
-    <w:basedOn w:val="Normalny"/>
+    <w:basedOn w:val="Normal"/>
     <w:uiPriority w:val="34"/>
     <w:qFormat/>
     <w:rsid w:val="00921382"/>

</xml_diff>

<commit_message>
New Tests in  word file
I will make Java test before deadline :)
</commit_message>
<xml_diff>
--- a/Test_Cases.docx
+++ b/Test_Cases.docx
@@ -1,25 +1,25 @@
 
 <file path=word/document.xml><?xml version="1.0" encoding="utf-8"?>
-<w:document xmlns:wpc="http://schemas.microsoft.com/office/word/2010/wordprocessingCanvas" xmlns:mc="http://schemas.openxmlformats.org/markup-compatibility/2006" xmlns:o="urn:schemas-microsoft-com:office:office" xmlns:r="http://schemas.openxmlformats.org/officeDocument/2006/relationships" xmlns:m="http://schemas.openxmlformats.org/officeDocument/2006/math" xmlns:v="urn:schemas-microsoft-com:vml" xmlns:wp14="http://schemas.microsoft.com/office/word/2010/wordprocessingDrawing" xmlns:wp="http://schemas.openxmlformats.org/drawingml/2006/wordprocessingDrawing" xmlns:w10="urn:schemas-microsoft-com:office:word" xmlns:w="http://schemas.openxmlformats.org/wordprocessingml/2006/main" xmlns:w14="http://schemas.microsoft.com/office/word/2010/wordml" xmlns:w15="http://schemas.microsoft.com/office/word/2012/wordml" xmlns:wpg="http://schemas.microsoft.com/office/word/2010/wordprocessingGroup" xmlns:wpi="http://schemas.microsoft.com/office/word/2010/wordprocessingInk" xmlns:wne="http://schemas.microsoft.com/office/word/2006/wordml" xmlns:wps="http://schemas.microsoft.com/office/word/2010/wordprocessingShape" mc:Ignorable="w14 w15 wp14">
+<w:document xmlns:wpc="http://schemas.microsoft.com/office/word/2010/wordprocessingCanvas" xmlns:cx="http://schemas.microsoft.com/office/drawing/2014/chartex" xmlns:cx1="http://schemas.microsoft.com/office/drawing/2015/9/8/chartex" xmlns:cx2="http://schemas.microsoft.com/office/drawing/2015/10/21/chartex" xmlns:mc="http://schemas.openxmlformats.org/markup-compatibility/2006" xmlns:o="urn:schemas-microsoft-com:office:office" xmlns:r="http://schemas.openxmlformats.org/officeDocument/2006/relationships" xmlns:m="http://schemas.openxmlformats.org/officeDocument/2006/math" xmlns:v="urn:schemas-microsoft-com:vml" xmlns:wp14="http://schemas.microsoft.com/office/word/2010/wordprocessingDrawing" xmlns:wp="http://schemas.openxmlformats.org/drawingml/2006/wordprocessingDrawing" xmlns:w10="urn:schemas-microsoft-com:office:word" xmlns:w="http://schemas.openxmlformats.org/wordprocessingml/2006/main" xmlns:w14="http://schemas.microsoft.com/office/word/2010/wordml" xmlns:w15="http://schemas.microsoft.com/office/word/2012/wordml" xmlns:w16se="http://schemas.microsoft.com/office/word/2015/wordml/symex" xmlns:wpg="http://schemas.microsoft.com/office/word/2010/wordprocessingGroup" xmlns:wpi="http://schemas.microsoft.com/office/word/2010/wordprocessingInk" xmlns:wne="http://schemas.microsoft.com/office/word/2006/wordml" xmlns:wps="http://schemas.microsoft.com/office/word/2010/wordprocessingShape" mc:Ignorable="w14 w15 w16se wp14">
   <w:body>
     <w:tbl>
       <w:tblPr>
-        <w:tblStyle w:val="TableGrid"/>
+        <w:tblStyle w:val="Tabela-Siatka"/>
         <w:tblW w:w="10910" w:type="dxa"/>
         <w:tblLook w:val="04A0" w:firstRow="1" w:lastRow="0" w:firstColumn="1" w:lastColumn="0" w:noHBand="0" w:noVBand="1"/>
       </w:tblPr>
       <w:tblGrid>
-        <w:gridCol w:w="2328"/>
-        <w:gridCol w:w="1920"/>
-        <w:gridCol w:w="2410"/>
-        <w:gridCol w:w="1747"/>
+        <w:gridCol w:w="2482"/>
+        <w:gridCol w:w="1914"/>
+        <w:gridCol w:w="2331"/>
+        <w:gridCol w:w="1714"/>
         <w:gridCol w:w="1000"/>
-        <w:gridCol w:w="1505"/>
+        <w:gridCol w:w="1469"/>
       </w:tblGrid>
       <w:tr>
         <w:tc>
           <w:tcPr>
-            <w:tcW w:w="2328" w:type="dxa"/>
+            <w:tcW w:w="2482" w:type="dxa"/>
           </w:tcPr>
           <w:p>
             <w:r>
@@ -29,7 +29,7 @@
         </w:tc>
         <w:tc>
           <w:tcPr>
-            <w:tcW w:w="1920" w:type="dxa"/>
+            <w:tcW w:w="1914" w:type="dxa"/>
           </w:tcPr>
           <w:p>
             <w:r>
@@ -39,7 +39,7 @@
         </w:tc>
         <w:tc>
           <w:tcPr>
-            <w:tcW w:w="2410" w:type="dxa"/>
+            <w:tcW w:w="2331" w:type="dxa"/>
           </w:tcPr>
           <w:p>
             <w:r>
@@ -49,7 +49,7 @@
         </w:tc>
         <w:tc>
           <w:tcPr>
-            <w:tcW w:w="1747" w:type="dxa"/>
+            <w:tcW w:w="1714" w:type="dxa"/>
           </w:tcPr>
           <w:p>
             <w:r>
@@ -69,7 +69,7 @@
         </w:tc>
         <w:tc>
           <w:tcPr>
-            <w:tcW w:w="1505" w:type="dxa"/>
+            <w:tcW w:w="1469" w:type="dxa"/>
           </w:tcPr>
           <w:p>
             <w:r>
@@ -81,11 +81,11 @@
       <w:tr>
         <w:tc>
           <w:tcPr>
-            <w:tcW w:w="2328" w:type="dxa"/>
+            <w:tcW w:w="2482" w:type="dxa"/>
           </w:tcPr>
           <w:p>
             <w:pPr>
-              <w:pStyle w:val="ListParagraph"/>
+              <w:pStyle w:val="Akapitzlist"/>
               <w:numPr>
                 <w:ilvl w:val="0"/>
                 <w:numId w:val="5"/>
@@ -100,7 +100,7 @@
         </w:tc>
         <w:tc>
           <w:tcPr>
-            <w:tcW w:w="1920" w:type="dxa"/>
+            <w:tcW w:w="1914" w:type="dxa"/>
           </w:tcPr>
           <w:p>
             <w:r>
@@ -110,7 +110,7 @@
         </w:tc>
         <w:tc>
           <w:tcPr>
-            <w:tcW w:w="2410" w:type="dxa"/>
+            <w:tcW w:w="2331" w:type="dxa"/>
           </w:tcPr>
           <w:p>
             <w:r>
@@ -120,7 +120,7 @@
         </w:tc>
         <w:tc>
           <w:tcPr>
-            <w:tcW w:w="1747" w:type="dxa"/>
+            <w:tcW w:w="1714" w:type="dxa"/>
           </w:tcPr>
           <w:p>
             <w:r>
@@ -141,7 +141,7 @@
         </w:tc>
         <w:tc>
           <w:tcPr>
-            <w:tcW w:w="1505" w:type="dxa"/>
+            <w:tcW w:w="1469" w:type="dxa"/>
           </w:tcPr>
           <w:p/>
         </w:tc>
@@ -149,13 +149,13 @@
       <w:tr>
         <w:tc>
           <w:tcPr>
-            <w:tcW w:w="2328" w:type="dxa"/>
-          </w:tcPr>
-          <w:p/>
-        </w:tc>
-        <w:tc>
-          <w:tcPr>
-            <w:tcW w:w="1920" w:type="dxa"/>
+            <w:tcW w:w="2482" w:type="dxa"/>
+          </w:tcPr>
+          <w:p/>
+        </w:tc>
+        <w:tc>
+          <w:tcPr>
+            <w:tcW w:w="1914" w:type="dxa"/>
           </w:tcPr>
           <w:p>
             <w:r>
@@ -165,7 +165,7 @@
         </w:tc>
         <w:tc>
           <w:tcPr>
-            <w:tcW w:w="2410" w:type="dxa"/>
+            <w:tcW w:w="2331" w:type="dxa"/>
           </w:tcPr>
           <w:p>
             <w:r>
@@ -175,7 +175,7 @@
         </w:tc>
         <w:tc>
           <w:tcPr>
-            <w:tcW w:w="1747" w:type="dxa"/>
+            <w:tcW w:w="1714" w:type="dxa"/>
           </w:tcPr>
           <w:p>
             <w:r>
@@ -196,7 +196,7 @@
         </w:tc>
         <w:tc>
           <w:tcPr>
-            <w:tcW w:w="1505" w:type="dxa"/>
+            <w:tcW w:w="1469" w:type="dxa"/>
           </w:tcPr>
           <w:p/>
         </w:tc>
@@ -204,11 +204,11 @@
       <w:tr>
         <w:tc>
           <w:tcPr>
-            <w:tcW w:w="2328" w:type="dxa"/>
+            <w:tcW w:w="2482" w:type="dxa"/>
           </w:tcPr>
           <w:p>
             <w:pPr>
-              <w:pStyle w:val="ListParagraph"/>
+              <w:pStyle w:val="Akapitzlist"/>
               <w:numPr>
                 <w:ilvl w:val="0"/>
                 <w:numId w:val="5"/>
@@ -226,7 +226,7 @@
         </w:tc>
         <w:tc>
           <w:tcPr>
-            <w:tcW w:w="1920" w:type="dxa"/>
+            <w:tcW w:w="1914" w:type="dxa"/>
           </w:tcPr>
           <w:p>
             <w:r>
@@ -236,7 +236,7 @@
         </w:tc>
         <w:tc>
           <w:tcPr>
-            <w:tcW w:w="2410" w:type="dxa"/>
+            <w:tcW w:w="2331" w:type="dxa"/>
           </w:tcPr>
           <w:p>
             <w:r>
@@ -249,7 +249,7 @@
         </w:tc>
         <w:tc>
           <w:tcPr>
-            <w:tcW w:w="1747" w:type="dxa"/>
+            <w:tcW w:w="1714" w:type="dxa"/>
           </w:tcPr>
           <w:p>
             <w:r>
@@ -270,7 +270,7 @@
         </w:tc>
         <w:tc>
           <w:tcPr>
-            <w:tcW w:w="1505" w:type="dxa"/>
+            <w:tcW w:w="1469" w:type="dxa"/>
           </w:tcPr>
           <w:p/>
         </w:tc>
@@ -278,11 +278,11 @@
       <w:tr>
         <w:tc>
           <w:tcPr>
-            <w:tcW w:w="2328" w:type="dxa"/>
+            <w:tcW w:w="2482" w:type="dxa"/>
           </w:tcPr>
           <w:p>
             <w:pPr>
-              <w:pStyle w:val="ListParagraph"/>
+              <w:pStyle w:val="Akapitzlist"/>
               <w:numPr>
                 <w:ilvl w:val="0"/>
                 <w:numId w:val="5"/>
@@ -297,7 +297,7 @@
         </w:tc>
         <w:tc>
           <w:tcPr>
-            <w:tcW w:w="1920" w:type="dxa"/>
+            <w:tcW w:w="1914" w:type="dxa"/>
           </w:tcPr>
           <w:p>
             <w:r>
@@ -307,7 +307,7 @@
         </w:tc>
         <w:tc>
           <w:tcPr>
-            <w:tcW w:w="2410" w:type="dxa"/>
+            <w:tcW w:w="2331" w:type="dxa"/>
           </w:tcPr>
           <w:p>
             <w:r>
@@ -317,7 +317,7 @@
         </w:tc>
         <w:tc>
           <w:tcPr>
-            <w:tcW w:w="1747" w:type="dxa"/>
+            <w:tcW w:w="1714" w:type="dxa"/>
           </w:tcPr>
           <w:p>
             <w:r>
@@ -338,7 +338,7 @@
         </w:tc>
         <w:tc>
           <w:tcPr>
-            <w:tcW w:w="1505" w:type="dxa"/>
+            <w:tcW w:w="1469" w:type="dxa"/>
           </w:tcPr>
           <w:p/>
         </w:tc>
@@ -346,11 +346,11 @@
       <w:tr>
         <w:tc>
           <w:tcPr>
-            <w:tcW w:w="2328" w:type="dxa"/>
+            <w:tcW w:w="2482" w:type="dxa"/>
           </w:tcPr>
           <w:p>
             <w:pPr>
-              <w:pStyle w:val="ListParagraph"/>
+              <w:pStyle w:val="Akapitzlist"/>
               <w:numPr>
                 <w:ilvl w:val="0"/>
                 <w:numId w:val="5"/>
@@ -365,7 +365,7 @@
         </w:tc>
         <w:tc>
           <w:tcPr>
-            <w:tcW w:w="1920" w:type="dxa"/>
+            <w:tcW w:w="1914" w:type="dxa"/>
           </w:tcPr>
           <w:p>
             <w:r>
@@ -375,7 +375,7 @@
         </w:tc>
         <w:tc>
           <w:tcPr>
-            <w:tcW w:w="2410" w:type="dxa"/>
+            <w:tcW w:w="2331" w:type="dxa"/>
           </w:tcPr>
           <w:p>
             <w:r>
@@ -385,7 +385,7 @@
         </w:tc>
         <w:tc>
           <w:tcPr>
-            <w:tcW w:w="1747" w:type="dxa"/>
+            <w:tcW w:w="1714" w:type="dxa"/>
           </w:tcPr>
           <w:p>
             <w:r>
@@ -406,7 +406,7 @@
         </w:tc>
         <w:tc>
           <w:tcPr>
-            <w:tcW w:w="1505" w:type="dxa"/>
+            <w:tcW w:w="1469" w:type="dxa"/>
           </w:tcPr>
           <w:p/>
         </w:tc>
@@ -414,37 +414,70 @@
       <w:tr>
         <w:tc>
           <w:tcPr>
-            <w:tcW w:w="2328" w:type="dxa"/>
-          </w:tcPr>
-          <w:p/>
-        </w:tc>
-        <w:tc>
-          <w:tcPr>
-            <w:tcW w:w="1920" w:type="dxa"/>
-          </w:tcPr>
-          <w:p/>
-        </w:tc>
-        <w:tc>
-          <w:tcPr>
-            <w:tcW w:w="2410" w:type="dxa"/>
-          </w:tcPr>
-          <w:p/>
-        </w:tc>
-        <w:tc>
-          <w:tcPr>
-            <w:tcW w:w="1747" w:type="dxa"/>
-          </w:tcPr>
-          <w:p/>
+            <w:tcW w:w="2482" w:type="dxa"/>
+          </w:tcPr>
+          <w:p>
+            <w:pPr>
+              <w:pStyle w:val="Akapitzlist"/>
+              <w:numPr>
+                <w:ilvl w:val="0"/>
+                <w:numId w:val="5"/>
+              </w:numPr>
+            </w:pPr>
+            <w:proofErr w:type="spellStart"/>
+            <w:r>
+              <w:t>testNewButton</w:t>
+            </w:r>
+            <w:proofErr w:type="spellEnd"/>
+          </w:p>
+        </w:tc>
+        <w:tc>
+          <w:tcPr>
+            <w:tcW w:w="1914" w:type="dxa"/>
+          </w:tcPr>
+          <w:p>
+            <w:r>
+              <w:t>Change text in label.</w:t>
+            </w:r>
+          </w:p>
+        </w:tc>
+        <w:tc>
+          <w:tcPr>
+            <w:tcW w:w="2331" w:type="dxa"/>
+          </w:tcPr>
+          <w:p>
+            <w:r>
+              <w:t xml:space="preserve">Text in label changed from EDIT: to NEW: </w:t>
+            </w:r>
+          </w:p>
+        </w:tc>
+        <w:tc>
+          <w:tcPr>
+            <w:tcW w:w="1714" w:type="dxa"/>
+          </w:tcPr>
+          <w:p>
+            <w:r>
+              <w:t>Text in label changed</w:t>
+            </w:r>
+            <w:r>
+              <w:t>.</w:t>
+            </w:r>
+          </w:p>
         </w:tc>
         <w:tc>
           <w:tcPr>
             <w:tcW w:w="1000" w:type="dxa"/>
-          </w:tcPr>
-          <w:p/>
-        </w:tc>
-        <w:tc>
-          <w:tcPr>
-            <w:tcW w:w="1505" w:type="dxa"/>
+            <w:shd w:val="clear" w:color="auto" w:fill="70AD47" w:themeFill="accent6"/>
+          </w:tcPr>
+          <w:p>
+            <w:r>
+              <w:t>Pass</w:t>
+            </w:r>
+          </w:p>
+        </w:tc>
+        <w:tc>
+          <w:tcPr>
+            <w:tcW w:w="1469" w:type="dxa"/>
           </w:tcPr>
           <w:p/>
         </w:tc>
@@ -452,37 +485,67 @@
       <w:tr>
         <w:tc>
           <w:tcPr>
-            <w:tcW w:w="2328" w:type="dxa"/>
-          </w:tcPr>
-          <w:p/>
-        </w:tc>
-        <w:tc>
-          <w:tcPr>
-            <w:tcW w:w="1920" w:type="dxa"/>
-          </w:tcPr>
-          <w:p/>
-        </w:tc>
-        <w:tc>
-          <w:tcPr>
-            <w:tcW w:w="2410" w:type="dxa"/>
-          </w:tcPr>
-          <w:p/>
-        </w:tc>
-        <w:tc>
-          <w:tcPr>
-            <w:tcW w:w="1747" w:type="dxa"/>
-          </w:tcPr>
-          <w:p/>
+            <w:tcW w:w="2482" w:type="dxa"/>
+          </w:tcPr>
+          <w:p>
+            <w:pPr>
+              <w:pStyle w:val="Akapitzlist"/>
+              <w:numPr>
+                <w:ilvl w:val="0"/>
+                <w:numId w:val="5"/>
+              </w:numPr>
+            </w:pPr>
+            <w:proofErr w:type="spellStart"/>
+            <w:r>
+              <w:t>testDeleteButton</w:t>
+            </w:r>
+            <w:proofErr w:type="spellEnd"/>
+          </w:p>
+        </w:tc>
+        <w:tc>
+          <w:tcPr>
+            <w:tcW w:w="1914" w:type="dxa"/>
+          </w:tcPr>
+          <w:p>
+            <w:r>
+              <w:t>Delete activity successful and get notification.</w:t>
+            </w:r>
+          </w:p>
+        </w:tc>
+        <w:tc>
+          <w:tcPr>
+            <w:tcW w:w="2331" w:type="dxa"/>
+          </w:tcPr>
+          <w:p>
+            <w:r>
+              <w:t>Selected activity deleted successful and we get notification.</w:t>
+            </w:r>
+          </w:p>
+        </w:tc>
+        <w:tc>
+          <w:tcPr>
+            <w:tcW w:w="1714" w:type="dxa"/>
+          </w:tcPr>
+          <w:p>
+            <w:r>
+              <w:t>Selected activity deleted successful and we get notification.</w:t>
+            </w:r>
+          </w:p>
         </w:tc>
         <w:tc>
           <w:tcPr>
             <w:tcW w:w="1000" w:type="dxa"/>
-          </w:tcPr>
-          <w:p/>
-        </w:tc>
-        <w:tc>
-          <w:tcPr>
-            <w:tcW w:w="1505" w:type="dxa"/>
+            <w:shd w:val="clear" w:color="auto" w:fill="70AD47" w:themeFill="accent6"/>
+          </w:tcPr>
+          <w:p>
+            <w:r>
+              <w:t>Pass</w:t>
+            </w:r>
+          </w:p>
+        </w:tc>
+        <w:tc>
+          <w:tcPr>
+            <w:tcW w:w="1469" w:type="dxa"/>
           </w:tcPr>
           <w:p/>
         </w:tc>
@@ -490,37 +553,78 @@
       <w:tr>
         <w:tc>
           <w:tcPr>
-            <w:tcW w:w="2328" w:type="dxa"/>
-          </w:tcPr>
-          <w:p/>
-        </w:tc>
-        <w:tc>
-          <w:tcPr>
-            <w:tcW w:w="1920" w:type="dxa"/>
-          </w:tcPr>
-          <w:p/>
-        </w:tc>
-        <w:tc>
-          <w:tcPr>
-            <w:tcW w:w="2410" w:type="dxa"/>
-          </w:tcPr>
-          <w:p/>
-        </w:tc>
-        <w:tc>
-          <w:tcPr>
-            <w:tcW w:w="1747" w:type="dxa"/>
-          </w:tcPr>
-          <w:p/>
+            <w:tcW w:w="2482" w:type="dxa"/>
+          </w:tcPr>
+          <w:p>
+            <w:pPr>
+              <w:pStyle w:val="Akapitzlist"/>
+              <w:numPr>
+                <w:ilvl w:val="0"/>
+                <w:numId w:val="5"/>
+              </w:numPr>
+            </w:pPr>
+            <w:proofErr w:type="spellStart"/>
+            <w:r>
+              <w:t>testSaveButton</w:t>
+            </w:r>
+            <w:proofErr w:type="spellEnd"/>
+          </w:p>
+        </w:tc>
+        <w:tc>
+          <w:tcPr>
+            <w:tcW w:w="1914" w:type="dxa"/>
+          </w:tcPr>
+          <w:p>
+            <w:r>
+              <w:t>Save</w:t>
+            </w:r>
+            <w:r>
+              <w:t xml:space="preserve"> activity successful and get notification.</w:t>
+            </w:r>
+          </w:p>
+        </w:tc>
+        <w:tc>
+          <w:tcPr>
+            <w:tcW w:w="2331" w:type="dxa"/>
+          </w:tcPr>
+          <w:p>
+            <w:r>
+              <w:t xml:space="preserve">Selected activity </w:t>
+            </w:r>
+            <w:r>
+              <w:t>saved</w:t>
+            </w:r>
+            <w:r>
+              <w:t xml:space="preserve"> successful and we get notification.</w:t>
+            </w:r>
+          </w:p>
+        </w:tc>
+        <w:tc>
+          <w:tcPr>
+            <w:tcW w:w="1714" w:type="dxa"/>
+          </w:tcPr>
+          <w:p>
+            <w:r>
+              <w:t>Selected activity saved successful and we get notification.</w:t>
+            </w:r>
+          </w:p>
         </w:tc>
         <w:tc>
           <w:tcPr>
             <w:tcW w:w="1000" w:type="dxa"/>
-          </w:tcPr>
-          <w:p/>
-        </w:tc>
-        <w:tc>
-          <w:tcPr>
-            <w:tcW w:w="1505" w:type="dxa"/>
+            <w:shd w:val="clear" w:color="auto" w:fill="70AD47" w:themeFill="accent6"/>
+          </w:tcPr>
+          <w:p>
+            <w:r>
+              <w:t>Pass</w:t>
+            </w:r>
+            <w:bookmarkStart w:id="0" w:name="_GoBack"/>
+            <w:bookmarkEnd w:id="0"/>
+          </w:p>
+        </w:tc>
+        <w:tc>
+          <w:tcPr>
+            <w:tcW w:w="1469" w:type="dxa"/>
           </w:tcPr>
           <w:p/>
         </w:tc>
@@ -528,25 +632,25 @@
       <w:tr>
         <w:tc>
           <w:tcPr>
-            <w:tcW w:w="2328" w:type="dxa"/>
-          </w:tcPr>
-          <w:p/>
-        </w:tc>
-        <w:tc>
-          <w:tcPr>
-            <w:tcW w:w="1920" w:type="dxa"/>
-          </w:tcPr>
-          <w:p/>
-        </w:tc>
-        <w:tc>
-          <w:tcPr>
-            <w:tcW w:w="2410" w:type="dxa"/>
-          </w:tcPr>
-          <w:p/>
-        </w:tc>
-        <w:tc>
-          <w:tcPr>
-            <w:tcW w:w="1747" w:type="dxa"/>
+            <w:tcW w:w="2482" w:type="dxa"/>
+          </w:tcPr>
+          <w:p/>
+        </w:tc>
+        <w:tc>
+          <w:tcPr>
+            <w:tcW w:w="1914" w:type="dxa"/>
+          </w:tcPr>
+          <w:p/>
+        </w:tc>
+        <w:tc>
+          <w:tcPr>
+            <w:tcW w:w="2331" w:type="dxa"/>
+          </w:tcPr>
+          <w:p/>
+        </w:tc>
+        <w:tc>
+          <w:tcPr>
+            <w:tcW w:w="1714" w:type="dxa"/>
           </w:tcPr>
           <w:p/>
         </w:tc>
@@ -558,7 +662,7 @@
         </w:tc>
         <w:tc>
           <w:tcPr>
-            <w:tcW w:w="1505" w:type="dxa"/>
+            <w:tcW w:w="1469" w:type="dxa"/>
           </w:tcPr>
           <w:p/>
         </w:tc>
@@ -566,25 +670,25 @@
       <w:tr>
         <w:tc>
           <w:tcPr>
-            <w:tcW w:w="2328" w:type="dxa"/>
-          </w:tcPr>
-          <w:p/>
-        </w:tc>
-        <w:tc>
-          <w:tcPr>
-            <w:tcW w:w="1920" w:type="dxa"/>
-          </w:tcPr>
-          <w:p/>
-        </w:tc>
-        <w:tc>
-          <w:tcPr>
-            <w:tcW w:w="2410" w:type="dxa"/>
-          </w:tcPr>
-          <w:p/>
-        </w:tc>
-        <w:tc>
-          <w:tcPr>
-            <w:tcW w:w="1747" w:type="dxa"/>
+            <w:tcW w:w="2482" w:type="dxa"/>
+          </w:tcPr>
+          <w:p/>
+        </w:tc>
+        <w:tc>
+          <w:tcPr>
+            <w:tcW w:w="1914" w:type="dxa"/>
+          </w:tcPr>
+          <w:p/>
+        </w:tc>
+        <w:tc>
+          <w:tcPr>
+            <w:tcW w:w="2331" w:type="dxa"/>
+          </w:tcPr>
+          <w:p/>
+        </w:tc>
+        <w:tc>
+          <w:tcPr>
+            <w:tcW w:w="1714" w:type="dxa"/>
           </w:tcPr>
           <w:p/>
         </w:tc>
@@ -596,7 +700,7 @@
         </w:tc>
         <w:tc>
           <w:tcPr>
-            <w:tcW w:w="1505" w:type="dxa"/>
+            <w:tcW w:w="1469" w:type="dxa"/>
           </w:tcPr>
           <w:p/>
         </w:tc>
@@ -604,25 +708,25 @@
       <w:tr>
         <w:tc>
           <w:tcPr>
-            <w:tcW w:w="2328" w:type="dxa"/>
-          </w:tcPr>
-          <w:p/>
-        </w:tc>
-        <w:tc>
-          <w:tcPr>
-            <w:tcW w:w="1920" w:type="dxa"/>
-          </w:tcPr>
-          <w:p/>
-        </w:tc>
-        <w:tc>
-          <w:tcPr>
-            <w:tcW w:w="2410" w:type="dxa"/>
-          </w:tcPr>
-          <w:p/>
-        </w:tc>
-        <w:tc>
-          <w:tcPr>
-            <w:tcW w:w="1747" w:type="dxa"/>
+            <w:tcW w:w="2482" w:type="dxa"/>
+          </w:tcPr>
+          <w:p/>
+        </w:tc>
+        <w:tc>
+          <w:tcPr>
+            <w:tcW w:w="1914" w:type="dxa"/>
+          </w:tcPr>
+          <w:p/>
+        </w:tc>
+        <w:tc>
+          <w:tcPr>
+            <w:tcW w:w="2331" w:type="dxa"/>
+          </w:tcPr>
+          <w:p/>
+        </w:tc>
+        <w:tc>
+          <w:tcPr>
+            <w:tcW w:w="1714" w:type="dxa"/>
           </w:tcPr>
           <w:p/>
         </w:tc>
@@ -634,7 +738,7 @@
         </w:tc>
         <w:tc>
           <w:tcPr>
-            <w:tcW w:w="1505" w:type="dxa"/>
+            <w:tcW w:w="1469" w:type="dxa"/>
           </w:tcPr>
           <w:p/>
         </w:tc>
@@ -686,12 +790,10 @@
     </w:p>
     <w:p>
       <w:proofErr w:type="spellStart"/>
-      <w:proofErr w:type="gramStart"/>
       <w:r>
         <w:t>idReservation</w:t>
       </w:r>
       <w:proofErr w:type="spellEnd"/>
-      <w:proofErr w:type="gramEnd"/>
       <w:r>
         <w:t xml:space="preserve"> – </w:t>
       </w:r>
@@ -706,12 +808,10 @@
     </w:p>
     <w:p>
       <w:proofErr w:type="spellStart"/>
-      <w:proofErr w:type="gramStart"/>
       <w:r>
         <w:t>idActivity</w:t>
       </w:r>
       <w:proofErr w:type="spellEnd"/>
-      <w:proofErr w:type="gramEnd"/>
       <w:r>
         <w:t xml:space="preserve"> </w:t>
       </w:r>
@@ -726,27 +826,17 @@
     </w:p>
     <w:p>
       <w:proofErr w:type="spellStart"/>
-      <w:proofErr w:type="gramStart"/>
       <w:r>
         <w:t>idInstructor</w:t>
       </w:r>
       <w:proofErr w:type="spellEnd"/>
       <w:r>
-        <w:t>(</w:t>
-      </w:r>
-      <w:proofErr w:type="gramEnd"/>
-      <w:r>
-        <w:t>11) – Foreign key</w:t>
+        <w:t>(11) – Foreign key</w:t>
       </w:r>
     </w:p>
     <w:p>
-      <w:proofErr w:type="gramStart"/>
-      <w:r>
-        <w:t>time</w:t>
-      </w:r>
-      <w:proofErr w:type="gramEnd"/>
-      <w:r>
-        <w:t xml:space="preserve"> - </w:t>
+      <w:r>
+        <w:t xml:space="preserve">time - </w:t>
       </w:r>
       <w:proofErr w:type="spellStart"/>
       <w:r>
@@ -761,74 +851,36 @@
       </w:r>
     </w:p>
     <w:p>
-      <w:proofErr w:type="gramStart"/>
-      <w:r>
-        <w:t>date</w:t>
-      </w:r>
-      <w:proofErr w:type="gramEnd"/>
-      <w:r>
-        <w:t xml:space="preserve"> – </w:t>
-      </w:r>
-      <w:proofErr w:type="spellStart"/>
-      <w:r>
-        <w:t>varchar</w:t>
-      </w:r>
-      <w:proofErr w:type="spellEnd"/>
-      <w:r>
-        <w:t>(12)</w:t>
+      <w:r>
+        <w:t>date – varchar(12)</w:t>
       </w:r>
     </w:p>
     <w:p>
       <w:proofErr w:type="spellStart"/>
-      <w:proofErr w:type="gramStart"/>
       <w:r>
         <w:t>customerName</w:t>
       </w:r>
       <w:proofErr w:type="spellEnd"/>
-      <w:proofErr w:type="gramEnd"/>
-      <w:r>
-        <w:t xml:space="preserve"> – </w:t>
-      </w:r>
-      <w:proofErr w:type="spellStart"/>
-      <w:r>
-        <w:t>varchar</w:t>
-      </w:r>
-      <w:proofErr w:type="spellEnd"/>
-      <w:r>
-        <w:t>(25)</w:t>
+      <w:r>
+        <w:t xml:space="preserve"> – varchar(25)</w:t>
       </w:r>
     </w:p>
     <w:p>
       <w:proofErr w:type="spellStart"/>
-      <w:proofErr w:type="gramStart"/>
       <w:r>
         <w:t>customerMobilePhone</w:t>
       </w:r>
       <w:proofErr w:type="spellEnd"/>
       <w:r>
-        <w:t>-</w:t>
-      </w:r>
-      <w:proofErr w:type="gramEnd"/>
-      <w:r>
-        <w:t xml:space="preserve"> </w:t>
-      </w:r>
-      <w:proofErr w:type="spellStart"/>
-      <w:r>
-        <w:t>varchar</w:t>
-      </w:r>
-      <w:proofErr w:type="spellEnd"/>
-      <w:r>
-        <w:t>(10)</w:t>
+        <w:t>- varchar(10)</w:t>
       </w:r>
     </w:p>
     <w:p>
       <w:proofErr w:type="spellStart"/>
-      <w:proofErr w:type="gramStart"/>
       <w:r>
         <w:t>numberOfPeople</w:t>
       </w:r>
       <w:proofErr w:type="spellEnd"/>
-      <w:proofErr w:type="gramEnd"/>
       <w:r>
         <w:t xml:space="preserve"> –</w:t>
       </w:r>
@@ -842,16 +894,11 @@
       </w:r>
     </w:p>
     <w:p>
-      <w:proofErr w:type="gramStart"/>
       <w:r>
         <w:t>comment</w:t>
       </w:r>
       <w:r>
-        <w:t>-</w:t>
-      </w:r>
-      <w:proofErr w:type="gramEnd"/>
-      <w:r>
-        <w:t xml:space="preserve"> Long Text</w:t>
+        <w:t>- Long Text</w:t>
       </w:r>
     </w:p>
     <w:p/>
@@ -862,12 +909,10 @@
     </w:p>
     <w:p>
       <w:proofErr w:type="spellStart"/>
-      <w:proofErr w:type="gramStart"/>
       <w:r>
         <w:t>idInstructor</w:t>
       </w:r>
       <w:proofErr w:type="spellEnd"/>
-      <w:proofErr w:type="gramEnd"/>
       <w:r>
         <w:t xml:space="preserve"> (</w:t>
       </w:r>
@@ -881,18 +926,14 @@
       </w:r>
     </w:p>
     <w:p>
-      <w:bookmarkStart w:id="0" w:name="_GoBack"/>
       <w:proofErr w:type="spellStart"/>
-      <w:proofErr w:type="gramStart"/>
       <w:r>
         <w:t>idActivity</w:t>
       </w:r>
       <w:proofErr w:type="spellEnd"/>
-      <w:proofErr w:type="gramEnd"/>
       <w:r>
         <w:t xml:space="preserve"> </w:t>
       </w:r>
-      <w:bookmarkEnd w:id="0"/>
       <w:proofErr w:type="spellStart"/>
       <w:r>
         <w:t>int</w:t>
@@ -903,21 +944,8 @@
       </w:r>
     </w:p>
     <w:p>
-      <w:proofErr w:type="gramStart"/>
-      <w:r>
-        <w:t>name</w:t>
-      </w:r>
-      <w:proofErr w:type="gramEnd"/>
-      <w:r>
-        <w:t xml:space="preserve"> </w:t>
-      </w:r>
-      <w:proofErr w:type="spellStart"/>
-      <w:r>
-        <w:t>varchar</w:t>
-      </w:r>
-      <w:proofErr w:type="spellEnd"/>
-      <w:r>
-        <w:t>(25)</w:t>
+      <w:r>
+        <w:t>name varchar(25)</w:t>
       </w:r>
     </w:p>
     <w:p/>
@@ -934,8 +962,8 @@
 </file>
 
 <file path=word/numbering.xml><?xml version="1.0" encoding="utf-8"?>
-<w:numbering xmlns:wpc="http://schemas.microsoft.com/office/word/2010/wordprocessingCanvas" xmlns:mc="http://schemas.openxmlformats.org/markup-compatibility/2006" xmlns:o="urn:schemas-microsoft-com:office:office" xmlns:r="http://schemas.openxmlformats.org/officeDocument/2006/relationships" xmlns:m="http://schemas.openxmlformats.org/officeDocument/2006/math" xmlns:v="urn:schemas-microsoft-com:vml" xmlns:wp14="http://schemas.microsoft.com/office/word/2010/wordprocessingDrawing" xmlns:wp="http://schemas.openxmlformats.org/drawingml/2006/wordprocessingDrawing" xmlns:w10="urn:schemas-microsoft-com:office:word" xmlns:w="http://schemas.openxmlformats.org/wordprocessingml/2006/main" xmlns:w14="http://schemas.microsoft.com/office/word/2010/wordml" xmlns:w15="http://schemas.microsoft.com/office/word/2012/wordml" xmlns:wpg="http://schemas.microsoft.com/office/word/2010/wordprocessingGroup" xmlns:wpi="http://schemas.microsoft.com/office/word/2010/wordprocessingInk" xmlns:wne="http://schemas.microsoft.com/office/word/2006/wordml" xmlns:wps="http://schemas.microsoft.com/office/word/2010/wordprocessingShape" mc:Ignorable="w14 w15 wp14">
-  <w:abstractNum w:abstractNumId="0">
+<w:numbering xmlns:wpc="http://schemas.microsoft.com/office/word/2010/wordprocessingCanvas" xmlns:cx="http://schemas.microsoft.com/office/drawing/2014/chartex" xmlns:cx1="http://schemas.microsoft.com/office/drawing/2015/9/8/chartex" xmlns:cx2="http://schemas.microsoft.com/office/drawing/2015/10/21/chartex" xmlns:mc="http://schemas.openxmlformats.org/markup-compatibility/2006" xmlns:o="urn:schemas-microsoft-com:office:office" xmlns:r="http://schemas.openxmlformats.org/officeDocument/2006/relationships" xmlns:m="http://schemas.openxmlformats.org/officeDocument/2006/math" xmlns:v="urn:schemas-microsoft-com:vml" xmlns:wp14="http://schemas.microsoft.com/office/word/2010/wordprocessingDrawing" xmlns:wp="http://schemas.openxmlformats.org/drawingml/2006/wordprocessingDrawing" xmlns:w10="urn:schemas-microsoft-com:office:word" xmlns:w="http://schemas.openxmlformats.org/wordprocessingml/2006/main" xmlns:w14="http://schemas.microsoft.com/office/word/2010/wordml" xmlns:w15="http://schemas.microsoft.com/office/word/2012/wordml" xmlns:w16se="http://schemas.microsoft.com/office/word/2015/wordml/symex" xmlns:wpg="http://schemas.microsoft.com/office/word/2010/wordprocessingGroup" xmlns:wpi="http://schemas.microsoft.com/office/word/2010/wordprocessingInk" xmlns:wne="http://schemas.microsoft.com/office/word/2006/wordml" xmlns:wps="http://schemas.microsoft.com/office/word/2010/wordprocessingShape" mc:Ignorable="w14 w15 w16se wp14">
+  <w:abstractNum w:abstractNumId="0" w15:restartNumberingAfterBreak="0">
     <w:nsid w:val="0F1A13C1"/>
     <w:multiLevelType w:val="hybridMultilevel"/>
     <w:tmpl w:val="051EB07E"/>
@@ -1024,7 +1052,7 @@
       </w:pPr>
     </w:lvl>
   </w:abstractNum>
-  <w:abstractNum w:abstractNumId="1">
+  <w:abstractNum w:abstractNumId="1" w15:restartNumberingAfterBreak="0">
     <w:nsid w:val="327B563A"/>
     <w:multiLevelType w:val="hybridMultilevel"/>
     <w:tmpl w:val="522E2D2A"/>
@@ -1113,7 +1141,7 @@
       </w:pPr>
     </w:lvl>
   </w:abstractNum>
-  <w:abstractNum w:abstractNumId="2">
+  <w:abstractNum w:abstractNumId="2" w15:restartNumberingAfterBreak="0">
     <w:nsid w:val="36E47727"/>
     <w:multiLevelType w:val="hybridMultilevel"/>
     <w:tmpl w:val="D22200CC"/>
@@ -1202,7 +1230,7 @@
       </w:pPr>
     </w:lvl>
   </w:abstractNum>
-  <w:abstractNum w:abstractNumId="3">
+  <w:abstractNum w:abstractNumId="3" w15:restartNumberingAfterBreak="0">
     <w:nsid w:val="53E8426A"/>
     <w:multiLevelType w:val="hybridMultilevel"/>
     <w:tmpl w:val="448ABE42"/>
@@ -1291,7 +1319,7 @@
       </w:pPr>
     </w:lvl>
   </w:abstractNum>
-  <w:abstractNum w:abstractNumId="4">
+  <w:abstractNum w:abstractNumId="4" w15:restartNumberingAfterBreak="0">
     <w:nsid w:val="5EEB30BE"/>
     <w:multiLevelType w:val="hybridMultilevel"/>
     <w:tmpl w:val="8720499C"/>
@@ -1399,7 +1427,7 @@
 </file>
 
 <file path=word/styles.xml><?xml version="1.0" encoding="utf-8"?>
-<w:styles xmlns:mc="http://schemas.openxmlformats.org/markup-compatibility/2006" xmlns:r="http://schemas.openxmlformats.org/officeDocument/2006/relationships" xmlns:w="http://schemas.openxmlformats.org/wordprocessingml/2006/main" xmlns:w14="http://schemas.microsoft.com/office/word/2010/wordml" xmlns:w15="http://schemas.microsoft.com/office/word/2012/wordml" mc:Ignorable="w14 w15">
+<w:styles xmlns:mc="http://schemas.openxmlformats.org/markup-compatibility/2006" xmlns:r="http://schemas.openxmlformats.org/officeDocument/2006/relationships" xmlns:w="http://schemas.openxmlformats.org/wordprocessingml/2006/main" xmlns:w14="http://schemas.microsoft.com/office/word/2010/wordml" xmlns:w15="http://schemas.microsoft.com/office/word/2012/wordml" xmlns:w16se="http://schemas.microsoft.com/office/word/2015/wordml/symex" mc:Ignorable="w14 w15 w16se">
   <w:docDefaults>
     <w:rPrDefault>
       <w:rPr>
@@ -1415,7 +1443,7 @@
       </w:pPr>
     </w:pPrDefault>
   </w:docDefaults>
-  <w:latentStyles w:defLockedState="0" w:defUIPriority="99" w:defSemiHidden="0" w:defUnhideWhenUsed="0" w:defQFormat="0" w:count="371">
+  <w:latentStyles w:defLockedState="0" w:defUIPriority="99" w:defSemiHidden="0" w:defUnhideWhenUsed="0" w:defQFormat="0" w:count="372">
     <w:lsdException w:name="Normal" w:uiPriority="0" w:qFormat="1"/>
     <w:lsdException w:name="heading 1" w:uiPriority="9" w:qFormat="1"/>
     <w:lsdException w:name="heading 2" w:semiHidden="1" w:uiPriority="9" w:unhideWhenUsed="1" w:qFormat="1"/>
@@ -1521,7 +1549,6 @@
     <w:lsdException w:name="HTML Sample" w:semiHidden="1" w:unhideWhenUsed="1"/>
     <w:lsdException w:name="HTML Typewriter" w:semiHidden="1" w:unhideWhenUsed="1"/>
     <w:lsdException w:name="HTML Variable" w:semiHidden="1" w:unhideWhenUsed="1"/>
-    <w:lsdException w:name="Normal Table" w:semiHidden="1" w:unhideWhenUsed="1"/>
     <w:lsdException w:name="annotation subject" w:semiHidden="1" w:unhideWhenUsed="1"/>
     <w:lsdException w:name="No List" w:semiHidden="1" w:unhideWhenUsed="1"/>
     <w:lsdException w:name="Outline List 1" w:semiHidden="1" w:unhideWhenUsed="1"/>
@@ -1568,10 +1595,8 @@
     <w:lsdException w:name="Table Subtle 2" w:semiHidden="1" w:unhideWhenUsed="1"/>
     <w:lsdException w:name="Table Web 1" w:semiHidden="1" w:unhideWhenUsed="1"/>
     <w:lsdException w:name="Table Web 2" w:semiHidden="1" w:unhideWhenUsed="1"/>
-    <w:lsdException w:name="Table Web 3" w:semiHidden="1" w:unhideWhenUsed="1"/>
     <w:lsdException w:name="Balloon Text" w:semiHidden="1" w:unhideWhenUsed="1"/>
     <w:lsdException w:name="Table Grid" w:uiPriority="39"/>
-    <w:lsdException w:name="Table Theme" w:semiHidden="1" w:unhideWhenUsed="1"/>
     <w:lsdException w:name="Placeholder Text" w:semiHidden="1"/>
     <w:lsdException w:name="No Spacing" w:uiPriority="1" w:qFormat="1"/>
     <w:lsdException w:name="Light Shading" w:uiPriority="60"/>
@@ -1787,18 +1812,19 @@
     <w:lsdException w:name="List Table 5 Dark Accent 6" w:uiPriority="50"/>
     <w:lsdException w:name="List Table 6 Colorful Accent 6" w:uiPriority="51"/>
     <w:lsdException w:name="List Table 7 Colorful Accent 6" w:uiPriority="52"/>
+    <w:lsdException w:name="Mention" w:semiHidden="1" w:unhideWhenUsed="1"/>
   </w:latentStyles>
-  <w:style w:type="paragraph" w:default="1" w:styleId="Normal">
+  <w:style w:type="paragraph" w:default="1" w:styleId="Normalny">
     <w:name w:val="Normal"/>
     <w:qFormat/>
   </w:style>
-  <w:style w:type="character" w:default="1" w:styleId="DefaultParagraphFont">
+  <w:style w:type="character" w:default="1" w:styleId="Domylnaczcionkaakapitu">
     <w:name w:val="Default Paragraph Font"/>
     <w:uiPriority w:val="1"/>
     <w:semiHidden/>
     <w:unhideWhenUsed/>
   </w:style>
-  <w:style w:type="table" w:default="1" w:styleId="TableNormal">
+  <w:style w:type="table" w:default="1" w:styleId="Standardowy">
     <w:name w:val="Normal Table"/>
     <w:uiPriority w:val="99"/>
     <w:semiHidden/>
@@ -1813,22 +1839,21 @@
       </w:tblCellMar>
     </w:tblPr>
   </w:style>
-  <w:style w:type="numbering" w:default="1" w:styleId="NoList">
+  <w:style w:type="numbering" w:default="1" w:styleId="Bezlisty">
     <w:name w:val="No List"/>
     <w:uiPriority w:val="99"/>
     <w:semiHidden/>
     <w:unhideWhenUsed/>
   </w:style>
-  <w:style w:type="table" w:styleId="TableGrid">
+  <w:style w:type="table" w:styleId="Tabela-Siatka">
     <w:name w:val="Table Grid"/>
-    <w:basedOn w:val="TableNormal"/>
+    <w:basedOn w:val="Standardowy"/>
     <w:uiPriority w:val="39"/>
     <w:rsid w:val="00BE4EC8"/>
     <w:pPr>
       <w:spacing w:after="0" w:line="240" w:lineRule="auto"/>
     </w:pPr>
     <w:tblPr>
-      <w:tblInd w:w="0" w:type="dxa"/>
       <w:tblBorders>
         <w:top w:val="single" w:sz="4" w:space="0" w:color="auto"/>
         <w:left w:val="single" w:sz="4" w:space="0" w:color="auto"/>
@@ -1837,18 +1862,12 @@
         <w:insideH w:val="single" w:sz="4" w:space="0" w:color="auto"/>
         <w:insideV w:val="single" w:sz="4" w:space="0" w:color="auto"/>
       </w:tblBorders>
-      <w:tblCellMar>
-        <w:top w:w="0" w:type="dxa"/>
-        <w:left w:w="108" w:type="dxa"/>
-        <w:bottom w:w="0" w:type="dxa"/>
-        <w:right w:w="108" w:type="dxa"/>
-      </w:tblCellMar>
     </w:tblPr>
   </w:style>
-  <w:style w:type="paragraph" w:styleId="HTMLPreformatted">
+  <w:style w:type="paragraph" w:styleId="HTML-wstpniesformatowany">
     <w:name w:val="HTML Preformatted"/>
-    <w:basedOn w:val="Normal"/>
-    <w:link w:val="HTMLPreformattedChar"/>
+    <w:basedOn w:val="Normalny"/>
+    <w:link w:val="HTML-wstpniesformatowanyZnak"/>
     <w:uiPriority w:val="99"/>
     <w:semiHidden/>
     <w:unhideWhenUsed/>
@@ -1881,10 +1900,10 @@
       <w:lang w:eastAsia="en-GB"/>
     </w:rPr>
   </w:style>
-  <w:style w:type="character" w:customStyle="1" w:styleId="HTMLPreformattedChar">
-    <w:name w:val="HTML Preformatted Char"/>
-    <w:basedOn w:val="DefaultParagraphFont"/>
-    <w:link w:val="HTMLPreformatted"/>
+  <w:style w:type="character" w:customStyle="1" w:styleId="HTML-wstpniesformatowanyZnak">
+    <w:name w:val="HTML - wstępnie sformatowany Znak"/>
+    <w:basedOn w:val="Domylnaczcionkaakapitu"/>
+    <w:link w:val="HTML-wstpniesformatowany"/>
     <w:uiPriority w:val="99"/>
     <w:semiHidden/>
     <w:rsid w:val="00921382"/>
@@ -1895,9 +1914,9 @@
       <w:lang w:eastAsia="en-GB"/>
     </w:rPr>
   </w:style>
-  <w:style w:type="paragraph" w:styleId="ListParagraph">
+  <w:style w:type="paragraph" w:styleId="Akapitzlist">
     <w:name w:val="List Paragraph"/>
-    <w:basedOn w:val="Normal"/>
+    <w:basedOn w:val="Normalny"/>
     <w:uiPriority w:val="34"/>
     <w:qFormat/>
     <w:rsid w:val="00921382"/>

</xml_diff>

<commit_message>
Added new classes for the kiosk
</commit_message>
<xml_diff>
--- a/Test_Cases.docx
+++ b/Test_Cases.docx
@@ -1,10 +1,10 @@
 
 <file path=word/document.xml><?xml version="1.0" encoding="utf-8"?>
-<w:document xmlns:wpc="http://schemas.microsoft.com/office/word/2010/wordprocessingCanvas" xmlns:cx="http://schemas.microsoft.com/office/drawing/2014/chartex" xmlns:cx1="http://schemas.microsoft.com/office/drawing/2015/9/8/chartex" xmlns:cx2="http://schemas.microsoft.com/office/drawing/2015/10/21/chartex" xmlns:mc="http://schemas.openxmlformats.org/markup-compatibility/2006" xmlns:o="urn:schemas-microsoft-com:office:office" xmlns:r="http://schemas.openxmlformats.org/officeDocument/2006/relationships" xmlns:m="http://schemas.openxmlformats.org/officeDocument/2006/math" xmlns:v="urn:schemas-microsoft-com:vml" xmlns:wp14="http://schemas.microsoft.com/office/word/2010/wordprocessingDrawing" xmlns:wp="http://schemas.openxmlformats.org/drawingml/2006/wordprocessingDrawing" xmlns:w10="urn:schemas-microsoft-com:office:word" xmlns:w="http://schemas.openxmlformats.org/wordprocessingml/2006/main" xmlns:w14="http://schemas.microsoft.com/office/word/2010/wordml" xmlns:w15="http://schemas.microsoft.com/office/word/2012/wordml" xmlns:w16se="http://schemas.microsoft.com/office/word/2015/wordml/symex" xmlns:wpg="http://schemas.microsoft.com/office/word/2010/wordprocessingGroup" xmlns:wpi="http://schemas.microsoft.com/office/word/2010/wordprocessingInk" xmlns:wne="http://schemas.microsoft.com/office/word/2006/wordml" xmlns:wps="http://schemas.microsoft.com/office/word/2010/wordprocessingShape" mc:Ignorable="w14 w15 w16se wp14">
+<w:document xmlns:wpc="http://schemas.microsoft.com/office/word/2010/wordprocessingCanvas" xmlns:mc="http://schemas.openxmlformats.org/markup-compatibility/2006" xmlns:o="urn:schemas-microsoft-com:office:office" xmlns:r="http://schemas.openxmlformats.org/officeDocument/2006/relationships" xmlns:m="http://schemas.openxmlformats.org/officeDocument/2006/math" xmlns:v="urn:schemas-microsoft-com:vml" xmlns:wp14="http://schemas.microsoft.com/office/word/2010/wordprocessingDrawing" xmlns:wp="http://schemas.openxmlformats.org/drawingml/2006/wordprocessingDrawing" xmlns:w10="urn:schemas-microsoft-com:office:word" xmlns:w="http://schemas.openxmlformats.org/wordprocessingml/2006/main" xmlns:w14="http://schemas.microsoft.com/office/word/2010/wordml" xmlns:w15="http://schemas.microsoft.com/office/word/2012/wordml" xmlns:wpg="http://schemas.microsoft.com/office/word/2010/wordprocessingGroup" xmlns:wpi="http://schemas.microsoft.com/office/word/2010/wordprocessingInk" xmlns:wne="http://schemas.microsoft.com/office/word/2006/wordml" xmlns:wps="http://schemas.microsoft.com/office/word/2010/wordprocessingShape" mc:Ignorable="w14 w15 wp14">
   <w:body>
     <w:tbl>
       <w:tblPr>
-        <w:tblStyle w:val="Tabela-Siatka"/>
+        <w:tblStyle w:val="TableGrid"/>
         <w:tblW w:w="10910" w:type="dxa"/>
         <w:tblLook w:val="04A0" w:firstRow="1" w:lastRow="0" w:firstColumn="1" w:lastColumn="0" w:noHBand="0" w:noVBand="1"/>
       </w:tblPr>
@@ -85,7 +85,7 @@
           </w:tcPr>
           <w:p>
             <w:pPr>
-              <w:pStyle w:val="Akapitzlist"/>
+              <w:pStyle w:val="ListParagraph"/>
               <w:numPr>
                 <w:ilvl w:val="0"/>
                 <w:numId w:val="5"/>
@@ -208,7 +208,7 @@
           </w:tcPr>
           <w:p>
             <w:pPr>
-              <w:pStyle w:val="Akapitzlist"/>
+              <w:pStyle w:val="ListParagraph"/>
               <w:numPr>
                 <w:ilvl w:val="0"/>
                 <w:numId w:val="5"/>
@@ -282,7 +282,7 @@
           </w:tcPr>
           <w:p>
             <w:pPr>
-              <w:pStyle w:val="Akapitzlist"/>
+              <w:pStyle w:val="ListParagraph"/>
               <w:numPr>
                 <w:ilvl w:val="0"/>
                 <w:numId w:val="5"/>
@@ -350,7 +350,7 @@
           </w:tcPr>
           <w:p>
             <w:pPr>
-              <w:pStyle w:val="Akapitzlist"/>
+              <w:pStyle w:val="ListParagraph"/>
               <w:numPr>
                 <w:ilvl w:val="0"/>
                 <w:numId w:val="5"/>
@@ -418,7 +418,7 @@
           </w:tcPr>
           <w:p>
             <w:pPr>
-              <w:pStyle w:val="Akapitzlist"/>
+              <w:pStyle w:val="ListParagraph"/>
               <w:numPr>
                 <w:ilvl w:val="0"/>
                 <w:numId w:val="5"/>
@@ -457,10 +457,7 @@
           </w:tcPr>
           <w:p>
             <w:r>
-              <w:t>Text in label changed</w:t>
-            </w:r>
-            <w:r>
-              <w:t>.</w:t>
+              <w:t>Text in label changed.</w:t>
             </w:r>
           </w:p>
         </w:tc>
@@ -489,7 +486,7 @@
           </w:tcPr>
           <w:p>
             <w:pPr>
-              <w:pStyle w:val="Akapitzlist"/>
+              <w:pStyle w:val="ListParagraph"/>
               <w:numPr>
                 <w:ilvl w:val="0"/>
                 <w:numId w:val="5"/>
@@ -557,7 +554,7 @@
           </w:tcPr>
           <w:p>
             <w:pPr>
-              <w:pStyle w:val="Akapitzlist"/>
+              <w:pStyle w:val="ListParagraph"/>
               <w:numPr>
                 <w:ilvl w:val="0"/>
                 <w:numId w:val="5"/>
@@ -576,10 +573,7 @@
           </w:tcPr>
           <w:p>
             <w:r>
-              <w:t>Save</w:t>
-            </w:r>
-            <w:r>
-              <w:t xml:space="preserve"> activity successful and get notification.</w:t>
+              <w:t>Save activity successful and get notification.</w:t>
             </w:r>
           </w:p>
         </w:tc>
@@ -589,13 +583,7 @@
           </w:tcPr>
           <w:p>
             <w:r>
-              <w:t xml:space="preserve">Selected activity </w:t>
-            </w:r>
-            <w:r>
-              <w:t>saved</w:t>
-            </w:r>
-            <w:r>
-              <w:t xml:space="preserve"> successful and we get notification.</w:t>
+              <w:t>Selected activity saved successful and we get notification.</w:t>
             </w:r>
           </w:p>
         </w:tc>
@@ -618,8 +606,6 @@
             <w:r>
               <w:t>Pass</w:t>
             </w:r>
-            <w:bookmarkStart w:id="0" w:name="_GoBack"/>
-            <w:bookmarkEnd w:id="0"/>
           </w:p>
         </w:tc>
         <w:tc>
@@ -790,10 +776,12 @@
     </w:p>
     <w:p>
       <w:proofErr w:type="spellStart"/>
+      <w:proofErr w:type="gramStart"/>
       <w:r>
         <w:t>idReservation</w:t>
       </w:r>
       <w:proofErr w:type="spellEnd"/>
+      <w:proofErr w:type="gramEnd"/>
       <w:r>
         <w:t xml:space="preserve"> – </w:t>
       </w:r>
@@ -808,10 +796,12 @@
     </w:p>
     <w:p>
       <w:proofErr w:type="spellStart"/>
+      <w:proofErr w:type="gramStart"/>
       <w:r>
         <w:t>idActivity</w:t>
       </w:r>
       <w:proofErr w:type="spellEnd"/>
+      <w:proofErr w:type="gramEnd"/>
       <w:r>
         <w:t xml:space="preserve"> </w:t>
       </w:r>
@@ -826,17 +816,209 @@
     </w:p>
     <w:p>
       <w:proofErr w:type="spellStart"/>
+      <w:proofErr w:type="gramStart"/>
       <w:r>
         <w:t>idInstructor</w:t>
       </w:r>
       <w:proofErr w:type="spellEnd"/>
       <w:r>
+        <w:t>(</w:t>
+      </w:r>
+      <w:proofErr w:type="gramEnd"/>
+      <w:r>
+        <w:t>11) – Foreign key</w:t>
+      </w:r>
+    </w:p>
+    <w:p>
+      <w:proofErr w:type="gramStart"/>
+      <w:r>
+        <w:t>time</w:t>
+      </w:r>
+      <w:proofErr w:type="gramEnd"/>
+      <w:r>
+        <w:t xml:space="preserve"> - </w:t>
+      </w:r>
+      <w:proofErr w:type="spellStart"/>
+      <w:r>
+        <w:t>int</w:t>
+      </w:r>
+      <w:proofErr w:type="spellEnd"/>
+      <w:r>
+        <w:t>(2</w:t>
+      </w:r>
+      <w:r>
+        <w:t>)</w:t>
+      </w:r>
+    </w:p>
+    <w:p>
+      <w:proofErr w:type="gramStart"/>
+      <w:r>
+        <w:t>date</w:t>
+      </w:r>
+      <w:proofErr w:type="gramEnd"/>
+      <w:r>
+        <w:t xml:space="preserve"> – varchar(12)</w:t>
+      </w:r>
+    </w:p>
+    <w:p>
+      <w:proofErr w:type="spellStart"/>
+      <w:proofErr w:type="gramStart"/>
+      <w:r>
+        <w:t>customerName</w:t>
+      </w:r>
+      <w:proofErr w:type="spellEnd"/>
+      <w:proofErr w:type="gramEnd"/>
+      <w:r>
+        <w:t xml:space="preserve"> – </w:t>
+      </w:r>
+      <w:proofErr w:type="spellStart"/>
+      <w:r>
+        <w:t>varchar</w:t>
+      </w:r>
+      <w:proofErr w:type="spellEnd"/>
+      <w:r>
+        <w:t>(25)</w:t>
+      </w:r>
+    </w:p>
+    <w:p>
+      <w:proofErr w:type="spellStart"/>
+      <w:proofErr w:type="gramStart"/>
+      <w:r>
+        <w:t>customerMobilePhone</w:t>
+      </w:r>
+      <w:proofErr w:type="spellEnd"/>
+      <w:r>
+        <w:t>-</w:t>
+      </w:r>
+      <w:proofErr w:type="gramEnd"/>
+      <w:r>
+        <w:t xml:space="preserve"> </w:t>
+      </w:r>
+      <w:proofErr w:type="spellStart"/>
+      <w:r>
+        <w:t>varchar</w:t>
+      </w:r>
+      <w:proofErr w:type="spellEnd"/>
+      <w:r>
+        <w:t>(10)</w:t>
+      </w:r>
+    </w:p>
+    <w:p>
+      <w:proofErr w:type="spellStart"/>
+      <w:proofErr w:type="gramStart"/>
+      <w:r>
+        <w:t>numberOfPeople</w:t>
+      </w:r>
+      <w:proofErr w:type="spellEnd"/>
+      <w:proofErr w:type="gramEnd"/>
+      <w:r>
+        <w:t xml:space="preserve"> –</w:t>
+      </w:r>
+      <w:proofErr w:type="spellStart"/>
+      <w:r>
+        <w:t>int</w:t>
+      </w:r>
+      <w:proofErr w:type="spellEnd"/>
+      <w:r>
+        <w:t xml:space="preserve"> (3) </w:t>
+      </w:r>
+    </w:p>
+    <w:p>
+      <w:proofErr w:type="gramStart"/>
+      <w:r>
+        <w:t>comment</w:t>
+      </w:r>
+      <w:r>
+        <w:t>-</w:t>
+      </w:r>
+      <w:proofErr w:type="gramEnd"/>
+      <w:r>
+        <w:t xml:space="preserve"> Long Text</w:t>
+      </w:r>
+    </w:p>
+    <w:p/>
+    <w:p>
+      <w:r>
+        <w:t>Table ‘instructor’</w:t>
+      </w:r>
+    </w:p>
+    <w:p>
+      <w:proofErr w:type="spellStart"/>
+      <w:proofErr w:type="gramStart"/>
+      <w:r>
+        <w:t>idInstructor</w:t>
+      </w:r>
+      <w:proofErr w:type="spellEnd"/>
+      <w:proofErr w:type="gramEnd"/>
+      <w:r>
+        <w:t xml:space="preserve"> (</w:t>
+      </w:r>
+      <w:proofErr w:type="spellStart"/>
+      <w:r>
+        <w:t>int</w:t>
+      </w:r>
+      <w:proofErr w:type="spellEnd"/>
+      <w:r>
+        <w:t>)11 Primary key, Unique key, Auto increment</w:t>
+      </w:r>
+    </w:p>
+    <w:p>
+      <w:proofErr w:type="spellStart"/>
+      <w:proofErr w:type="gramStart"/>
+      <w:r>
+        <w:t>idActivity</w:t>
+      </w:r>
+      <w:proofErr w:type="spellEnd"/>
+      <w:proofErr w:type="gramEnd"/>
+      <w:r>
+        <w:t xml:space="preserve"> </w:t>
+      </w:r>
+      <w:proofErr w:type="spellStart"/>
+      <w:r>
+        <w:t>int</w:t>
+      </w:r>
+      <w:proofErr w:type="spellEnd"/>
+      <w:r>
         <w:t>(11) – Foreign key</w:t>
       </w:r>
     </w:p>
     <w:p>
-      <w:r>
-        <w:t xml:space="preserve">time - </w:t>
+      <w:proofErr w:type="gramStart"/>
+      <w:r>
+        <w:t>name</w:t>
+      </w:r>
+      <w:proofErr w:type="gramEnd"/>
+      <w:r>
+        <w:t xml:space="preserve"> varchar(25)</w:t>
+      </w:r>
+    </w:p>
+    <w:p/>
+    <w:p>
+      <w:r>
+        <w:t>Table ‘</w:t>
+      </w:r>
+      <w:proofErr w:type="spellStart"/>
+      <w:r>
+        <w:t>kioskItems</w:t>
+      </w:r>
+      <w:proofErr w:type="spellEnd"/>
+      <w:r>
+        <w:t>’</w:t>
+      </w:r>
+    </w:p>
+    <w:p>
+      <w:proofErr w:type="spellStart"/>
+      <w:proofErr w:type="gramStart"/>
+      <w:r>
+        <w:t>idKioskItem</w:t>
+      </w:r>
+      <w:proofErr w:type="spellEnd"/>
+      <w:r>
+        <w:t>-</w:t>
+      </w:r>
+      <w:proofErr w:type="gramEnd"/>
+      <w:r>
+        <w:t xml:space="preserve"> </w:t>
       </w:r>
       <w:proofErr w:type="spellStart"/>
       <w:r>
@@ -844,45 +1026,40 @@
       </w:r>
       <w:proofErr w:type="spellEnd"/>
       <w:r>
-        <w:t>(2</w:t>
-      </w:r>
-      <w:r>
-        <w:t>)</w:t>
-      </w:r>
-    </w:p>
-    <w:p>
-      <w:r>
-        <w:t>date – varchar(12)</w:t>
-      </w:r>
-    </w:p>
-    <w:p>
-      <w:proofErr w:type="spellStart"/>
-      <w:r>
-        <w:t>customerName</w:t>
-      </w:r>
-      <w:proofErr w:type="spellEnd"/>
-      <w:r>
-        <w:t xml:space="preserve"> – varchar(25)</w:t>
-      </w:r>
-    </w:p>
-    <w:p>
-      <w:proofErr w:type="spellStart"/>
-      <w:r>
-        <w:t>customerMobilePhone</w:t>
-      </w:r>
-      <w:proofErr w:type="spellEnd"/>
-      <w:r>
-        <w:t>- varchar(10)</w:t>
-      </w:r>
-    </w:p>
-    <w:p>
-      <w:proofErr w:type="spellStart"/>
-      <w:r>
-        <w:t>numberOfPeople</w:t>
-      </w:r>
-      <w:proofErr w:type="spellEnd"/>
-      <w:r>
-        <w:t xml:space="preserve"> –</w:t>
+        <w:t>(11) – Primary key, Unique key, Auto increment</w:t>
+      </w:r>
+    </w:p>
+    <w:p>
+      <w:bookmarkStart w:id="0" w:name="_GoBack"/>
+      <w:proofErr w:type="gramStart"/>
+      <w:r>
+        <w:t>name</w:t>
+      </w:r>
+      <w:proofErr w:type="gramEnd"/>
+      <w:r>
+        <w:t xml:space="preserve"> </w:t>
+      </w:r>
+      <w:bookmarkEnd w:id="0"/>
+      <w:r>
+        <w:t xml:space="preserve">– </w:t>
+      </w:r>
+      <w:proofErr w:type="spellStart"/>
+      <w:r>
+        <w:t>varchar</w:t>
+      </w:r>
+      <w:proofErr w:type="spellEnd"/>
+      <w:r>
+        <w:t>(20)</w:t>
+      </w:r>
+    </w:p>
+    <w:p>
+      <w:proofErr w:type="gramStart"/>
+      <w:r>
+        <w:t>price</w:t>
+      </w:r>
+      <w:proofErr w:type="gramEnd"/>
+      <w:r>
+        <w:t xml:space="preserve"> – </w:t>
       </w:r>
       <w:proofErr w:type="spellStart"/>
       <w:r>
@@ -890,31 +1067,25 @@
       </w:r>
       <w:proofErr w:type="spellEnd"/>
       <w:r>
-        <w:t xml:space="preserve"> (3) </w:t>
-      </w:r>
-    </w:p>
-    <w:p>
-      <w:r>
-        <w:t>comment</w:t>
-      </w:r>
-      <w:r>
-        <w:t>- Long Text</w:t>
+        <w:t xml:space="preserve"> (10)</w:t>
       </w:r>
     </w:p>
     <w:p/>
     <w:p>
       <w:r>
-        <w:t>Table ‘instructor’</w:t>
-      </w:r>
-    </w:p>
-    <w:p>
-      <w:proofErr w:type="spellStart"/>
-      <w:r>
-        <w:t>idInstructor</w:t>
-      </w:r>
-      <w:proofErr w:type="spellEnd"/>
-      <w:r>
-        <w:t xml:space="preserve"> (</w:t>
+        <w:t>Table ‘receipt’</w:t>
+      </w:r>
+    </w:p>
+    <w:p>
+      <w:proofErr w:type="spellStart"/>
+      <w:proofErr w:type="gramStart"/>
+      <w:r>
+        <w:t>idReceipt</w:t>
+      </w:r>
+      <w:proofErr w:type="spellEnd"/>
+      <w:proofErr w:type="gramEnd"/>
+      <w:r>
+        <w:t xml:space="preserve"> – </w:t>
       </w:r>
       <w:proofErr w:type="spellStart"/>
       <w:r>
@@ -922,15 +1093,76 @@
       </w:r>
       <w:proofErr w:type="spellEnd"/>
       <w:r>
-        <w:t>)11 Primary key, Unique key, Auto increment</w:t>
-      </w:r>
-    </w:p>
-    <w:p>
-      <w:proofErr w:type="spellStart"/>
-      <w:r>
-        <w:t>idActivity</w:t>
-      </w:r>
-      <w:proofErr w:type="spellEnd"/>
+        <w:t>(11) – Primary key, Unique key, Auto increment</w:t>
+      </w:r>
+    </w:p>
+    <w:p>
+      <w:proofErr w:type="spellStart"/>
+      <w:proofErr w:type="gramStart"/>
+      <w:r>
+        <w:t>totalPrice</w:t>
+      </w:r>
+      <w:proofErr w:type="spellEnd"/>
+      <w:proofErr w:type="gramEnd"/>
+      <w:r>
+        <w:t xml:space="preserve"> – </w:t>
+      </w:r>
+      <w:proofErr w:type="spellStart"/>
+      <w:r>
+        <w:t>int</w:t>
+      </w:r>
+      <w:proofErr w:type="spellEnd"/>
+      <w:r>
+        <w:t xml:space="preserve">()  </w:t>
+      </w:r>
+    </w:p>
+    <w:p>
+      <w:proofErr w:type="gramStart"/>
+      <w:r>
+        <w:t>date</w:t>
+      </w:r>
+      <w:proofErr w:type="gramEnd"/>
+      <w:r>
+        <w:t xml:space="preserve"> – </w:t>
+      </w:r>
+      <w:proofErr w:type="spellStart"/>
+      <w:r>
+        <w:t>varchar</w:t>
+      </w:r>
+      <w:proofErr w:type="spellEnd"/>
+      <w:r>
+        <w:t>(10)</w:t>
+      </w:r>
+    </w:p>
+    <w:p/>
+    <w:p/>
+    <w:p>
+      <w:r>
+        <w:t>Table ‘</w:t>
+      </w:r>
+      <w:proofErr w:type="spellStart"/>
+      <w:r>
+        <w:t>sol</w:t>
+      </w:r>
+      <w:r>
+        <w:t>dItems</w:t>
+      </w:r>
+      <w:proofErr w:type="spellEnd"/>
+      <w:r>
+        <w:t>’</w:t>
+      </w:r>
+    </w:p>
+    <w:p>
+      <w:proofErr w:type="spellStart"/>
+      <w:proofErr w:type="gramStart"/>
+      <w:r>
+        <w:t>idSoldItems</w:t>
+      </w:r>
+      <w:proofErr w:type="spellEnd"/>
+      <w:r>
+        <w:t>-</w:t>
+      </w:r>
+      <w:proofErr w:type="gramEnd"/>
       <w:r>
         <w:t xml:space="preserve"> </w:t>
       </w:r>
@@ -940,15 +1172,92 @@
       </w:r>
       <w:proofErr w:type="spellEnd"/>
       <w:r>
+        <w:t>(11) – Primary key, Unique key, Auto increment</w:t>
+      </w:r>
+    </w:p>
+    <w:p>
+      <w:proofErr w:type="spellStart"/>
+      <w:proofErr w:type="gramStart"/>
+      <w:r>
+        <w:lastRenderedPageBreak/>
+        <w:t>idRecepit</w:t>
+      </w:r>
+      <w:proofErr w:type="spellEnd"/>
+      <w:r>
+        <w:t>-</w:t>
+      </w:r>
+      <w:proofErr w:type="gramEnd"/>
+      <w:r>
+        <w:t xml:space="preserve"> </w:t>
+      </w:r>
+      <w:proofErr w:type="spellStart"/>
+      <w:r>
+        <w:t>int</w:t>
+      </w:r>
+      <w:proofErr w:type="spellEnd"/>
+      <w:r>
         <w:t>(11) – Foreign key</w:t>
       </w:r>
     </w:p>
     <w:p>
-      <w:r>
-        <w:t>name varchar(25)</w:t>
-      </w:r>
-    </w:p>
-    <w:p/>
+      <w:proofErr w:type="spellStart"/>
+      <w:proofErr w:type="gramStart"/>
+      <w:r>
+        <w:t>idKioskItem</w:t>
+      </w:r>
+      <w:proofErr w:type="spellEnd"/>
+      <w:r>
+        <w:t>-</w:t>
+      </w:r>
+      <w:proofErr w:type="gramEnd"/>
+      <w:r>
+        <w:t xml:space="preserve"> </w:t>
+      </w:r>
+      <w:proofErr w:type="spellStart"/>
+      <w:r>
+        <w:t>int</w:t>
+      </w:r>
+      <w:proofErr w:type="spellEnd"/>
+      <w:r>
+        <w:t>(11)- Foreign key</w:t>
+      </w:r>
+    </w:p>
+    <w:p>
+      <w:r>
+        <w:t xml:space="preserve">Quantity- </w:t>
+      </w:r>
+      <w:proofErr w:type="spellStart"/>
+      <w:r>
+        <w:t>int</w:t>
+      </w:r>
+      <w:proofErr w:type="spellEnd"/>
+      <w:r>
+        <w:t xml:space="preserve"> (3)</w:t>
+      </w:r>
+    </w:p>
+    <w:p>
+      <w:proofErr w:type="spellStart"/>
+      <w:proofErr w:type="gramStart"/>
+      <w:r>
+        <w:t>totalPrice</w:t>
+      </w:r>
+      <w:proofErr w:type="spellEnd"/>
+      <w:r>
+        <w:t>-</w:t>
+      </w:r>
+      <w:proofErr w:type="gramEnd"/>
+      <w:r>
+        <w:t xml:space="preserve"> </w:t>
+      </w:r>
+      <w:proofErr w:type="spellStart"/>
+      <w:r>
+        <w:t>int</w:t>
+      </w:r>
+      <w:proofErr w:type="spellEnd"/>
+      <w:r>
+        <w:t>(10)</w:t>
+      </w:r>
+    </w:p>
     <w:p/>
     <w:p/>
     <w:sectPr>
@@ -962,8 +1271,8 @@
 </file>
 
 <file path=word/numbering.xml><?xml version="1.0" encoding="utf-8"?>
-<w:numbering xmlns:wpc="http://schemas.microsoft.com/office/word/2010/wordprocessingCanvas" xmlns:cx="http://schemas.microsoft.com/office/drawing/2014/chartex" xmlns:cx1="http://schemas.microsoft.com/office/drawing/2015/9/8/chartex" xmlns:cx2="http://schemas.microsoft.com/office/drawing/2015/10/21/chartex" xmlns:mc="http://schemas.openxmlformats.org/markup-compatibility/2006" xmlns:o="urn:schemas-microsoft-com:office:office" xmlns:r="http://schemas.openxmlformats.org/officeDocument/2006/relationships" xmlns:m="http://schemas.openxmlformats.org/officeDocument/2006/math" xmlns:v="urn:schemas-microsoft-com:vml" xmlns:wp14="http://schemas.microsoft.com/office/word/2010/wordprocessingDrawing" xmlns:wp="http://schemas.openxmlformats.org/drawingml/2006/wordprocessingDrawing" xmlns:w10="urn:schemas-microsoft-com:office:word" xmlns:w="http://schemas.openxmlformats.org/wordprocessingml/2006/main" xmlns:w14="http://schemas.microsoft.com/office/word/2010/wordml" xmlns:w15="http://schemas.microsoft.com/office/word/2012/wordml" xmlns:w16se="http://schemas.microsoft.com/office/word/2015/wordml/symex" xmlns:wpg="http://schemas.microsoft.com/office/word/2010/wordprocessingGroup" xmlns:wpi="http://schemas.microsoft.com/office/word/2010/wordprocessingInk" xmlns:wne="http://schemas.microsoft.com/office/word/2006/wordml" xmlns:wps="http://schemas.microsoft.com/office/word/2010/wordprocessingShape" mc:Ignorable="w14 w15 w16se wp14">
-  <w:abstractNum w:abstractNumId="0" w15:restartNumberingAfterBreak="0">
+<w:numbering xmlns:wpc="http://schemas.microsoft.com/office/word/2010/wordprocessingCanvas" xmlns:mc="http://schemas.openxmlformats.org/markup-compatibility/2006" xmlns:o="urn:schemas-microsoft-com:office:office" xmlns:r="http://schemas.openxmlformats.org/officeDocument/2006/relationships" xmlns:m="http://schemas.openxmlformats.org/officeDocument/2006/math" xmlns:v="urn:schemas-microsoft-com:vml" xmlns:wp14="http://schemas.microsoft.com/office/word/2010/wordprocessingDrawing" xmlns:wp="http://schemas.openxmlformats.org/drawingml/2006/wordprocessingDrawing" xmlns:w10="urn:schemas-microsoft-com:office:word" xmlns:w="http://schemas.openxmlformats.org/wordprocessingml/2006/main" xmlns:w14="http://schemas.microsoft.com/office/word/2010/wordml" xmlns:w15="http://schemas.microsoft.com/office/word/2012/wordml" xmlns:wpg="http://schemas.microsoft.com/office/word/2010/wordprocessingGroup" xmlns:wpi="http://schemas.microsoft.com/office/word/2010/wordprocessingInk" xmlns:wne="http://schemas.microsoft.com/office/word/2006/wordml" xmlns:wps="http://schemas.microsoft.com/office/word/2010/wordprocessingShape" mc:Ignorable="w14 w15 wp14">
+  <w:abstractNum w:abstractNumId="0">
     <w:nsid w:val="0F1A13C1"/>
     <w:multiLevelType w:val="hybridMultilevel"/>
     <w:tmpl w:val="051EB07E"/>
@@ -1052,7 +1361,7 @@
       </w:pPr>
     </w:lvl>
   </w:abstractNum>
-  <w:abstractNum w:abstractNumId="1" w15:restartNumberingAfterBreak="0">
+  <w:abstractNum w:abstractNumId="1">
     <w:nsid w:val="327B563A"/>
     <w:multiLevelType w:val="hybridMultilevel"/>
     <w:tmpl w:val="522E2D2A"/>
@@ -1141,7 +1450,7 @@
       </w:pPr>
     </w:lvl>
   </w:abstractNum>
-  <w:abstractNum w:abstractNumId="2" w15:restartNumberingAfterBreak="0">
+  <w:abstractNum w:abstractNumId="2">
     <w:nsid w:val="36E47727"/>
     <w:multiLevelType w:val="hybridMultilevel"/>
     <w:tmpl w:val="D22200CC"/>
@@ -1230,7 +1539,7 @@
       </w:pPr>
     </w:lvl>
   </w:abstractNum>
-  <w:abstractNum w:abstractNumId="3" w15:restartNumberingAfterBreak="0">
+  <w:abstractNum w:abstractNumId="3">
     <w:nsid w:val="53E8426A"/>
     <w:multiLevelType w:val="hybridMultilevel"/>
     <w:tmpl w:val="448ABE42"/>
@@ -1319,7 +1628,7 @@
       </w:pPr>
     </w:lvl>
   </w:abstractNum>
-  <w:abstractNum w:abstractNumId="4" w15:restartNumberingAfterBreak="0">
+  <w:abstractNum w:abstractNumId="4">
     <w:nsid w:val="5EEB30BE"/>
     <w:multiLevelType w:val="hybridMultilevel"/>
     <w:tmpl w:val="8720499C"/>
@@ -1427,7 +1736,7 @@
 </file>
 
 <file path=word/styles.xml><?xml version="1.0" encoding="utf-8"?>
-<w:styles xmlns:mc="http://schemas.openxmlformats.org/markup-compatibility/2006" xmlns:r="http://schemas.openxmlformats.org/officeDocument/2006/relationships" xmlns:w="http://schemas.openxmlformats.org/wordprocessingml/2006/main" xmlns:w14="http://schemas.microsoft.com/office/word/2010/wordml" xmlns:w15="http://schemas.microsoft.com/office/word/2012/wordml" xmlns:w16se="http://schemas.microsoft.com/office/word/2015/wordml/symex" mc:Ignorable="w14 w15 w16se">
+<w:styles xmlns:mc="http://schemas.openxmlformats.org/markup-compatibility/2006" xmlns:r="http://schemas.openxmlformats.org/officeDocument/2006/relationships" xmlns:w="http://schemas.openxmlformats.org/wordprocessingml/2006/main" xmlns:w14="http://schemas.microsoft.com/office/word/2010/wordml" xmlns:w15="http://schemas.microsoft.com/office/word/2012/wordml" mc:Ignorable="w14 w15">
   <w:docDefaults>
     <w:rPrDefault>
       <w:rPr>
@@ -1443,7 +1752,7 @@
       </w:pPr>
     </w:pPrDefault>
   </w:docDefaults>
-  <w:latentStyles w:defLockedState="0" w:defUIPriority="99" w:defSemiHidden="0" w:defUnhideWhenUsed="0" w:defQFormat="0" w:count="372">
+  <w:latentStyles w:defLockedState="0" w:defUIPriority="99" w:defSemiHidden="0" w:defUnhideWhenUsed="0" w:defQFormat="0" w:count="371">
     <w:lsdException w:name="Normal" w:uiPriority="0" w:qFormat="1"/>
     <w:lsdException w:name="heading 1" w:uiPriority="9" w:qFormat="1"/>
     <w:lsdException w:name="heading 2" w:semiHidden="1" w:uiPriority="9" w:unhideWhenUsed="1" w:qFormat="1"/>
@@ -1549,6 +1858,7 @@
     <w:lsdException w:name="HTML Sample" w:semiHidden="1" w:unhideWhenUsed="1"/>
     <w:lsdException w:name="HTML Typewriter" w:semiHidden="1" w:unhideWhenUsed="1"/>
     <w:lsdException w:name="HTML Variable" w:semiHidden="1" w:unhideWhenUsed="1"/>
+    <w:lsdException w:name="Normal Table" w:semiHidden="1" w:unhideWhenUsed="1"/>
     <w:lsdException w:name="annotation subject" w:semiHidden="1" w:unhideWhenUsed="1"/>
     <w:lsdException w:name="No List" w:semiHidden="1" w:unhideWhenUsed="1"/>
     <w:lsdException w:name="Outline List 1" w:semiHidden="1" w:unhideWhenUsed="1"/>
@@ -1595,8 +1905,10 @@
     <w:lsdException w:name="Table Subtle 2" w:semiHidden="1" w:unhideWhenUsed="1"/>
     <w:lsdException w:name="Table Web 1" w:semiHidden="1" w:unhideWhenUsed="1"/>
     <w:lsdException w:name="Table Web 2" w:semiHidden="1" w:unhideWhenUsed="1"/>
+    <w:lsdException w:name="Table Web 3" w:semiHidden="1" w:unhideWhenUsed="1"/>
     <w:lsdException w:name="Balloon Text" w:semiHidden="1" w:unhideWhenUsed="1"/>
     <w:lsdException w:name="Table Grid" w:uiPriority="39"/>
+    <w:lsdException w:name="Table Theme" w:semiHidden="1" w:unhideWhenUsed="1"/>
     <w:lsdException w:name="Placeholder Text" w:semiHidden="1"/>
     <w:lsdException w:name="No Spacing" w:uiPriority="1" w:qFormat="1"/>
     <w:lsdException w:name="Light Shading" w:uiPriority="60"/>
@@ -1812,19 +2124,18 @@
     <w:lsdException w:name="List Table 5 Dark Accent 6" w:uiPriority="50"/>
     <w:lsdException w:name="List Table 6 Colorful Accent 6" w:uiPriority="51"/>
     <w:lsdException w:name="List Table 7 Colorful Accent 6" w:uiPriority="52"/>
-    <w:lsdException w:name="Mention" w:semiHidden="1" w:unhideWhenUsed="1"/>
   </w:latentStyles>
-  <w:style w:type="paragraph" w:default="1" w:styleId="Normalny">
+  <w:style w:type="paragraph" w:default="1" w:styleId="Normal">
     <w:name w:val="Normal"/>
     <w:qFormat/>
   </w:style>
-  <w:style w:type="character" w:default="1" w:styleId="Domylnaczcionkaakapitu">
+  <w:style w:type="character" w:default="1" w:styleId="DefaultParagraphFont">
     <w:name w:val="Default Paragraph Font"/>
     <w:uiPriority w:val="1"/>
     <w:semiHidden/>
     <w:unhideWhenUsed/>
   </w:style>
-  <w:style w:type="table" w:default="1" w:styleId="Standardowy">
+  <w:style w:type="table" w:default="1" w:styleId="TableNormal">
     <w:name w:val="Normal Table"/>
     <w:uiPriority w:val="99"/>
     <w:semiHidden/>
@@ -1839,21 +2150,22 @@
       </w:tblCellMar>
     </w:tblPr>
   </w:style>
-  <w:style w:type="numbering" w:default="1" w:styleId="Bezlisty">
+  <w:style w:type="numbering" w:default="1" w:styleId="NoList">
     <w:name w:val="No List"/>
     <w:uiPriority w:val="99"/>
     <w:semiHidden/>
     <w:unhideWhenUsed/>
   </w:style>
-  <w:style w:type="table" w:styleId="Tabela-Siatka">
+  <w:style w:type="table" w:styleId="TableGrid">
     <w:name w:val="Table Grid"/>
-    <w:basedOn w:val="Standardowy"/>
+    <w:basedOn w:val="TableNormal"/>
     <w:uiPriority w:val="39"/>
     <w:rsid w:val="00BE4EC8"/>
     <w:pPr>
       <w:spacing w:after="0" w:line="240" w:lineRule="auto"/>
     </w:pPr>
     <w:tblPr>
+      <w:tblInd w:w="0" w:type="dxa"/>
       <w:tblBorders>
         <w:top w:val="single" w:sz="4" w:space="0" w:color="auto"/>
         <w:left w:val="single" w:sz="4" w:space="0" w:color="auto"/>
@@ -1862,12 +2174,18 @@
         <w:insideH w:val="single" w:sz="4" w:space="0" w:color="auto"/>
         <w:insideV w:val="single" w:sz="4" w:space="0" w:color="auto"/>
       </w:tblBorders>
+      <w:tblCellMar>
+        <w:top w:w="0" w:type="dxa"/>
+        <w:left w:w="108" w:type="dxa"/>
+        <w:bottom w:w="0" w:type="dxa"/>
+        <w:right w:w="108" w:type="dxa"/>
+      </w:tblCellMar>
     </w:tblPr>
   </w:style>
-  <w:style w:type="paragraph" w:styleId="HTML-wstpniesformatowany">
+  <w:style w:type="paragraph" w:styleId="HTMLPreformatted">
     <w:name w:val="HTML Preformatted"/>
-    <w:basedOn w:val="Normalny"/>
-    <w:link w:val="HTML-wstpniesformatowanyZnak"/>
+    <w:basedOn w:val="Normal"/>
+    <w:link w:val="HTMLPreformattedChar"/>
     <w:uiPriority w:val="99"/>
     <w:semiHidden/>
     <w:unhideWhenUsed/>
@@ -1900,10 +2218,10 @@
       <w:lang w:eastAsia="en-GB"/>
     </w:rPr>
   </w:style>
-  <w:style w:type="character" w:customStyle="1" w:styleId="HTML-wstpniesformatowanyZnak">
-    <w:name w:val="HTML - wstępnie sformatowany Znak"/>
-    <w:basedOn w:val="Domylnaczcionkaakapitu"/>
-    <w:link w:val="HTML-wstpniesformatowany"/>
+  <w:style w:type="character" w:customStyle="1" w:styleId="HTMLPreformattedChar">
+    <w:name w:val="HTML Preformatted Char"/>
+    <w:basedOn w:val="DefaultParagraphFont"/>
+    <w:link w:val="HTMLPreformatted"/>
     <w:uiPriority w:val="99"/>
     <w:semiHidden/>
     <w:rsid w:val="00921382"/>
@@ -1914,9 +2232,9 @@
       <w:lang w:eastAsia="en-GB"/>
     </w:rPr>
   </w:style>
-  <w:style w:type="paragraph" w:styleId="Akapitzlist">
+  <w:style w:type="paragraph" w:styleId="ListParagraph">
     <w:name w:val="List Paragraph"/>
-    <w:basedOn w:val="Normalny"/>
+    <w:basedOn w:val="Normal"/>
     <w:uiPriority w:val="34"/>
     <w:qFormat/>
     <w:rsid w:val="00921382"/>

</xml_diff>

<commit_message>
Delete not needed tests.
Geting notification is not something that we need to make tests for.
</commit_message>
<xml_diff>
--- a/Test_Cases.docx
+++ b/Test_Cases.docx
@@ -1,10 +1,10 @@
 
 <file path=word/document.xml><?xml version="1.0" encoding="utf-8"?>
-<w:document xmlns:wpc="http://schemas.microsoft.com/office/word/2010/wordprocessingCanvas" xmlns:mc="http://schemas.openxmlformats.org/markup-compatibility/2006" xmlns:o="urn:schemas-microsoft-com:office:office" xmlns:r="http://schemas.openxmlformats.org/officeDocument/2006/relationships" xmlns:m="http://schemas.openxmlformats.org/officeDocument/2006/math" xmlns:v="urn:schemas-microsoft-com:vml" xmlns:wp14="http://schemas.microsoft.com/office/word/2010/wordprocessingDrawing" xmlns:wp="http://schemas.openxmlformats.org/drawingml/2006/wordprocessingDrawing" xmlns:w10="urn:schemas-microsoft-com:office:word" xmlns:w="http://schemas.openxmlformats.org/wordprocessingml/2006/main" xmlns:w14="http://schemas.microsoft.com/office/word/2010/wordml" xmlns:w15="http://schemas.microsoft.com/office/word/2012/wordml" xmlns:wpg="http://schemas.microsoft.com/office/word/2010/wordprocessingGroup" xmlns:wpi="http://schemas.microsoft.com/office/word/2010/wordprocessingInk" xmlns:wne="http://schemas.microsoft.com/office/word/2006/wordml" xmlns:wps="http://schemas.microsoft.com/office/word/2010/wordprocessingShape" mc:Ignorable="w14 w15 wp14">
+<w:document xmlns:wpc="http://schemas.microsoft.com/office/word/2010/wordprocessingCanvas" xmlns:cx="http://schemas.microsoft.com/office/drawing/2014/chartex" xmlns:cx1="http://schemas.microsoft.com/office/drawing/2015/9/8/chartex" xmlns:cx2="http://schemas.microsoft.com/office/drawing/2015/10/21/chartex" xmlns:mc="http://schemas.openxmlformats.org/markup-compatibility/2006" xmlns:o="urn:schemas-microsoft-com:office:office" xmlns:r="http://schemas.openxmlformats.org/officeDocument/2006/relationships" xmlns:m="http://schemas.openxmlformats.org/officeDocument/2006/math" xmlns:v="urn:schemas-microsoft-com:vml" xmlns:wp14="http://schemas.microsoft.com/office/word/2010/wordprocessingDrawing" xmlns:wp="http://schemas.openxmlformats.org/drawingml/2006/wordprocessingDrawing" xmlns:w10="urn:schemas-microsoft-com:office:word" xmlns:w="http://schemas.openxmlformats.org/wordprocessingml/2006/main" xmlns:w14="http://schemas.microsoft.com/office/word/2010/wordml" xmlns:w15="http://schemas.microsoft.com/office/word/2012/wordml" xmlns:w16se="http://schemas.microsoft.com/office/word/2015/wordml/symex" xmlns:wpg="http://schemas.microsoft.com/office/word/2010/wordprocessingGroup" xmlns:wpi="http://schemas.microsoft.com/office/word/2010/wordprocessingInk" xmlns:wne="http://schemas.microsoft.com/office/word/2006/wordml" xmlns:wps="http://schemas.microsoft.com/office/word/2010/wordprocessingShape" mc:Ignorable="w14 w15 w16se wp14">
   <w:body>
     <w:tbl>
       <w:tblPr>
-        <w:tblStyle w:val="TableGrid"/>
+        <w:tblStyle w:val="Tabela-Siatka"/>
         <w:tblW w:w="10910" w:type="dxa"/>
         <w:tblLook w:val="04A0" w:firstRow="1" w:lastRow="0" w:firstColumn="1" w:lastColumn="0" w:noHBand="0" w:noVBand="1"/>
       </w:tblPr>
@@ -85,7 +85,7 @@
           </w:tcPr>
           <w:p>
             <w:pPr>
-              <w:pStyle w:val="ListParagraph"/>
+              <w:pStyle w:val="Akapitzlist"/>
               <w:numPr>
                 <w:ilvl w:val="0"/>
                 <w:numId w:val="5"/>
@@ -208,7 +208,7 @@
           </w:tcPr>
           <w:p>
             <w:pPr>
-              <w:pStyle w:val="ListParagraph"/>
+              <w:pStyle w:val="Akapitzlist"/>
               <w:numPr>
                 <w:ilvl w:val="0"/>
                 <w:numId w:val="5"/>
@@ -282,7 +282,7 @@
           </w:tcPr>
           <w:p>
             <w:pPr>
-              <w:pStyle w:val="ListParagraph"/>
+              <w:pStyle w:val="Akapitzlist"/>
               <w:numPr>
                 <w:ilvl w:val="0"/>
                 <w:numId w:val="5"/>
@@ -344,13 +344,16 @@
         </w:tc>
       </w:tr>
       <w:tr>
+        <w:trPr>
+          <w:trHeight w:val="1448"/>
+        </w:trPr>
         <w:tc>
           <w:tcPr>
             <w:tcW w:w="2821" w:type="dxa"/>
           </w:tcPr>
           <w:p>
             <w:pPr>
-              <w:pStyle w:val="ListParagraph"/>
+              <w:pStyle w:val="Akapitzlist"/>
               <w:numPr>
                 <w:ilvl w:val="0"/>
                 <w:numId w:val="5"/>
@@ -416,9 +419,129 @@
           <w:tcPr>
             <w:tcW w:w="2821" w:type="dxa"/>
           </w:tcPr>
+          <w:p/>
+        </w:tc>
+        <w:tc>
+          <w:tcPr>
+            <w:tcW w:w="1901" w:type="dxa"/>
+          </w:tcPr>
+          <w:p/>
+        </w:tc>
+        <w:tc>
+          <w:tcPr>
+            <w:tcW w:w="2156" w:type="dxa"/>
+          </w:tcPr>
+          <w:p/>
+        </w:tc>
+        <w:tc>
+          <w:tcPr>
+            <w:tcW w:w="1644" w:type="dxa"/>
+          </w:tcPr>
+          <w:p/>
+        </w:tc>
+        <w:tc>
+          <w:tcPr>
+            <w:tcW w:w="1000" w:type="dxa"/>
+            <w:shd w:val="clear" w:color="auto" w:fill="70AD47" w:themeFill="accent6"/>
+          </w:tcPr>
+          <w:p/>
+        </w:tc>
+        <w:tc>
+          <w:tcPr>
+            <w:tcW w:w="1388" w:type="dxa"/>
+          </w:tcPr>
+          <w:p/>
+        </w:tc>
+      </w:tr>
+      <w:tr>
+        <w:tc>
+          <w:tcPr>
+            <w:tcW w:w="2821" w:type="dxa"/>
+          </w:tcPr>
+          <w:p>
+            <w:bookmarkStart w:id="0" w:name="_GoBack"/>
+            <w:bookmarkEnd w:id="0"/>
+          </w:p>
+        </w:tc>
+        <w:tc>
+          <w:tcPr>
+            <w:tcW w:w="1901" w:type="dxa"/>
+          </w:tcPr>
+          <w:p/>
+        </w:tc>
+        <w:tc>
+          <w:tcPr>
+            <w:tcW w:w="2156" w:type="dxa"/>
+          </w:tcPr>
+          <w:p/>
+        </w:tc>
+        <w:tc>
+          <w:tcPr>
+            <w:tcW w:w="1644" w:type="dxa"/>
+          </w:tcPr>
+          <w:p/>
+        </w:tc>
+        <w:tc>
+          <w:tcPr>
+            <w:tcW w:w="1000" w:type="dxa"/>
+            <w:shd w:val="clear" w:color="auto" w:fill="70AD47" w:themeFill="accent6"/>
+          </w:tcPr>
+          <w:p/>
+        </w:tc>
+        <w:tc>
+          <w:tcPr>
+            <w:tcW w:w="1388" w:type="dxa"/>
+          </w:tcPr>
+          <w:p/>
+        </w:tc>
+      </w:tr>
+      <w:tr>
+        <w:tc>
+          <w:tcPr>
+            <w:tcW w:w="2821" w:type="dxa"/>
+          </w:tcPr>
+          <w:p/>
+        </w:tc>
+        <w:tc>
+          <w:tcPr>
+            <w:tcW w:w="1901" w:type="dxa"/>
+          </w:tcPr>
+          <w:p/>
+        </w:tc>
+        <w:tc>
+          <w:tcPr>
+            <w:tcW w:w="2156" w:type="dxa"/>
+          </w:tcPr>
+          <w:p/>
+        </w:tc>
+        <w:tc>
+          <w:tcPr>
+            <w:tcW w:w="1644" w:type="dxa"/>
+          </w:tcPr>
+          <w:p/>
+        </w:tc>
+        <w:tc>
+          <w:tcPr>
+            <w:tcW w:w="1000" w:type="dxa"/>
+            <w:shd w:val="clear" w:color="auto" w:fill="70AD47" w:themeFill="accent6"/>
+          </w:tcPr>
+          <w:p/>
+        </w:tc>
+        <w:tc>
+          <w:tcPr>
+            <w:tcW w:w="1388" w:type="dxa"/>
+          </w:tcPr>
+          <w:p/>
+        </w:tc>
+      </w:tr>
+      <w:tr>
+        <w:tc>
+          <w:tcPr>
+            <w:tcW w:w="2821" w:type="dxa"/>
+          </w:tcPr>
           <w:p>
             <w:pPr>
-              <w:pStyle w:val="ListParagraph"/>
+              <w:pStyle w:val="Akapitzlist"/>
               <w:numPr>
                 <w:ilvl w:val="0"/>
                 <w:numId w:val="5"/>
@@ -426,7 +549,7 @@
             </w:pPr>
             <w:proofErr w:type="spellStart"/>
             <w:r>
-              <w:t>testNewButton</w:t>
+              <w:t>testAddKioskItem</w:t>
             </w:r>
             <w:proofErr w:type="spellEnd"/>
           </w:p>
@@ -437,7 +560,15 @@
           </w:tcPr>
           <w:p>
             <w:r>
-              <w:t>Change text in label.</w:t>
+              <w:t>Insert an object in ‘</w:t>
+            </w:r>
+            <w:proofErr w:type="spellStart"/>
+            <w:r>
+              <w:t>kioskItem</w:t>
+            </w:r>
+            <w:proofErr w:type="spellEnd"/>
+            <w:r>
+              <w:t>’ table</w:t>
             </w:r>
           </w:p>
         </w:tc>
@@ -447,7 +578,7 @@
           </w:tcPr>
           <w:p>
             <w:r>
-              <w:t xml:space="preserve">Text in label changed from EDIT: to NEW: </w:t>
+              <w:t>Object is inserted in to the database</w:t>
             </w:r>
           </w:p>
         </w:tc>
@@ -457,20 +588,15 @@
           </w:tcPr>
           <w:p>
             <w:r>
-              <w:t>Text in label changed.</w:t>
+              <w:t>Object is inserted in to the database</w:t>
             </w:r>
           </w:p>
         </w:tc>
         <w:tc>
           <w:tcPr>
             <w:tcW w:w="1000" w:type="dxa"/>
-            <w:shd w:val="clear" w:color="auto" w:fill="70AD47" w:themeFill="accent6"/>
-          </w:tcPr>
-          <w:p>
-            <w:r>
-              <w:t>Pass</w:t>
-            </w:r>
-          </w:p>
+          </w:tcPr>
+          <w:p/>
         </w:tc>
         <w:tc>
           <w:tcPr>
@@ -486,7 +612,77 @@
           </w:tcPr>
           <w:p>
             <w:pPr>
-              <w:pStyle w:val="ListParagraph"/>
+              <w:pStyle w:val="Akapitzlist"/>
+            </w:pPr>
+          </w:p>
+        </w:tc>
+        <w:tc>
+          <w:tcPr>
+            <w:tcW w:w="1901" w:type="dxa"/>
+          </w:tcPr>
+          <w:p>
+            <w:r>
+              <w:t>Check if it’s inserted</w:t>
+            </w:r>
+          </w:p>
+        </w:tc>
+        <w:tc>
+          <w:tcPr>
+            <w:tcW w:w="2156" w:type="dxa"/>
+          </w:tcPr>
+          <w:p>
+            <w:r>
+              <w:t xml:space="preserve">The newest </w:t>
+            </w:r>
+            <w:proofErr w:type="spellStart"/>
+            <w:r>
+              <w:t>kioskItem</w:t>
+            </w:r>
+            <w:proofErr w:type="spellEnd"/>
+            <w:r>
+              <w:t xml:space="preserve"> in the table is the one which we inserted</w:t>
+            </w:r>
+          </w:p>
+        </w:tc>
+        <w:tc>
+          <w:tcPr>
+            <w:tcW w:w="1644" w:type="dxa"/>
+          </w:tcPr>
+          <w:p>
+            <w:r>
+              <w:t xml:space="preserve">The newest </w:t>
+            </w:r>
+            <w:proofErr w:type="spellStart"/>
+            <w:r>
+              <w:t>kioskItem</w:t>
+            </w:r>
+            <w:proofErr w:type="spellEnd"/>
+            <w:r>
+              <w:t xml:space="preserve"> in the table is the one which we inserted</w:t>
+            </w:r>
+          </w:p>
+        </w:tc>
+        <w:tc>
+          <w:tcPr>
+            <w:tcW w:w="1000" w:type="dxa"/>
+          </w:tcPr>
+          <w:p/>
+        </w:tc>
+        <w:tc>
+          <w:tcPr>
+            <w:tcW w:w="1388" w:type="dxa"/>
+          </w:tcPr>
+          <w:p/>
+        </w:tc>
+      </w:tr>
+      <w:tr>
+        <w:tc>
+          <w:tcPr>
+            <w:tcW w:w="2821" w:type="dxa"/>
+          </w:tcPr>
+          <w:p>
+            <w:pPr>
+              <w:pStyle w:val="Akapitzlist"/>
               <w:numPr>
                 <w:ilvl w:val="0"/>
                 <w:numId w:val="5"/>
@@ -494,7 +690,7 @@
             </w:pPr>
             <w:proofErr w:type="spellStart"/>
             <w:r>
-              <w:t>testDeleteButton</w:t>
+              <w:t>testGetKioskItems</w:t>
             </w:r>
             <w:proofErr w:type="spellEnd"/>
           </w:p>
@@ -505,7 +701,7 @@
           </w:tcPr>
           <w:p>
             <w:r>
-              <w:t>Delete activity successful and get notification.</w:t>
+              <w:t>Get all the kiosk items from the database</w:t>
             </w:r>
           </w:p>
         </w:tc>
@@ -513,32 +709,19 @@
           <w:tcPr>
             <w:tcW w:w="2156" w:type="dxa"/>
           </w:tcPr>
-          <w:p>
-            <w:r>
-              <w:t>Selected activity deleted successful and we get notification.</w:t>
-            </w:r>
-          </w:p>
+          <w:p/>
         </w:tc>
         <w:tc>
           <w:tcPr>
             <w:tcW w:w="1644" w:type="dxa"/>
           </w:tcPr>
-          <w:p>
-            <w:r>
-              <w:t>Selected activity deleted successful and we get notification.</w:t>
-            </w:r>
-          </w:p>
+          <w:p/>
         </w:tc>
         <w:tc>
           <w:tcPr>
             <w:tcW w:w="1000" w:type="dxa"/>
-            <w:shd w:val="clear" w:color="auto" w:fill="70AD47" w:themeFill="accent6"/>
-          </w:tcPr>
-          <w:p>
-            <w:r>
-              <w:t>Pass</w:t>
-            </w:r>
-          </w:p>
+          </w:tcPr>
+          <w:p/>
         </w:tc>
         <w:tc>
           <w:tcPr>
@@ -554,7 +737,7 @@
           </w:tcPr>
           <w:p>
             <w:pPr>
-              <w:pStyle w:val="ListParagraph"/>
+              <w:pStyle w:val="Akapitzlist"/>
               <w:numPr>
                 <w:ilvl w:val="0"/>
                 <w:numId w:val="5"/>
@@ -562,7 +745,7 @@
             </w:pPr>
             <w:proofErr w:type="spellStart"/>
             <w:r>
-              <w:t>testSaveButton</w:t>
+              <w:t>testDeleteKioskItem</w:t>
             </w:r>
             <w:proofErr w:type="spellEnd"/>
           </w:p>
@@ -571,42 +754,25 @@
           <w:tcPr>
             <w:tcW w:w="1901" w:type="dxa"/>
           </w:tcPr>
-          <w:p>
-            <w:r>
-              <w:t>Save activity successful and get notification.</w:t>
-            </w:r>
-          </w:p>
+          <w:p/>
         </w:tc>
         <w:tc>
           <w:tcPr>
             <w:tcW w:w="2156" w:type="dxa"/>
           </w:tcPr>
-          <w:p>
-            <w:r>
-              <w:t>Selected activity saved successful and we get notification.</w:t>
-            </w:r>
-          </w:p>
+          <w:p/>
         </w:tc>
         <w:tc>
           <w:tcPr>
             <w:tcW w:w="1644" w:type="dxa"/>
           </w:tcPr>
-          <w:p>
-            <w:r>
-              <w:t>Selected activity saved successful and we get notification.</w:t>
-            </w:r>
-          </w:p>
+          <w:p/>
         </w:tc>
         <w:tc>
           <w:tcPr>
             <w:tcW w:w="1000" w:type="dxa"/>
-            <w:shd w:val="clear" w:color="auto" w:fill="70AD47" w:themeFill="accent6"/>
-          </w:tcPr>
-          <w:p>
-            <w:r>
-              <w:t>Pass</w:t>
-            </w:r>
-          </w:p>
+          </w:tcPr>
+          <w:p/>
         </w:tc>
         <w:tc>
           <w:tcPr>
@@ -622,7 +788,7 @@
           </w:tcPr>
           <w:p>
             <w:pPr>
-              <w:pStyle w:val="ListParagraph"/>
+              <w:pStyle w:val="Akapitzlist"/>
               <w:numPr>
                 <w:ilvl w:val="0"/>
                 <w:numId w:val="5"/>
@@ -630,7 +796,7 @@
             </w:pPr>
             <w:proofErr w:type="spellStart"/>
             <w:r>
-              <w:t>testAddKioskItem</w:t>
+              <w:t>testUpdateKioskItem</w:t>
             </w:r>
             <w:proofErr w:type="spellEnd"/>
           </w:p>
@@ -639,42 +805,19 @@
           <w:tcPr>
             <w:tcW w:w="1901" w:type="dxa"/>
           </w:tcPr>
-          <w:p>
-            <w:r>
-              <w:t>Insert an object in ‘</w:t>
-            </w:r>
-            <w:proofErr w:type="spellStart"/>
-            <w:r>
-              <w:t>kioskItem</w:t>
-            </w:r>
-            <w:proofErr w:type="spellEnd"/>
-            <w:r>
-              <w:t>’</w:t>
-            </w:r>
-            <w:r>
-              <w:t xml:space="preserve"> table</w:t>
-            </w:r>
-          </w:p>
+          <w:p/>
         </w:tc>
         <w:tc>
           <w:tcPr>
             <w:tcW w:w="2156" w:type="dxa"/>
           </w:tcPr>
-          <w:p>
-            <w:r>
-              <w:t>Object is inserted in to the database</w:t>
-            </w:r>
-          </w:p>
+          <w:p/>
         </w:tc>
         <w:tc>
           <w:tcPr>
             <w:tcW w:w="1644" w:type="dxa"/>
           </w:tcPr>
-          <w:p>
-            <w:r>
-              <w:t>Object is inserted in to the database</w:t>
-            </w:r>
-          </w:p>
+          <w:p/>
         </w:tc>
         <w:tc>
           <w:tcPr>
@@ -696,98 +839,19 @@
           </w:tcPr>
           <w:p>
             <w:pPr>
-              <w:pStyle w:val="ListParagraph"/>
-            </w:pPr>
-          </w:p>
-        </w:tc>
-        <w:tc>
-          <w:tcPr>
-            <w:tcW w:w="1901" w:type="dxa"/>
-          </w:tcPr>
-          <w:p>
-            <w:r>
-              <w:t>Check if it’s inserted</w:t>
-            </w:r>
-          </w:p>
-        </w:tc>
-        <w:tc>
-          <w:tcPr>
-            <w:tcW w:w="2156" w:type="dxa"/>
-          </w:tcPr>
-          <w:p>
-            <w:r>
-              <w:t xml:space="preserve">The newest </w:t>
-            </w:r>
-            <w:proofErr w:type="spellStart"/>
-            <w:r>
-              <w:t>kioskItem</w:t>
-            </w:r>
-            <w:proofErr w:type="spellEnd"/>
-            <w:r>
-              <w:t xml:space="preserve"> in the table is the one which we inserted</w:t>
-            </w:r>
-          </w:p>
-        </w:tc>
-        <w:tc>
-          <w:tcPr>
-            <w:tcW w:w="1644" w:type="dxa"/>
-          </w:tcPr>
-          <w:p>
-            <w:r>
-              <w:t xml:space="preserve">The newest </w:t>
-            </w:r>
-            <w:proofErr w:type="spellStart"/>
-            <w:r>
-              <w:t>kioskItem</w:t>
-            </w:r>
-            <w:proofErr w:type="spellEnd"/>
-            <w:r>
-              <w:t xml:space="preserve"> in the table is the one which we inserted</w:t>
-            </w:r>
-          </w:p>
-        </w:tc>
-        <w:tc>
-          <w:tcPr>
-            <w:tcW w:w="1000" w:type="dxa"/>
-          </w:tcPr>
-          <w:p/>
-        </w:tc>
-        <w:tc>
-          <w:tcPr>
-            <w:tcW w:w="1388" w:type="dxa"/>
-          </w:tcPr>
-          <w:p/>
-        </w:tc>
-      </w:tr>
-      <w:tr>
-        <w:tc>
-          <w:tcPr>
-            <w:tcW w:w="2821" w:type="dxa"/>
-          </w:tcPr>
-          <w:p>
-            <w:pPr>
-              <w:pStyle w:val="ListParagraph"/>
+              <w:pStyle w:val="Akapitzlist"/>
               <w:numPr>
                 <w:ilvl w:val="0"/>
                 <w:numId w:val="5"/>
               </w:numPr>
             </w:pPr>
-            <w:proofErr w:type="spellStart"/>
-            <w:r>
-              <w:t>testGetKioskItems</w:t>
-            </w:r>
-            <w:proofErr w:type="spellEnd"/>
           </w:p>
         </w:tc>
         <w:tc>
           <w:tcPr>
             <w:tcW w:w="1901" w:type="dxa"/>
           </w:tcPr>
-          <w:p>
-            <w:r>
-              <w:t>Get all the kiosk items from the database</w:t>
-            </w:r>
-          </w:p>
+          <w:p/>
         </w:tc>
         <w:tc>
           <w:tcPr>
@@ -821,27 +885,19 @@
           </w:tcPr>
           <w:p>
             <w:pPr>
-              <w:pStyle w:val="ListParagraph"/>
+              <w:pStyle w:val="Akapitzlist"/>
               <w:numPr>
                 <w:ilvl w:val="0"/>
                 <w:numId w:val="5"/>
               </w:numPr>
             </w:pPr>
-            <w:proofErr w:type="spellStart"/>
-            <w:r>
-              <w:t>testDeleteKioskItem</w:t>
-            </w:r>
-            <w:proofErr w:type="spellEnd"/>
           </w:p>
         </w:tc>
         <w:tc>
           <w:tcPr>
             <w:tcW w:w="1901" w:type="dxa"/>
           </w:tcPr>
-          <w:p>
-            <w:bookmarkStart w:id="0" w:name="_GoBack"/>
-            <w:bookmarkEnd w:id="0"/>
-          </w:p>
+          <w:p/>
         </w:tc>
         <w:tc>
           <w:tcPr>
@@ -875,17 +931,12 @@
           </w:tcPr>
           <w:p>
             <w:pPr>
-              <w:pStyle w:val="ListParagraph"/>
+              <w:pStyle w:val="Akapitzlist"/>
               <w:numPr>
                 <w:ilvl w:val="0"/>
                 <w:numId w:val="5"/>
               </w:numPr>
             </w:pPr>
-            <w:proofErr w:type="spellStart"/>
-            <w:r>
-              <w:t>testUpdateKioskItem</w:t>
-            </w:r>
-            <w:proofErr w:type="spellEnd"/>
           </w:p>
         </w:tc>
         <w:tc>
@@ -926,7 +977,7 @@
           </w:tcPr>
           <w:p>
             <w:pPr>
-              <w:pStyle w:val="ListParagraph"/>
+              <w:pStyle w:val="Akapitzlist"/>
               <w:numPr>
                 <w:ilvl w:val="0"/>
                 <w:numId w:val="5"/>
@@ -972,7 +1023,7 @@
           </w:tcPr>
           <w:p>
             <w:pPr>
-              <w:pStyle w:val="ListParagraph"/>
+              <w:pStyle w:val="Akapitzlist"/>
               <w:numPr>
                 <w:ilvl w:val="0"/>
                 <w:numId w:val="5"/>
@@ -1018,145 +1069,7 @@
           </w:tcPr>
           <w:p>
             <w:pPr>
-              <w:pStyle w:val="ListParagraph"/>
-              <w:numPr>
-                <w:ilvl w:val="0"/>
-                <w:numId w:val="5"/>
-              </w:numPr>
-            </w:pPr>
-          </w:p>
-        </w:tc>
-        <w:tc>
-          <w:tcPr>
-            <w:tcW w:w="1901" w:type="dxa"/>
-          </w:tcPr>
-          <w:p/>
-        </w:tc>
-        <w:tc>
-          <w:tcPr>
-            <w:tcW w:w="2156" w:type="dxa"/>
-          </w:tcPr>
-          <w:p/>
-        </w:tc>
-        <w:tc>
-          <w:tcPr>
-            <w:tcW w:w="1644" w:type="dxa"/>
-          </w:tcPr>
-          <w:p/>
-        </w:tc>
-        <w:tc>
-          <w:tcPr>
-            <w:tcW w:w="1000" w:type="dxa"/>
-          </w:tcPr>
-          <w:p/>
-        </w:tc>
-        <w:tc>
-          <w:tcPr>
-            <w:tcW w:w="1388" w:type="dxa"/>
-          </w:tcPr>
-          <w:p/>
-        </w:tc>
-      </w:tr>
-      <w:tr>
-        <w:tc>
-          <w:tcPr>
-            <w:tcW w:w="2821" w:type="dxa"/>
-          </w:tcPr>
-          <w:p>
-            <w:pPr>
-              <w:pStyle w:val="ListParagraph"/>
-              <w:numPr>
-                <w:ilvl w:val="0"/>
-                <w:numId w:val="5"/>
-              </w:numPr>
-            </w:pPr>
-          </w:p>
-        </w:tc>
-        <w:tc>
-          <w:tcPr>
-            <w:tcW w:w="1901" w:type="dxa"/>
-          </w:tcPr>
-          <w:p/>
-        </w:tc>
-        <w:tc>
-          <w:tcPr>
-            <w:tcW w:w="2156" w:type="dxa"/>
-          </w:tcPr>
-          <w:p/>
-        </w:tc>
-        <w:tc>
-          <w:tcPr>
-            <w:tcW w:w="1644" w:type="dxa"/>
-          </w:tcPr>
-          <w:p/>
-        </w:tc>
-        <w:tc>
-          <w:tcPr>
-            <w:tcW w:w="1000" w:type="dxa"/>
-          </w:tcPr>
-          <w:p/>
-        </w:tc>
-        <w:tc>
-          <w:tcPr>
-            <w:tcW w:w="1388" w:type="dxa"/>
-          </w:tcPr>
-          <w:p/>
-        </w:tc>
-      </w:tr>
-      <w:tr>
-        <w:tc>
-          <w:tcPr>
-            <w:tcW w:w="2821" w:type="dxa"/>
-          </w:tcPr>
-          <w:p>
-            <w:pPr>
-              <w:pStyle w:val="ListParagraph"/>
-              <w:numPr>
-                <w:ilvl w:val="0"/>
-                <w:numId w:val="5"/>
-              </w:numPr>
-            </w:pPr>
-          </w:p>
-        </w:tc>
-        <w:tc>
-          <w:tcPr>
-            <w:tcW w:w="1901" w:type="dxa"/>
-          </w:tcPr>
-          <w:p/>
-        </w:tc>
-        <w:tc>
-          <w:tcPr>
-            <w:tcW w:w="2156" w:type="dxa"/>
-          </w:tcPr>
-          <w:p/>
-        </w:tc>
-        <w:tc>
-          <w:tcPr>
-            <w:tcW w:w="1644" w:type="dxa"/>
-          </w:tcPr>
-          <w:p/>
-        </w:tc>
-        <w:tc>
-          <w:tcPr>
-            <w:tcW w:w="1000" w:type="dxa"/>
-          </w:tcPr>
-          <w:p/>
-        </w:tc>
-        <w:tc>
-          <w:tcPr>
-            <w:tcW w:w="1388" w:type="dxa"/>
-          </w:tcPr>
-          <w:p/>
-        </w:tc>
-      </w:tr>
-      <w:tr>
-        <w:tc>
-          <w:tcPr>
-            <w:tcW w:w="2821" w:type="dxa"/>
-          </w:tcPr>
-          <w:p>
-            <w:pPr>
-              <w:pStyle w:val="ListParagraph"/>
+              <w:pStyle w:val="Akapitzlist"/>
               <w:numPr>
                 <w:ilvl w:val="0"/>
                 <w:numId w:val="5"/>
@@ -1242,12 +1155,10 @@
     </w:p>
     <w:p>
       <w:proofErr w:type="spellStart"/>
-      <w:proofErr w:type="gramStart"/>
       <w:r>
         <w:t>idReservation</w:t>
       </w:r>
       <w:proofErr w:type="spellEnd"/>
-      <w:proofErr w:type="gramEnd"/>
       <w:r>
         <w:t xml:space="preserve"> – </w:t>
       </w:r>
@@ -1262,12 +1173,10 @@
     </w:p>
     <w:p>
       <w:proofErr w:type="spellStart"/>
-      <w:proofErr w:type="gramStart"/>
       <w:r>
         <w:t>idActivity</w:t>
       </w:r>
       <w:proofErr w:type="spellEnd"/>
-      <w:proofErr w:type="gramEnd"/>
       <w:r>
         <w:t xml:space="preserve"> </w:t>
       </w:r>
@@ -1282,327 +1191,236 @@
     </w:p>
     <w:p>
       <w:proofErr w:type="spellStart"/>
-      <w:proofErr w:type="gramStart"/>
       <w:r>
         <w:t>idInstructor</w:t>
       </w:r>
       <w:proofErr w:type="spellEnd"/>
       <w:r>
+        <w:t>(11) – Foreign key</w:t>
+      </w:r>
+    </w:p>
+    <w:p>
+      <w:r>
+        <w:t xml:space="preserve">time - </w:t>
+      </w:r>
+      <w:proofErr w:type="spellStart"/>
+      <w:r>
+        <w:t>int</w:t>
+      </w:r>
+      <w:proofErr w:type="spellEnd"/>
+      <w:r>
+        <w:t>(2</w:t>
+      </w:r>
+      <w:r>
+        <w:t>)</w:t>
+      </w:r>
+    </w:p>
+    <w:p>
+      <w:r>
+        <w:t>date – varchar(12)</w:t>
+      </w:r>
+    </w:p>
+    <w:p>
+      <w:proofErr w:type="spellStart"/>
+      <w:r>
+        <w:t>customerName</w:t>
+      </w:r>
+      <w:proofErr w:type="spellEnd"/>
+      <w:r>
+        <w:t xml:space="preserve"> – varchar(25)</w:t>
+      </w:r>
+    </w:p>
+    <w:p>
+      <w:proofErr w:type="spellStart"/>
+      <w:r>
+        <w:t>customerMobilePhone</w:t>
+      </w:r>
+      <w:proofErr w:type="spellEnd"/>
+      <w:r>
+        <w:t>- varchar(10)</w:t>
+      </w:r>
+    </w:p>
+    <w:p>
+      <w:proofErr w:type="spellStart"/>
+      <w:r>
+        <w:t>numberOfPeople</w:t>
+      </w:r>
+      <w:proofErr w:type="spellEnd"/>
+      <w:r>
+        <w:t xml:space="preserve"> –</w:t>
+      </w:r>
+      <w:proofErr w:type="spellStart"/>
+      <w:r>
+        <w:t>int</w:t>
+      </w:r>
+      <w:proofErr w:type="spellEnd"/>
+      <w:r>
+        <w:t xml:space="preserve"> (3) </w:t>
+      </w:r>
+    </w:p>
+    <w:p>
+      <w:r>
+        <w:t>comment</w:t>
+      </w:r>
+      <w:r>
+        <w:t>- Long Text</w:t>
+      </w:r>
+    </w:p>
+    <w:p/>
+    <w:p>
+      <w:r>
+        <w:t>Table ‘instructor’</w:t>
+      </w:r>
+    </w:p>
+    <w:p>
+      <w:proofErr w:type="spellStart"/>
+      <w:r>
+        <w:t>idInstructor</w:t>
+      </w:r>
+      <w:proofErr w:type="spellEnd"/>
+      <w:r>
+        <w:t xml:space="preserve"> (</w:t>
+      </w:r>
+      <w:proofErr w:type="spellStart"/>
+      <w:r>
+        <w:t>int</w:t>
+      </w:r>
+      <w:proofErr w:type="spellEnd"/>
+      <w:r>
+        <w:t>)11 Primary key, Unique key, Auto increment</w:t>
+      </w:r>
+    </w:p>
+    <w:p>
+      <w:proofErr w:type="spellStart"/>
+      <w:r>
+        <w:t>idActivity</w:t>
+      </w:r>
+      <w:proofErr w:type="spellEnd"/>
+      <w:r>
+        <w:t xml:space="preserve"> </w:t>
+      </w:r>
+      <w:proofErr w:type="spellStart"/>
+      <w:r>
+        <w:t>int</w:t>
+      </w:r>
+      <w:proofErr w:type="spellEnd"/>
+      <w:r>
+        <w:t>(11) – Foreign key</w:t>
+      </w:r>
+    </w:p>
+    <w:p>
+      <w:r>
+        <w:t>name varchar(25)</w:t>
+      </w:r>
+    </w:p>
+    <w:p/>
+    <w:p>
+      <w:r>
+        <w:t>Table ‘</w:t>
+      </w:r>
+      <w:proofErr w:type="spellStart"/>
+      <w:r>
+        <w:t>kioskItems</w:t>
+      </w:r>
+      <w:proofErr w:type="spellEnd"/>
+      <w:r>
+        <w:t>’</w:t>
+      </w:r>
+    </w:p>
+    <w:p>
+      <w:proofErr w:type="spellStart"/>
+      <w:r>
+        <w:t>idKioskItem</w:t>
+      </w:r>
+      <w:proofErr w:type="spellEnd"/>
+      <w:r>
+        <w:t xml:space="preserve">- </w:t>
+      </w:r>
+      <w:proofErr w:type="spellStart"/>
+      <w:r>
+        <w:t>int</w:t>
+      </w:r>
+      <w:proofErr w:type="spellEnd"/>
+      <w:r>
+        <w:t>(11) – Primary key, Unique key, Auto increment</w:t>
+      </w:r>
+    </w:p>
+    <w:p>
+      <w:r>
+        <w:t>name – varchar(20)</w:t>
+      </w:r>
+    </w:p>
+    <w:p>
+      <w:r>
+        <w:t xml:space="preserve">price – </w:t>
+      </w:r>
+      <w:proofErr w:type="spellStart"/>
+      <w:r>
+        <w:t>int</w:t>
+      </w:r>
+      <w:proofErr w:type="spellEnd"/>
+      <w:r>
+        <w:t xml:space="preserve"> (10)</w:t>
+      </w:r>
+    </w:p>
+    <w:p/>
+    <w:p>
+      <w:r>
+        <w:t>Table ‘receipt’</w:t>
+      </w:r>
+    </w:p>
+    <w:p>
+      <w:proofErr w:type="spellStart"/>
+      <w:r>
+        <w:t>idReceipt</w:t>
+      </w:r>
+      <w:proofErr w:type="spellEnd"/>
+      <w:r>
+        <w:t xml:space="preserve"> </w:t>
+      </w:r>
+      <w:r>
+        <w:t xml:space="preserve">– </w:t>
+      </w:r>
+      <w:proofErr w:type="spellStart"/>
+      <w:r>
+        <w:t>int</w:t>
+      </w:r>
+      <w:proofErr w:type="spellEnd"/>
+      <w:r>
+        <w:t>(11) – Primary key, Unique key, Auto increment</w:t>
+      </w:r>
+    </w:p>
+    <w:p>
+      <w:proofErr w:type="spellStart"/>
+      <w:r>
+        <w:lastRenderedPageBreak/>
+        <w:t>totalPrice</w:t>
+      </w:r>
+      <w:proofErr w:type="spellEnd"/>
+      <w:r>
+        <w:t xml:space="preserve"> – </w:t>
+      </w:r>
+      <w:proofErr w:type="spellStart"/>
+      <w:r>
+        <w:t>int</w:t>
+      </w:r>
+      <w:proofErr w:type="spellEnd"/>
+      <w:r>
         <w:t>(</w:t>
       </w:r>
-      <w:proofErr w:type="gramEnd"/>
-      <w:r>
-        <w:t>11) – Foreign key</w:t>
-      </w:r>
-    </w:p>
-    <w:p>
-      <w:proofErr w:type="gramStart"/>
-      <w:r>
-        <w:t>time</w:t>
-      </w:r>
-      <w:proofErr w:type="gramEnd"/>
-      <w:r>
-        <w:t xml:space="preserve"> - </w:t>
-      </w:r>
-      <w:proofErr w:type="spellStart"/>
-      <w:r>
-        <w:t>int</w:t>
-      </w:r>
-      <w:proofErr w:type="spellEnd"/>
-      <w:r>
-        <w:t>(2</w:t>
-      </w:r>
-      <w:r>
-        <w:t>)</w:t>
-      </w:r>
-    </w:p>
-    <w:p>
-      <w:proofErr w:type="gramStart"/>
+      <w:r>
+        <w:t>10</w:t>
+      </w:r>
+      <w:r>
+        <w:t xml:space="preserve">)  </w:t>
+      </w:r>
+    </w:p>
+    <w:p>
       <w:r>
         <w:t>date</w:t>
       </w:r>
-      <w:proofErr w:type="gramEnd"/>
-      <w:r>
-        <w:t xml:space="preserve"> – varchar(12)</w:t>
-      </w:r>
-    </w:p>
-    <w:p>
-      <w:proofErr w:type="spellStart"/>
-      <w:proofErr w:type="gramStart"/>
-      <w:r>
-        <w:t>customerName</w:t>
-      </w:r>
-      <w:proofErr w:type="spellEnd"/>
-      <w:proofErr w:type="gramEnd"/>
-      <w:r>
-        <w:t xml:space="preserve"> – </w:t>
-      </w:r>
-      <w:proofErr w:type="spellStart"/>
-      <w:r>
-        <w:t>varchar</w:t>
-      </w:r>
-      <w:proofErr w:type="spellEnd"/>
-      <w:r>
-        <w:t>(25)</w:t>
-      </w:r>
-    </w:p>
-    <w:p>
-      <w:proofErr w:type="spellStart"/>
-      <w:proofErr w:type="gramStart"/>
-      <w:r>
-        <w:t>customerMobilePhone</w:t>
-      </w:r>
-      <w:proofErr w:type="spellEnd"/>
-      <w:r>
-        <w:t>-</w:t>
-      </w:r>
-      <w:proofErr w:type="gramEnd"/>
-      <w:r>
-        <w:t xml:space="preserve"> </w:t>
-      </w:r>
-      <w:proofErr w:type="spellStart"/>
-      <w:r>
-        <w:t>varchar</w:t>
-      </w:r>
-      <w:proofErr w:type="spellEnd"/>
-      <w:r>
-        <w:t>(10)</w:t>
-      </w:r>
-    </w:p>
-    <w:p>
-      <w:proofErr w:type="spellStart"/>
-      <w:proofErr w:type="gramStart"/>
-      <w:r>
-        <w:t>numberOfPeople</w:t>
-      </w:r>
-      <w:proofErr w:type="spellEnd"/>
-      <w:proofErr w:type="gramEnd"/>
-      <w:r>
-        <w:t xml:space="preserve"> –</w:t>
-      </w:r>
-      <w:proofErr w:type="spellStart"/>
-      <w:r>
-        <w:t>int</w:t>
-      </w:r>
-      <w:proofErr w:type="spellEnd"/>
-      <w:r>
-        <w:t xml:space="preserve"> (3) </w:t>
-      </w:r>
-    </w:p>
-    <w:p>
-      <w:proofErr w:type="gramStart"/>
-      <w:r>
-        <w:t>comment</w:t>
-      </w:r>
-      <w:r>
-        <w:t>-</w:t>
-      </w:r>
-      <w:proofErr w:type="gramEnd"/>
-      <w:r>
-        <w:t xml:space="preserve"> Long Text</w:t>
-      </w:r>
-    </w:p>
-    <w:p/>
-    <w:p>
-      <w:r>
-        <w:t>Table ‘instructor’</w:t>
-      </w:r>
-    </w:p>
-    <w:p>
-      <w:proofErr w:type="spellStart"/>
-      <w:proofErr w:type="gramStart"/>
-      <w:r>
-        <w:t>idInstructor</w:t>
-      </w:r>
-      <w:proofErr w:type="spellEnd"/>
-      <w:proofErr w:type="gramEnd"/>
-      <w:r>
-        <w:t xml:space="preserve"> (</w:t>
-      </w:r>
-      <w:proofErr w:type="spellStart"/>
-      <w:r>
-        <w:t>int</w:t>
-      </w:r>
-      <w:proofErr w:type="spellEnd"/>
-      <w:r>
-        <w:t>)11 Primary key, Unique key, Auto increment</w:t>
-      </w:r>
-    </w:p>
-    <w:p>
-      <w:proofErr w:type="spellStart"/>
-      <w:proofErr w:type="gramStart"/>
-      <w:r>
-        <w:t>idActivity</w:t>
-      </w:r>
-      <w:proofErr w:type="spellEnd"/>
-      <w:proofErr w:type="gramEnd"/>
-      <w:r>
-        <w:t xml:space="preserve"> </w:t>
-      </w:r>
-      <w:proofErr w:type="spellStart"/>
-      <w:r>
-        <w:t>int</w:t>
-      </w:r>
-      <w:proofErr w:type="spellEnd"/>
-      <w:r>
-        <w:t>(11) – Foreign key</w:t>
-      </w:r>
-    </w:p>
-    <w:p>
-      <w:proofErr w:type="gramStart"/>
-      <w:r>
-        <w:t>name</w:t>
-      </w:r>
-      <w:proofErr w:type="gramEnd"/>
-      <w:r>
-        <w:t xml:space="preserve"> varchar(25)</w:t>
-      </w:r>
-    </w:p>
-    <w:p/>
-    <w:p>
-      <w:r>
-        <w:t>Table ‘</w:t>
-      </w:r>
-      <w:proofErr w:type="spellStart"/>
-      <w:r>
-        <w:t>kioskItems</w:t>
-      </w:r>
-      <w:proofErr w:type="spellEnd"/>
-      <w:r>
-        <w:t>’</w:t>
-      </w:r>
-    </w:p>
-    <w:p>
-      <w:proofErr w:type="spellStart"/>
-      <w:proofErr w:type="gramStart"/>
-      <w:r>
-        <w:t>idKioskItem</w:t>
-      </w:r>
-      <w:proofErr w:type="spellEnd"/>
-      <w:r>
-        <w:t>-</w:t>
-      </w:r>
-      <w:proofErr w:type="gramEnd"/>
-      <w:r>
-        <w:t xml:space="preserve"> </w:t>
-      </w:r>
-      <w:proofErr w:type="spellStart"/>
-      <w:r>
-        <w:t>int</w:t>
-      </w:r>
-      <w:proofErr w:type="spellEnd"/>
-      <w:r>
-        <w:t>(11) – Primary key, Unique key, Auto increment</w:t>
-      </w:r>
-    </w:p>
-    <w:p>
-      <w:proofErr w:type="gramStart"/>
-      <w:r>
-        <w:lastRenderedPageBreak/>
-        <w:t>name</w:t>
-      </w:r>
-      <w:proofErr w:type="gramEnd"/>
-      <w:r>
-        <w:t xml:space="preserve"> – </w:t>
-      </w:r>
-      <w:proofErr w:type="spellStart"/>
-      <w:r>
-        <w:t>varchar</w:t>
-      </w:r>
-      <w:proofErr w:type="spellEnd"/>
-      <w:r>
-        <w:t>(20)</w:t>
-      </w:r>
-    </w:p>
-    <w:p>
-      <w:proofErr w:type="gramStart"/>
-      <w:r>
-        <w:t>price</w:t>
-      </w:r>
-      <w:proofErr w:type="gramEnd"/>
-      <w:r>
-        <w:t xml:space="preserve"> – </w:t>
-      </w:r>
-      <w:proofErr w:type="spellStart"/>
-      <w:r>
-        <w:t>int</w:t>
-      </w:r>
-      <w:proofErr w:type="spellEnd"/>
-      <w:r>
-        <w:t xml:space="preserve"> (10)</w:t>
-      </w:r>
-    </w:p>
-    <w:p/>
-    <w:p>
-      <w:r>
-        <w:t>Table ‘receipt’</w:t>
-      </w:r>
-    </w:p>
-    <w:p>
-      <w:proofErr w:type="spellStart"/>
-      <w:proofErr w:type="gramStart"/>
-      <w:r>
-        <w:t>idReceipt</w:t>
-      </w:r>
-      <w:proofErr w:type="spellEnd"/>
-      <w:proofErr w:type="gramEnd"/>
-      <w:r>
-        <w:t xml:space="preserve"> </w:t>
-      </w:r>
-      <w:r>
-        <w:t xml:space="preserve">– </w:t>
-      </w:r>
-      <w:proofErr w:type="spellStart"/>
-      <w:r>
-        <w:t>int</w:t>
-      </w:r>
-      <w:proofErr w:type="spellEnd"/>
-      <w:r>
-        <w:t>(11) – Primary key, Unique key, Auto increment</w:t>
-      </w:r>
-    </w:p>
-    <w:p>
-      <w:proofErr w:type="spellStart"/>
-      <w:proofErr w:type="gramStart"/>
-      <w:r>
-        <w:t>totalPrice</w:t>
-      </w:r>
-      <w:proofErr w:type="spellEnd"/>
-      <w:proofErr w:type="gramEnd"/>
-      <w:r>
-        <w:t xml:space="preserve"> – </w:t>
-      </w:r>
-      <w:proofErr w:type="spellStart"/>
-      <w:r>
-        <w:t>int</w:t>
-      </w:r>
-      <w:proofErr w:type="spellEnd"/>
-      <w:r>
-        <w:t>(</w:t>
-      </w:r>
-      <w:r>
-        <w:t>10</w:t>
-      </w:r>
-      <w:r>
-        <w:t xml:space="preserve">)  </w:t>
-      </w:r>
-    </w:p>
-    <w:p>
-      <w:proofErr w:type="gramStart"/>
-      <w:r>
-        <w:t>date</w:t>
-      </w:r>
-      <w:proofErr w:type="gramEnd"/>
-      <w:r>
-        <w:t xml:space="preserve"> – </w:t>
-      </w:r>
-      <w:proofErr w:type="spellStart"/>
-      <w:r>
-        <w:t>varchar</w:t>
-      </w:r>
-      <w:proofErr w:type="spellEnd"/>
-      <w:r>
-        <w:t>(10)</w:t>
+      <w:r>
+        <w:t xml:space="preserve"> – varchar(10)</w:t>
       </w:r>
     </w:p>
     <w:p/>
@@ -1625,38 +1443,49 @@
     </w:p>
     <w:p>
       <w:proofErr w:type="spellStart"/>
-      <w:proofErr w:type="gramStart"/>
       <w:r>
         <w:t>idSoldItems</w:t>
       </w:r>
       <w:proofErr w:type="spellEnd"/>
       <w:r>
-        <w:t>-</w:t>
-      </w:r>
-      <w:proofErr w:type="gramEnd"/>
+        <w:t xml:space="preserve">- </w:t>
+      </w:r>
+      <w:proofErr w:type="spellStart"/>
+      <w:r>
+        <w:t>int</w:t>
+      </w:r>
+      <w:proofErr w:type="spellEnd"/>
+      <w:r>
+        <w:t>(11) – Primary key, Unique key, Auto increment</w:t>
+      </w:r>
+    </w:p>
+    <w:p>
+      <w:proofErr w:type="spellStart"/>
+      <w:r>
+        <w:t>idReceipt</w:t>
+      </w:r>
+      <w:proofErr w:type="spellEnd"/>
       <w:r>
         <w:t xml:space="preserve"> </w:t>
       </w:r>
+      <w:r>
+        <w:t xml:space="preserve">- </w:t>
+      </w:r>
       <w:proofErr w:type="spellStart"/>
       <w:r>
         <w:t>int</w:t>
       </w:r>
       <w:proofErr w:type="spellEnd"/>
       <w:r>
-        <w:t>(11) – Primary key, Unique key, Auto increment</w:t>
-      </w:r>
-    </w:p>
-    <w:p>
-      <w:proofErr w:type="spellStart"/>
-      <w:proofErr w:type="gramStart"/>
-      <w:r>
-        <w:t>idReceipt</w:t>
-      </w:r>
-      <w:proofErr w:type="spellEnd"/>
-      <w:proofErr w:type="gramEnd"/>
-      <w:r>
-        <w:t xml:space="preserve"> </w:t>
-      </w:r>
+        <w:t>(11) – Foreign key</w:t>
+      </w:r>
+    </w:p>
+    <w:p>
+      <w:proofErr w:type="spellStart"/>
+      <w:r>
+        <w:t>idKioskItem</w:t>
+      </w:r>
+      <w:proofErr w:type="spellEnd"/>
       <w:r>
         <w:t xml:space="preserve">- </w:t>
       </w:r>
@@ -1666,22 +1495,12 @@
       </w:r>
       <w:proofErr w:type="spellEnd"/>
       <w:r>
-        <w:t>(11) – Foreign key</w:t>
-      </w:r>
-    </w:p>
-    <w:p>
-      <w:proofErr w:type="spellStart"/>
-      <w:proofErr w:type="gramStart"/>
-      <w:r>
-        <w:t>idKioskItem</w:t>
-      </w:r>
-      <w:proofErr w:type="spellEnd"/>
-      <w:r>
-        <w:t>-</w:t>
-      </w:r>
-      <w:proofErr w:type="gramEnd"/>
-      <w:r>
-        <w:t xml:space="preserve"> </w:t>
+        <w:t>(11)- Foreign key</w:t>
+      </w:r>
+    </w:p>
+    <w:p>
+      <w:r>
+        <w:t xml:space="preserve">Quantity- </w:t>
       </w:r>
       <w:proofErr w:type="spellStart"/>
       <w:r>
@@ -1689,35 +1508,17 @@
       </w:r>
       <w:proofErr w:type="spellEnd"/>
       <w:r>
-        <w:t>(11)- Foreign key</w:t>
-      </w:r>
-    </w:p>
-    <w:p>
-      <w:r>
-        <w:t xml:space="preserve">Quantity- </w:t>
-      </w:r>
-      <w:proofErr w:type="spellStart"/>
-      <w:r>
-        <w:t>int</w:t>
-      </w:r>
-      <w:proofErr w:type="spellEnd"/>
-      <w:r>
         <w:t xml:space="preserve"> (3)</w:t>
       </w:r>
     </w:p>
     <w:p>
       <w:proofErr w:type="spellStart"/>
-      <w:proofErr w:type="gramStart"/>
       <w:r>
         <w:t>totalPrice</w:t>
       </w:r>
       <w:proofErr w:type="spellEnd"/>
       <w:r>
-        <w:t>-</w:t>
-      </w:r>
-      <w:proofErr w:type="gramEnd"/>
-      <w:r>
-        <w:t xml:space="preserve"> </w:t>
+        <w:t xml:space="preserve">- </w:t>
       </w:r>
       <w:proofErr w:type="spellStart"/>
       <w:r>
@@ -1741,8 +1542,8 @@
 </file>
 
 <file path=word/numbering.xml><?xml version="1.0" encoding="utf-8"?>
-<w:numbering xmlns:wpc="http://schemas.microsoft.com/office/word/2010/wordprocessingCanvas" xmlns:mc="http://schemas.openxmlformats.org/markup-compatibility/2006" xmlns:o="urn:schemas-microsoft-com:office:office" xmlns:r="http://schemas.openxmlformats.org/officeDocument/2006/relationships" xmlns:m="http://schemas.openxmlformats.org/officeDocument/2006/math" xmlns:v="urn:schemas-microsoft-com:vml" xmlns:wp14="http://schemas.microsoft.com/office/word/2010/wordprocessingDrawing" xmlns:wp="http://schemas.openxmlformats.org/drawingml/2006/wordprocessingDrawing" xmlns:w10="urn:schemas-microsoft-com:office:word" xmlns:w="http://schemas.openxmlformats.org/wordprocessingml/2006/main" xmlns:w14="http://schemas.microsoft.com/office/word/2010/wordml" xmlns:w15="http://schemas.microsoft.com/office/word/2012/wordml" xmlns:wpg="http://schemas.microsoft.com/office/word/2010/wordprocessingGroup" xmlns:wpi="http://schemas.microsoft.com/office/word/2010/wordprocessingInk" xmlns:wne="http://schemas.microsoft.com/office/word/2006/wordml" xmlns:wps="http://schemas.microsoft.com/office/word/2010/wordprocessingShape" mc:Ignorable="w14 w15 wp14">
-  <w:abstractNum w:abstractNumId="0">
+<w:numbering xmlns:wpc="http://schemas.microsoft.com/office/word/2010/wordprocessingCanvas" xmlns:cx="http://schemas.microsoft.com/office/drawing/2014/chartex" xmlns:cx1="http://schemas.microsoft.com/office/drawing/2015/9/8/chartex" xmlns:cx2="http://schemas.microsoft.com/office/drawing/2015/10/21/chartex" xmlns:mc="http://schemas.openxmlformats.org/markup-compatibility/2006" xmlns:o="urn:schemas-microsoft-com:office:office" xmlns:r="http://schemas.openxmlformats.org/officeDocument/2006/relationships" xmlns:m="http://schemas.openxmlformats.org/officeDocument/2006/math" xmlns:v="urn:schemas-microsoft-com:vml" xmlns:wp14="http://schemas.microsoft.com/office/word/2010/wordprocessingDrawing" xmlns:wp="http://schemas.openxmlformats.org/drawingml/2006/wordprocessingDrawing" xmlns:w10="urn:schemas-microsoft-com:office:word" xmlns:w="http://schemas.openxmlformats.org/wordprocessingml/2006/main" xmlns:w14="http://schemas.microsoft.com/office/word/2010/wordml" xmlns:w15="http://schemas.microsoft.com/office/word/2012/wordml" xmlns:w16se="http://schemas.microsoft.com/office/word/2015/wordml/symex" xmlns:wpg="http://schemas.microsoft.com/office/word/2010/wordprocessingGroup" xmlns:wpi="http://schemas.microsoft.com/office/word/2010/wordprocessingInk" xmlns:wne="http://schemas.microsoft.com/office/word/2006/wordml" xmlns:wps="http://schemas.microsoft.com/office/word/2010/wordprocessingShape" mc:Ignorable="w14 w15 w16se wp14">
+  <w:abstractNum w:abstractNumId="0" w15:restartNumberingAfterBreak="0">
     <w:nsid w:val="0F1A13C1"/>
     <w:multiLevelType w:val="hybridMultilevel"/>
     <w:tmpl w:val="051EB07E"/>
@@ -1831,7 +1632,7 @@
       </w:pPr>
     </w:lvl>
   </w:abstractNum>
-  <w:abstractNum w:abstractNumId="1">
+  <w:abstractNum w:abstractNumId="1" w15:restartNumberingAfterBreak="0">
     <w:nsid w:val="327B563A"/>
     <w:multiLevelType w:val="hybridMultilevel"/>
     <w:tmpl w:val="522E2D2A"/>
@@ -1920,7 +1721,7 @@
       </w:pPr>
     </w:lvl>
   </w:abstractNum>
-  <w:abstractNum w:abstractNumId="2">
+  <w:abstractNum w:abstractNumId="2" w15:restartNumberingAfterBreak="0">
     <w:nsid w:val="36E47727"/>
     <w:multiLevelType w:val="hybridMultilevel"/>
     <w:tmpl w:val="D22200CC"/>
@@ -2009,7 +1810,7 @@
       </w:pPr>
     </w:lvl>
   </w:abstractNum>
-  <w:abstractNum w:abstractNumId="3">
+  <w:abstractNum w:abstractNumId="3" w15:restartNumberingAfterBreak="0">
     <w:nsid w:val="53E8426A"/>
     <w:multiLevelType w:val="hybridMultilevel"/>
     <w:tmpl w:val="448ABE42"/>
@@ -2098,7 +1899,7 @@
       </w:pPr>
     </w:lvl>
   </w:abstractNum>
-  <w:abstractNum w:abstractNumId="4">
+  <w:abstractNum w:abstractNumId="4" w15:restartNumberingAfterBreak="0">
     <w:nsid w:val="5EEB30BE"/>
     <w:multiLevelType w:val="hybridMultilevel"/>
     <w:tmpl w:val="8720499C"/>
@@ -2206,7 +2007,7 @@
 </file>
 
 <file path=word/styles.xml><?xml version="1.0" encoding="utf-8"?>
-<w:styles xmlns:mc="http://schemas.openxmlformats.org/markup-compatibility/2006" xmlns:r="http://schemas.openxmlformats.org/officeDocument/2006/relationships" xmlns:w="http://schemas.openxmlformats.org/wordprocessingml/2006/main" xmlns:w14="http://schemas.microsoft.com/office/word/2010/wordml" xmlns:w15="http://schemas.microsoft.com/office/word/2012/wordml" mc:Ignorable="w14 w15">
+<w:styles xmlns:mc="http://schemas.openxmlformats.org/markup-compatibility/2006" xmlns:r="http://schemas.openxmlformats.org/officeDocument/2006/relationships" xmlns:w="http://schemas.openxmlformats.org/wordprocessingml/2006/main" xmlns:w14="http://schemas.microsoft.com/office/word/2010/wordml" xmlns:w15="http://schemas.microsoft.com/office/word/2012/wordml" xmlns:w16se="http://schemas.microsoft.com/office/word/2015/wordml/symex" mc:Ignorable="w14 w15 w16se">
   <w:docDefaults>
     <w:rPrDefault>
       <w:rPr>
@@ -2222,7 +2023,7 @@
       </w:pPr>
     </w:pPrDefault>
   </w:docDefaults>
-  <w:latentStyles w:defLockedState="0" w:defUIPriority="99" w:defSemiHidden="0" w:defUnhideWhenUsed="0" w:defQFormat="0" w:count="371">
+  <w:latentStyles w:defLockedState="0" w:defUIPriority="99" w:defSemiHidden="0" w:defUnhideWhenUsed="0" w:defQFormat="0" w:count="372">
     <w:lsdException w:name="Normal" w:uiPriority="0" w:qFormat="1"/>
     <w:lsdException w:name="heading 1" w:uiPriority="9" w:qFormat="1"/>
     <w:lsdException w:name="heading 2" w:semiHidden="1" w:uiPriority="9" w:unhideWhenUsed="1" w:qFormat="1"/>
@@ -2328,7 +2129,6 @@
     <w:lsdException w:name="HTML Sample" w:semiHidden="1" w:unhideWhenUsed="1"/>
     <w:lsdException w:name="HTML Typewriter" w:semiHidden="1" w:unhideWhenUsed="1"/>
     <w:lsdException w:name="HTML Variable" w:semiHidden="1" w:unhideWhenUsed="1"/>
-    <w:lsdException w:name="Normal Table" w:semiHidden="1" w:unhideWhenUsed="1"/>
     <w:lsdException w:name="annotation subject" w:semiHidden="1" w:unhideWhenUsed="1"/>
     <w:lsdException w:name="No List" w:semiHidden="1" w:unhideWhenUsed="1"/>
     <w:lsdException w:name="Outline List 1" w:semiHidden="1" w:unhideWhenUsed="1"/>
@@ -2375,10 +2175,8 @@
     <w:lsdException w:name="Table Subtle 2" w:semiHidden="1" w:unhideWhenUsed="1"/>
     <w:lsdException w:name="Table Web 1" w:semiHidden="1" w:unhideWhenUsed="1"/>
     <w:lsdException w:name="Table Web 2" w:semiHidden="1" w:unhideWhenUsed="1"/>
-    <w:lsdException w:name="Table Web 3" w:semiHidden="1" w:unhideWhenUsed="1"/>
     <w:lsdException w:name="Balloon Text" w:semiHidden="1" w:unhideWhenUsed="1"/>
     <w:lsdException w:name="Table Grid" w:uiPriority="39"/>
-    <w:lsdException w:name="Table Theme" w:semiHidden="1" w:unhideWhenUsed="1"/>
     <w:lsdException w:name="Placeholder Text" w:semiHidden="1"/>
     <w:lsdException w:name="No Spacing" w:uiPriority="1" w:qFormat="1"/>
     <w:lsdException w:name="Light Shading" w:uiPriority="60"/>
@@ -2594,18 +2392,19 @@
     <w:lsdException w:name="List Table 5 Dark Accent 6" w:uiPriority="50"/>
     <w:lsdException w:name="List Table 6 Colorful Accent 6" w:uiPriority="51"/>
     <w:lsdException w:name="List Table 7 Colorful Accent 6" w:uiPriority="52"/>
+    <w:lsdException w:name="Mention" w:semiHidden="1" w:unhideWhenUsed="1"/>
   </w:latentStyles>
-  <w:style w:type="paragraph" w:default="1" w:styleId="Normal">
+  <w:style w:type="paragraph" w:default="1" w:styleId="Normalny">
     <w:name w:val="Normal"/>
     <w:qFormat/>
   </w:style>
-  <w:style w:type="character" w:default="1" w:styleId="DefaultParagraphFont">
+  <w:style w:type="character" w:default="1" w:styleId="Domylnaczcionkaakapitu">
     <w:name w:val="Default Paragraph Font"/>
     <w:uiPriority w:val="1"/>
     <w:semiHidden/>
     <w:unhideWhenUsed/>
   </w:style>
-  <w:style w:type="table" w:default="1" w:styleId="TableNormal">
+  <w:style w:type="table" w:default="1" w:styleId="Standardowy">
     <w:name w:val="Normal Table"/>
     <w:uiPriority w:val="99"/>
     <w:semiHidden/>
@@ -2620,22 +2419,21 @@
       </w:tblCellMar>
     </w:tblPr>
   </w:style>
-  <w:style w:type="numbering" w:default="1" w:styleId="NoList">
+  <w:style w:type="numbering" w:default="1" w:styleId="Bezlisty">
     <w:name w:val="No List"/>
     <w:uiPriority w:val="99"/>
     <w:semiHidden/>
     <w:unhideWhenUsed/>
   </w:style>
-  <w:style w:type="table" w:styleId="TableGrid">
+  <w:style w:type="table" w:styleId="Tabela-Siatka">
     <w:name w:val="Table Grid"/>
-    <w:basedOn w:val="TableNormal"/>
+    <w:basedOn w:val="Standardowy"/>
     <w:uiPriority w:val="39"/>
     <w:rsid w:val="00BE4EC8"/>
     <w:pPr>
       <w:spacing w:after="0" w:line="240" w:lineRule="auto"/>
     </w:pPr>
     <w:tblPr>
-      <w:tblInd w:w="0" w:type="dxa"/>
       <w:tblBorders>
         <w:top w:val="single" w:sz="4" w:space="0" w:color="auto"/>
         <w:left w:val="single" w:sz="4" w:space="0" w:color="auto"/>
@@ -2644,18 +2442,12 @@
         <w:insideH w:val="single" w:sz="4" w:space="0" w:color="auto"/>
         <w:insideV w:val="single" w:sz="4" w:space="0" w:color="auto"/>
       </w:tblBorders>
-      <w:tblCellMar>
-        <w:top w:w="0" w:type="dxa"/>
-        <w:left w:w="108" w:type="dxa"/>
-        <w:bottom w:w="0" w:type="dxa"/>
-        <w:right w:w="108" w:type="dxa"/>
-      </w:tblCellMar>
     </w:tblPr>
   </w:style>
-  <w:style w:type="paragraph" w:styleId="HTMLPreformatted">
+  <w:style w:type="paragraph" w:styleId="HTML-wstpniesformatowany">
     <w:name w:val="HTML Preformatted"/>
-    <w:basedOn w:val="Normal"/>
-    <w:link w:val="HTMLPreformattedChar"/>
+    <w:basedOn w:val="Normalny"/>
+    <w:link w:val="HTML-wstpniesformatowanyZnak"/>
     <w:uiPriority w:val="99"/>
     <w:semiHidden/>
     <w:unhideWhenUsed/>
@@ -2688,10 +2480,10 @@
       <w:lang w:eastAsia="en-GB"/>
     </w:rPr>
   </w:style>
-  <w:style w:type="character" w:customStyle="1" w:styleId="HTMLPreformattedChar">
-    <w:name w:val="HTML Preformatted Char"/>
-    <w:basedOn w:val="DefaultParagraphFont"/>
-    <w:link w:val="HTMLPreformatted"/>
+  <w:style w:type="character" w:customStyle="1" w:styleId="HTML-wstpniesformatowanyZnak">
+    <w:name w:val="HTML - wstępnie sformatowany Znak"/>
+    <w:basedOn w:val="Domylnaczcionkaakapitu"/>
+    <w:link w:val="HTML-wstpniesformatowany"/>
     <w:uiPriority w:val="99"/>
     <w:semiHidden/>
     <w:rsid w:val="00921382"/>
@@ -2702,9 +2494,9 @@
       <w:lang w:eastAsia="en-GB"/>
     </w:rPr>
   </w:style>
-  <w:style w:type="paragraph" w:styleId="ListParagraph">
+  <w:style w:type="paragraph" w:styleId="Akapitzlist">
     <w:name w:val="List Paragraph"/>
-    <w:basedOn w:val="Normal"/>
+    <w:basedOn w:val="Normalny"/>
     <w:uiPriority w:val="34"/>
     <w:qFormat/>
     <w:rsid w:val="00921382"/>

</xml_diff>